<commit_message>
just got rid of the mean out of lm.r
</commit_message>
<xml_diff>
--- a/group13c67.docx
+++ b/group13c67.docx
@@ -747,7 +747,7 @@
         <w:rPr>
           <w:rStyle w:val="VerbatimChar"/>
         </w:rPr>
-        <w:t xml:space="preserve">## Warning in mean.default(x, ..., na.rm = na.rm): argument is not numeric or</w:t>
+        <w:t xml:space="preserve">## </w:t>
       </w:r>
       <w:r>
         <w:br w:type="textWrapping"/>
@@ -756,18 +756,97 @@
         <w:rPr>
           <w:rStyle w:val="VerbatimChar"/>
         </w:rPr>
-        <w:t xml:space="preserve">## logical: returning NA</w:t>
-      </w:r>
-    </w:p>
-    <w:p>
-      <w:pPr>
-        <w:pStyle w:val="SourceCode"/>
-      </w:pPr>
-      <w:r>
-        <w:rPr>
-          <w:rStyle w:val="VerbatimChar"/>
-        </w:rPr>
-        <w:t xml:space="preserve">## [1] NA</w:t>
+        <w:t xml:space="preserve">## Call:</w:t>
+      </w:r>
+      <w:r>
+        <w:br w:type="textWrapping"/>
+      </w:r>
+      <w:r>
+        <w:rPr>
+          <w:rStyle w:val="VerbatimChar"/>
+        </w:rPr>
+        <w:t xml:space="preserve">## lm(formula = MEDV ~ CRIME + ZL + NR_PROP + CHR_V + NOX + ROOM + </w:t>
+      </w:r>
+      <w:r>
+        <w:br w:type="textWrapping"/>
+      </w:r>
+      <w:r>
+        <w:rPr>
+          <w:rStyle w:val="VerbatimChar"/>
+        </w:rPr>
+        <w:t xml:space="preserve">##     AGE + DIS + HWY + TAX + PT_RATIO + B + L_PER, data = housing)</w:t>
+      </w:r>
+      <w:r>
+        <w:br w:type="textWrapping"/>
+      </w:r>
+      <w:r>
+        <w:rPr>
+          <w:rStyle w:val="VerbatimChar"/>
+        </w:rPr>
+        <w:t xml:space="preserve">## </w:t>
+      </w:r>
+      <w:r>
+        <w:br w:type="textWrapping"/>
+      </w:r>
+      <w:r>
+        <w:rPr>
+          <w:rStyle w:val="VerbatimChar"/>
+        </w:rPr>
+        <w:t xml:space="preserve">## Coefficients:</w:t>
+      </w:r>
+      <w:r>
+        <w:br w:type="textWrapping"/>
+      </w:r>
+      <w:r>
+        <w:rPr>
+          <w:rStyle w:val="VerbatimChar"/>
+        </w:rPr>
+        <w:t xml:space="preserve">## (Intercept)        CRIME           ZL      NR_PROP        CHR_V  </w:t>
+      </w:r>
+      <w:r>
+        <w:br w:type="textWrapping"/>
+      </w:r>
+      <w:r>
+        <w:rPr>
+          <w:rStyle w:val="VerbatimChar"/>
+        </w:rPr>
+        <w:t xml:space="preserve">##   3.646e+01   -1.080e-01    4.642e-02    2.056e-02    2.687e+00  </w:t>
+      </w:r>
+      <w:r>
+        <w:br w:type="textWrapping"/>
+      </w:r>
+      <w:r>
+        <w:rPr>
+          <w:rStyle w:val="VerbatimChar"/>
+        </w:rPr>
+        <w:t xml:space="preserve">##         NOX         ROOM          AGE          DIS          HWY  </w:t>
+      </w:r>
+      <w:r>
+        <w:br w:type="textWrapping"/>
+      </w:r>
+      <w:r>
+        <w:rPr>
+          <w:rStyle w:val="VerbatimChar"/>
+        </w:rPr>
+        <w:t xml:space="preserve">##  -1.777e+01    3.810e+00    6.922e-04   -1.476e+00    3.060e-01  </w:t>
+      </w:r>
+      <w:r>
+        <w:br w:type="textWrapping"/>
+      </w:r>
+      <w:r>
+        <w:rPr>
+          <w:rStyle w:val="VerbatimChar"/>
+        </w:rPr>
+        <w:t xml:space="preserve">##         TAX     PT_RATIO            B        L_PER  </w:t>
+      </w:r>
+      <w:r>
+        <w:br w:type="textWrapping"/>
+      </w:r>
+      <w:r>
+        <w:rPr>
+          <w:rStyle w:val="VerbatimChar"/>
+        </w:rPr>
+        <w:t xml:space="preserve">##  -1.233e-02   -9.527e-01    9.312e-03   -5.248e-01</w:t>
       </w:r>
     </w:p>
     <w:p>
@@ -888,7 +967,7 @@
     </w:lvl>
   </w:abstractNum>
   <w:abstractNum w:abstractNumId="990">
-    <w:nsid w:val="afd1f64f"/>
+    <w:nsid w:val="e5c7a49e"/>
     <w:multiLevelType w:val="multilevel"/>
     <w:lvl w:ilvl="0">
       <w:numFmt w:val="bullet"/>

</xml_diff>

<commit_message>
Started on the model portion of the report
Took in the first 253 observation for the model, and used stepAIC to perform stepwise selection (forward and back) to get the best model.
</commit_message>
<xml_diff>
--- a/group13c67.docx
+++ b/group13c67.docx
@@ -308,205 +308,6 @@
     </w:p>
     <w:p>
       <w:pPr>
-        <w:pStyle w:val="SourceCode"/>
-      </w:pPr>
-      <w:r>
-        <w:rPr>
-          <w:rStyle w:val="VerbatimChar"/>
-        </w:rPr>
-        <w:t xml:space="preserve">##        CRIME           ZL      NR_PROP        CHR_V          NOX </w:t>
-      </w:r>
-      <w:r>
-        <w:br w:type="textWrapping"/>
-      </w:r>
-      <w:r>
-        <w:rPr>
-          <w:rStyle w:val="VerbatimChar"/>
-        </w:rPr>
-        <w:t xml:space="preserve">##   3.61352356  11.36363636  11.13677866   0.06916996   0.55469506 </w:t>
-      </w:r>
-      <w:r>
-        <w:br w:type="textWrapping"/>
-      </w:r>
-      <w:r>
-        <w:rPr>
-          <w:rStyle w:val="VerbatimChar"/>
-        </w:rPr>
-        <w:t xml:space="preserve">##         ROOM          AGE          DIS          HWY          TAX </w:t>
-      </w:r>
-      <w:r>
-        <w:br w:type="textWrapping"/>
-      </w:r>
-      <w:r>
-        <w:rPr>
-          <w:rStyle w:val="VerbatimChar"/>
-        </w:rPr>
-        <w:t xml:space="preserve">##   6.28463439  68.57490119   3.79504269   9.54940711 408.23715415 </w:t>
-      </w:r>
-      <w:r>
-        <w:br w:type="textWrapping"/>
-      </w:r>
-      <w:r>
-        <w:rPr>
-          <w:rStyle w:val="VerbatimChar"/>
-        </w:rPr>
-        <w:t xml:space="preserve">##     PT_RATIO            B        L_PER         MEDV </w:t>
-      </w:r>
-      <w:r>
-        <w:br w:type="textWrapping"/>
-      </w:r>
-      <w:r>
-        <w:rPr>
-          <w:rStyle w:val="VerbatimChar"/>
-        </w:rPr>
-        <w:t xml:space="preserve">##  18.45553360 356.67403162  12.65306324  22.53280632</w:t>
-      </w:r>
-    </w:p>
-    <w:p>
-      <w:pPr>
-        <w:pStyle w:val="SourceCode"/>
-      </w:pPr>
-      <w:r>
-        <w:rPr>
-          <w:rStyle w:val="VerbatimChar"/>
-        </w:rPr>
-        <w:t xml:space="preserve">## [1] 0.01501</w:t>
-      </w:r>
-    </w:p>
-    <w:p>
-      <w:pPr>
-        <w:pStyle w:val="SourceCode"/>
-      </w:pPr>
-      <w:r>
-        <w:rPr>
-          <w:rStyle w:val="VerbatimChar"/>
-        </w:rPr>
-        <w:t xml:space="preserve">## [1] 0</w:t>
-      </w:r>
-    </w:p>
-    <w:p>
-      <w:pPr>
-        <w:pStyle w:val="SourceCode"/>
-      </w:pPr>
-      <w:r>
-        <w:rPr>
-          <w:rStyle w:val="VerbatimChar"/>
-        </w:rPr>
-        <w:t xml:space="preserve">## [1] 18.1</w:t>
-      </w:r>
-    </w:p>
-    <w:p>
-      <w:pPr>
-        <w:pStyle w:val="SourceCode"/>
-      </w:pPr>
-      <w:r>
-        <w:rPr>
-          <w:rStyle w:val="VerbatimChar"/>
-        </w:rPr>
-        <w:t xml:space="preserve">## [1] 0</w:t>
-      </w:r>
-    </w:p>
-    <w:p>
-      <w:pPr>
-        <w:pStyle w:val="SourceCode"/>
-      </w:pPr>
-      <w:r>
-        <w:rPr>
-          <w:rStyle w:val="VerbatimChar"/>
-        </w:rPr>
-        <w:t xml:space="preserve">## [1] 0.538</w:t>
-      </w:r>
-    </w:p>
-    <w:p>
-      <w:pPr>
-        <w:pStyle w:val="SourceCode"/>
-      </w:pPr>
-      <w:r>
-        <w:rPr>
-          <w:rStyle w:val="VerbatimChar"/>
-        </w:rPr>
-        <w:t xml:space="preserve">## [1] 5.713</w:t>
-      </w:r>
-    </w:p>
-    <w:p>
-      <w:pPr>
-        <w:pStyle w:val="SourceCode"/>
-      </w:pPr>
-      <w:r>
-        <w:rPr>
-          <w:rStyle w:val="VerbatimChar"/>
-        </w:rPr>
-        <w:t xml:space="preserve">## [1] 100</w:t>
-      </w:r>
-    </w:p>
-    <w:p>
-      <w:pPr>
-        <w:pStyle w:val="SourceCode"/>
-      </w:pPr>
-      <w:r>
-        <w:rPr>
-          <w:rStyle w:val="VerbatimChar"/>
-        </w:rPr>
-        <w:t xml:space="preserve">## [1] 3.4952</w:t>
-      </w:r>
-    </w:p>
-    <w:p>
-      <w:pPr>
-        <w:pStyle w:val="SourceCode"/>
-      </w:pPr>
-      <w:r>
-        <w:rPr>
-          <w:rStyle w:val="VerbatimChar"/>
-        </w:rPr>
-        <w:t xml:space="preserve">## [1] 24</w:t>
-      </w:r>
-    </w:p>
-    <w:p>
-      <w:pPr>
-        <w:pStyle w:val="SourceCode"/>
-      </w:pPr>
-      <w:r>
-        <w:rPr>
-          <w:rStyle w:val="VerbatimChar"/>
-        </w:rPr>
-        <w:t xml:space="preserve">## [1] 666</w:t>
-      </w:r>
-    </w:p>
-    <w:p>
-      <w:pPr>
-        <w:pStyle w:val="SourceCode"/>
-      </w:pPr>
-      <w:r>
-        <w:rPr>
-          <w:rStyle w:val="VerbatimChar"/>
-        </w:rPr>
-        <w:t xml:space="preserve">## [1] 20.2</w:t>
-      </w:r>
-    </w:p>
-    <w:p>
-      <w:pPr>
-        <w:pStyle w:val="SourceCode"/>
-      </w:pPr>
-      <w:r>
-        <w:rPr>
-          <w:rStyle w:val="VerbatimChar"/>
-        </w:rPr>
-        <w:t xml:space="preserve">## [1] 396.9</w:t>
-      </w:r>
-    </w:p>
-    <w:p>
-      <w:pPr>
-        <w:pStyle w:val="SourceCode"/>
-      </w:pPr>
-      <w:r>
-        <w:rPr>
-          <w:rStyle w:val="VerbatimChar"/>
-        </w:rPr>
-        <w:t xml:space="preserve">## [1] 8.05</w:t>
-      </w:r>
-    </w:p>
-    <w:p>
-      <w:pPr>
         <w:pStyle w:val="Heading3"/>
       </w:pPr>
       <w:bookmarkStart w:id="24" w:name="crime---per-capita-crime-rate-by-town"/>
@@ -538,7 +339,7 @@
         <w:pStyle w:val="FirstParagraph"/>
       </w:pPr>
       <w:r>
-        <w:t xml:space="preserve">The mean and mode of the residential land zoned for lots over 25,000 sq. ft. is 11.363 and 0 and respectively</w:t>
+        <w:t xml:space="preserve">The land set aside for residential buildings that is over 25,000 sq ft.The mean and mode of the residential land zoned for lots over 25,000 sq. ft. is 11.363 and 0 and respectively</w:t>
       </w:r>
     </w:p>
     <w:p>
@@ -574,7 +375,7 @@
         <w:pStyle w:val="FirstParagraph"/>
       </w:pPr>
       <w:r>
-        <w:t xml:space="preserve">The mean and mode of the Charles River dummy variable is 0.069 and 0 respectively</w:t>
+        <w:t xml:space="preserve">The Charles River is a 129 km long river in eastern Massachueetts.The mean and mode of the Charles River dummy variable is 0.069 and 0 respectively</w:t>
       </w:r>
     </w:p>
     <w:p>
@@ -741,122 +542,954 @@
     </w:p>
     <w:p>
       <w:pPr>
-        <w:pStyle w:val="SourceCode"/>
-      </w:pPr>
-      <w:r>
-        <w:rPr>
-          <w:rStyle w:val="VerbatimChar"/>
-        </w:rPr>
-        <w:t xml:space="preserve">## </w:t>
-      </w:r>
-      <w:r>
-        <w:br w:type="textWrapping"/>
-      </w:r>
-      <w:r>
-        <w:rPr>
-          <w:rStyle w:val="VerbatimChar"/>
-        </w:rPr>
-        <w:t xml:space="preserve">## Call:</w:t>
-      </w:r>
-      <w:r>
-        <w:br w:type="textWrapping"/>
-      </w:r>
-      <w:r>
-        <w:rPr>
-          <w:rStyle w:val="VerbatimChar"/>
-        </w:rPr>
-        <w:t xml:space="preserve">## lm(formula = MEDV ~ CRIME + ZL + NR_PROP + CHR_V + NOX + ROOM + </w:t>
-      </w:r>
-      <w:r>
-        <w:br w:type="textWrapping"/>
-      </w:r>
-      <w:r>
-        <w:rPr>
-          <w:rStyle w:val="VerbatimChar"/>
-        </w:rPr>
-        <w:t xml:space="preserve">##     AGE + DIS + HWY + TAX + PT_RATIO + B + L_PER, data = housing)</w:t>
-      </w:r>
-      <w:r>
-        <w:br w:type="textWrapping"/>
-      </w:r>
-      <w:r>
-        <w:rPr>
-          <w:rStyle w:val="VerbatimChar"/>
-        </w:rPr>
-        <w:t xml:space="preserve">## </w:t>
-      </w:r>
-      <w:r>
-        <w:br w:type="textWrapping"/>
-      </w:r>
-      <w:r>
-        <w:rPr>
-          <w:rStyle w:val="VerbatimChar"/>
-        </w:rPr>
-        <w:t xml:space="preserve">## Coefficients:</w:t>
-      </w:r>
-      <w:r>
-        <w:br w:type="textWrapping"/>
-      </w:r>
-      <w:r>
-        <w:rPr>
-          <w:rStyle w:val="VerbatimChar"/>
-        </w:rPr>
-        <w:t xml:space="preserve">## (Intercept)        CRIME           ZL      NR_PROP        CHR_V  </w:t>
-      </w:r>
-      <w:r>
-        <w:br w:type="textWrapping"/>
-      </w:r>
-      <w:r>
-        <w:rPr>
-          <w:rStyle w:val="VerbatimChar"/>
-        </w:rPr>
-        <w:t xml:space="preserve">##   3.646e+01   -1.080e-01    4.642e-02    2.056e-02    2.687e+00  </w:t>
-      </w:r>
-      <w:r>
-        <w:br w:type="textWrapping"/>
-      </w:r>
-      <w:r>
-        <w:rPr>
-          <w:rStyle w:val="VerbatimChar"/>
-        </w:rPr>
-        <w:t xml:space="preserve">##         NOX         ROOM          AGE          DIS          HWY  </w:t>
-      </w:r>
-      <w:r>
-        <w:br w:type="textWrapping"/>
-      </w:r>
-      <w:r>
-        <w:rPr>
-          <w:rStyle w:val="VerbatimChar"/>
-        </w:rPr>
-        <w:t xml:space="preserve">##  -1.777e+01    3.810e+00    6.922e-04   -1.476e+00    3.060e-01  </w:t>
-      </w:r>
-      <w:r>
-        <w:br w:type="textWrapping"/>
-      </w:r>
-      <w:r>
-        <w:rPr>
-          <w:rStyle w:val="VerbatimChar"/>
-        </w:rPr>
-        <w:t xml:space="preserve">##         TAX     PT_RATIO            B        L_PER  </w:t>
-      </w:r>
-      <w:r>
-        <w:br w:type="textWrapping"/>
-      </w:r>
-      <w:r>
-        <w:rPr>
-          <w:rStyle w:val="VerbatimChar"/>
-        </w:rPr>
-        <w:t xml:space="preserve">##  -1.233e-02   -9.527e-01    9.312e-03   -5.248e-01</w:t>
-      </w:r>
-    </w:p>
-    <w:p>
-      <w:pPr>
         <w:pStyle w:val="Heading1"/>
       </w:pPr>
       <w:bookmarkStart w:id="37" w:name="model"/>
       <w:bookmarkEnd w:id="37"/>
       <w:r>
         <w:t xml:space="preserve">Model</w:t>
+      </w:r>
+    </w:p>
+    <w:p>
+      <w:pPr>
+        <w:pStyle w:val="SourceCode"/>
+      </w:pPr>
+      <w:r>
+        <w:rPr>
+          <w:rStyle w:val="VerbatimChar"/>
+        </w:rPr>
+        <w:t xml:space="preserve">## </w:t>
+      </w:r>
+      <w:r>
+        <w:br w:type="textWrapping"/>
+      </w:r>
+      <w:r>
+        <w:rPr>
+          <w:rStyle w:val="VerbatimChar"/>
+        </w:rPr>
+        <w:t xml:space="preserve">## Call:</w:t>
+      </w:r>
+      <w:r>
+        <w:br w:type="textWrapping"/>
+      </w:r>
+      <w:r>
+        <w:rPr>
+          <w:rStyle w:val="VerbatimChar"/>
+        </w:rPr>
+        <w:t xml:space="preserve">## lm(formula = MEDV ~ CRIME + ZL + NOX + ROOM + AGE + DIS + HWY + </w:t>
+      </w:r>
+      <w:r>
+        <w:br w:type="textWrapping"/>
+      </w:r>
+      <w:r>
+        <w:rPr>
+          <w:rStyle w:val="VerbatimChar"/>
+        </w:rPr>
+        <w:t xml:space="preserve">##     TAX + PT_RATIO + B + L_PER, data = mod_housing)</w:t>
+      </w:r>
+      <w:r>
+        <w:br w:type="textWrapping"/>
+      </w:r>
+      <w:r>
+        <w:rPr>
+          <w:rStyle w:val="VerbatimChar"/>
+        </w:rPr>
+        <w:t xml:space="preserve">## </w:t>
+      </w:r>
+      <w:r>
+        <w:br w:type="textWrapping"/>
+      </w:r>
+      <w:r>
+        <w:rPr>
+          <w:rStyle w:val="VerbatimChar"/>
+        </w:rPr>
+        <w:t xml:space="preserve">## Residuals:</w:t>
+      </w:r>
+      <w:r>
+        <w:br w:type="textWrapping"/>
+      </w:r>
+      <w:r>
+        <w:rPr>
+          <w:rStyle w:val="VerbatimChar"/>
+        </w:rPr>
+        <w:t xml:space="preserve">##     Min      1Q  Median      3Q     Max </w:t>
+      </w:r>
+      <w:r>
+        <w:br w:type="textWrapping"/>
+      </w:r>
+      <w:r>
+        <w:rPr>
+          <w:rStyle w:val="VerbatimChar"/>
+        </w:rPr>
+        <w:t xml:space="preserve">## -7.9461 -1.9121 -0.4088  1.8514 11.9553 </w:t>
+      </w:r>
+      <w:r>
+        <w:br w:type="textWrapping"/>
+      </w:r>
+      <w:r>
+        <w:rPr>
+          <w:rStyle w:val="VerbatimChar"/>
+        </w:rPr>
+        <w:t xml:space="preserve">## </w:t>
+      </w:r>
+      <w:r>
+        <w:br w:type="textWrapping"/>
+      </w:r>
+      <w:r>
+        <w:rPr>
+          <w:rStyle w:val="VerbatimChar"/>
+        </w:rPr>
+        <w:t xml:space="preserve">## Coefficients:</w:t>
+      </w:r>
+      <w:r>
+        <w:br w:type="textWrapping"/>
+      </w:r>
+      <w:r>
+        <w:rPr>
+          <w:rStyle w:val="VerbatimChar"/>
+        </w:rPr>
+        <w:t xml:space="preserve">##              Estimate Std. Error t value Pr(&gt;|t|)    </w:t>
+      </w:r>
+      <w:r>
+        <w:br w:type="textWrapping"/>
+      </w:r>
+      <w:r>
+        <w:rPr>
+          <w:rStyle w:val="VerbatimChar"/>
+        </w:rPr>
+        <w:t xml:space="preserve">## (Intercept) -9.843738   5.723849  -1.720 0.086757 .  </w:t>
+      </w:r>
+      <w:r>
+        <w:br w:type="textWrapping"/>
+      </w:r>
+      <w:r>
+        <w:rPr>
+          <w:rStyle w:val="VerbatimChar"/>
+        </w:rPr>
+        <w:t xml:space="preserve">## CRIME        1.208900   0.511289   2.364 0.018852 *  </w:t>
+      </w:r>
+      <w:r>
+        <w:br w:type="textWrapping"/>
+      </w:r>
+      <w:r>
+        <w:rPr>
+          <w:rStyle w:val="VerbatimChar"/>
+        </w:rPr>
+        <w:t xml:space="preserve">## ZL           0.024223   0.013783   1.757 0.080108 .  </w:t>
+      </w:r>
+      <w:r>
+        <w:br w:type="textWrapping"/>
+      </w:r>
+      <w:r>
+        <w:rPr>
+          <w:rStyle w:val="VerbatimChar"/>
+        </w:rPr>
+        <w:t xml:space="preserve">## NOX         -8.204918   4.236476  -1.937 0.053947 .  </w:t>
+      </w:r>
+      <w:r>
+        <w:br w:type="textWrapping"/>
+      </w:r>
+      <w:r>
+        <w:rPr>
+          <w:rStyle w:val="VerbatimChar"/>
+        </w:rPr>
+        <w:t xml:space="preserve">## ROOM         8.869586   0.486051  18.248  &lt; 2e-16 ***</w:t>
+      </w:r>
+      <w:r>
+        <w:br w:type="textWrapping"/>
+      </w:r>
+      <w:r>
+        <w:rPr>
+          <w:rStyle w:val="VerbatimChar"/>
+        </w:rPr>
+        <w:t xml:space="preserve">## AGE         -0.048267   0.011445  -4.217 3.50e-05 ***</w:t>
+      </w:r>
+      <w:r>
+        <w:br w:type="textWrapping"/>
+      </w:r>
+      <w:r>
+        <w:rPr>
+          <w:rStyle w:val="VerbatimChar"/>
+        </w:rPr>
+        <w:t xml:space="preserve">## DIS         -1.137218   0.200779  -5.664 4.20e-08 ***</w:t>
+      </w:r>
+      <w:r>
+        <w:br w:type="textWrapping"/>
+      </w:r>
+      <w:r>
+        <w:rPr>
+          <w:rStyle w:val="VerbatimChar"/>
+        </w:rPr>
+        <w:t xml:space="preserve">## HWY          0.213378   0.144523   1.476 0.141133    </w:t>
+      </w:r>
+      <w:r>
+        <w:br w:type="textWrapping"/>
+      </w:r>
+      <w:r>
+        <w:rPr>
+          <w:rStyle w:val="VerbatimChar"/>
+        </w:rPr>
+        <w:t xml:space="preserve">## TAX         -0.016022   0.003769  -4.251 3.04e-05 ***</w:t>
+      </w:r>
+      <w:r>
+        <w:br w:type="textWrapping"/>
+      </w:r>
+      <w:r>
+        <w:rPr>
+          <w:rStyle w:val="VerbatimChar"/>
+        </w:rPr>
+        <w:t xml:space="preserve">## PT_RATIO    -0.668782   0.119912  -5.577 6.54e-08 ***</w:t>
+      </w:r>
+      <w:r>
+        <w:br w:type="textWrapping"/>
+      </w:r>
+      <w:r>
+        <w:rPr>
+          <w:rStyle w:val="VerbatimChar"/>
+        </w:rPr>
+        <w:t xml:space="preserve">## B            0.017890   0.005166   3.463 0.000632 ***</w:t>
+      </w:r>
+      <w:r>
+        <w:br w:type="textWrapping"/>
+      </w:r>
+      <w:r>
+        <w:rPr>
+          <w:rStyle w:val="VerbatimChar"/>
+        </w:rPr>
+        <w:t xml:space="preserve">## L_PER       -0.112540   0.056222  -2.002 0.046436 *  </w:t>
+      </w:r>
+      <w:r>
+        <w:br w:type="textWrapping"/>
+      </w:r>
+      <w:r>
+        <w:rPr>
+          <w:rStyle w:val="VerbatimChar"/>
+        </w:rPr>
+        <w:t xml:space="preserve">## ---</w:t>
+      </w:r>
+      <w:r>
+        <w:br w:type="textWrapping"/>
+      </w:r>
+      <w:r>
+        <w:rPr>
+          <w:rStyle w:val="VerbatimChar"/>
+        </w:rPr>
+        <w:t xml:space="preserve">## Signif. codes:  0 '***' 0.001 '**' 0.01 '*' 0.05 '.' 0.1 ' ' 1</w:t>
+      </w:r>
+      <w:r>
+        <w:br w:type="textWrapping"/>
+      </w:r>
+      <w:r>
+        <w:rPr>
+          <w:rStyle w:val="VerbatimChar"/>
+        </w:rPr>
+        <w:t xml:space="preserve">## </w:t>
+      </w:r>
+      <w:r>
+        <w:br w:type="textWrapping"/>
+      </w:r>
+      <w:r>
+        <w:rPr>
+          <w:rStyle w:val="VerbatimChar"/>
+        </w:rPr>
+        <w:t xml:space="preserve">## Residual standard error: 3.24 on 241 degrees of freedom</w:t>
+      </w:r>
+      <w:r>
+        <w:br w:type="textWrapping"/>
+      </w:r>
+      <w:r>
+        <w:rPr>
+          <w:rStyle w:val="VerbatimChar"/>
+        </w:rPr>
+        <w:t xml:space="preserve">## Multiple R-squared:  0.8556, Adjusted R-squared:  0.849 </w:t>
+      </w:r>
+      <w:r>
+        <w:br w:type="textWrapping"/>
+      </w:r>
+      <w:r>
+        <w:rPr>
+          <w:rStyle w:val="VerbatimChar"/>
+        </w:rPr>
+        <w:t xml:space="preserve">## F-statistic: 129.8 on 11 and 241 DF,  p-value: &lt; 2.2e-16</w:t>
+      </w:r>
+    </w:p>
+    <w:p>
+      <w:pPr>
+        <w:pStyle w:val="SourceCode"/>
+      </w:pPr>
+      <w:r>
+        <w:rPr>
+          <w:rStyle w:val="VerbatimChar"/>
+        </w:rPr>
+        <w:t xml:space="preserve">## Start:  AIC=610.24</w:t>
+      </w:r>
+      <w:r>
+        <w:br w:type="textWrapping"/>
+      </w:r>
+      <w:r>
+        <w:rPr>
+          <w:rStyle w:val="VerbatimChar"/>
+        </w:rPr>
+        <w:t xml:space="preserve">## MEDV ~ CRIME + ZL + NR_PROP + CHR_V + NOX + ROOM + AGE + DIS + </w:t>
+      </w:r>
+      <w:r>
+        <w:br w:type="textWrapping"/>
+      </w:r>
+      <w:r>
+        <w:rPr>
+          <w:rStyle w:val="VerbatimChar"/>
+        </w:rPr>
+        <w:t xml:space="preserve">##     HWY + TAX + PT_RATIO + B + L_PER</w:t>
+      </w:r>
+      <w:r>
+        <w:br w:type="textWrapping"/>
+      </w:r>
+      <w:r>
+        <w:rPr>
+          <w:rStyle w:val="VerbatimChar"/>
+        </w:rPr>
+        <w:t xml:space="preserve">## </w:t>
+      </w:r>
+      <w:r>
+        <w:br w:type="textWrapping"/>
+      </w:r>
+      <w:r>
+        <w:rPr>
+          <w:rStyle w:val="VerbatimChar"/>
+        </w:rPr>
+        <w:t xml:space="preserve">##            Df Sum of Sq    RSS    AIC</w:t>
+      </w:r>
+      <w:r>
+        <w:br w:type="textWrapping"/>
+      </w:r>
+      <w:r>
+        <w:rPr>
+          <w:rStyle w:val="VerbatimChar"/>
+        </w:rPr>
+        <w:t xml:space="preserve">## - NR_PROP   1       0.4 2527.3 608.28</w:t>
+      </w:r>
+      <w:r>
+        <w:br w:type="textWrapping"/>
+      </w:r>
+      <w:r>
+        <w:rPr>
+          <w:rStyle w:val="VerbatimChar"/>
+        </w:rPr>
+        <w:t xml:space="preserve">## - CHR_V     1       2.9 2529.8 608.53</w:t>
+      </w:r>
+      <w:r>
+        <w:br w:type="textWrapping"/>
+      </w:r>
+      <w:r>
+        <w:rPr>
+          <w:rStyle w:val="VerbatimChar"/>
+        </w:rPr>
+        <w:t xml:space="preserve">## - HWY       1      19.7 2546.5 610.20</w:t>
+      </w:r>
+      <w:r>
+        <w:br w:type="textWrapping"/>
+      </w:r>
+      <w:r>
+        <w:rPr>
+          <w:rStyle w:val="VerbatimChar"/>
+        </w:rPr>
+        <w:t xml:space="preserve">## &lt;none&gt;                  2526.8 610.24</w:t>
+      </w:r>
+      <w:r>
+        <w:br w:type="textWrapping"/>
+      </w:r>
+      <w:r>
+        <w:rPr>
+          <w:rStyle w:val="VerbatimChar"/>
+        </w:rPr>
+        <w:t xml:space="preserve">## - ZL        1      33.1 2559.9 611.53</w:t>
+      </w:r>
+      <w:r>
+        <w:br w:type="textWrapping"/>
+      </w:r>
+      <w:r>
+        <w:rPr>
+          <w:rStyle w:val="VerbatimChar"/>
+        </w:rPr>
+        <w:t xml:space="preserve">## - NOX       1      38.2 2565.0 612.03</w:t>
+      </w:r>
+      <w:r>
+        <w:br w:type="textWrapping"/>
+      </w:r>
+      <w:r>
+        <w:rPr>
+          <w:rStyle w:val="VerbatimChar"/>
+        </w:rPr>
+        <w:t xml:space="preserve">## - L_PER     1      43.4 2570.3 612.55</w:t>
+      </w:r>
+      <w:r>
+        <w:br w:type="textWrapping"/>
+      </w:r>
+      <w:r>
+        <w:rPr>
+          <w:rStyle w:val="VerbatimChar"/>
+        </w:rPr>
+        <w:t xml:space="preserve">## - CRIME     1      57.9 2584.7 613.97</w:t>
+      </w:r>
+      <w:r>
+        <w:br w:type="textWrapping"/>
+      </w:r>
+      <w:r>
+        <w:rPr>
+          <w:rStyle w:val="VerbatimChar"/>
+        </w:rPr>
+        <w:t xml:space="preserve">## - B         1     124.0 2650.8 620.36</w:t>
+      </w:r>
+      <w:r>
+        <w:br w:type="textWrapping"/>
+      </w:r>
+      <w:r>
+        <w:rPr>
+          <w:rStyle w:val="VerbatimChar"/>
+        </w:rPr>
+        <w:t xml:space="preserve">## - TAX       1     176.9 2703.7 625.35</w:t>
+      </w:r>
+      <w:r>
+        <w:br w:type="textWrapping"/>
+      </w:r>
+      <w:r>
+        <w:rPr>
+          <w:rStyle w:val="VerbatimChar"/>
+        </w:rPr>
+        <w:t xml:space="preserve">## - AGE       1     188.0 2714.8 626.39</w:t>
+      </w:r>
+      <w:r>
+        <w:br w:type="textWrapping"/>
+      </w:r>
+      <w:r>
+        <w:rPr>
+          <w:rStyle w:val="VerbatimChar"/>
+        </w:rPr>
+        <w:t xml:space="preserve">## - PT_RATIO  1     303.8 2830.6 636.96</w:t>
+      </w:r>
+      <w:r>
+        <w:br w:type="textWrapping"/>
+      </w:r>
+      <w:r>
+        <w:rPr>
+          <w:rStyle w:val="VerbatimChar"/>
+        </w:rPr>
+        <w:t xml:space="preserve">## - DIS       1     312.2 2839.0 637.71</w:t>
+      </w:r>
+      <w:r>
+        <w:br w:type="textWrapping"/>
+      </w:r>
+      <w:r>
+        <w:rPr>
+          <w:rStyle w:val="VerbatimChar"/>
+        </w:rPr>
+        <w:t xml:space="preserve">## - ROOM      1    3492.9 6019.8 827.86</w:t>
+      </w:r>
+      <w:r>
+        <w:br w:type="textWrapping"/>
+      </w:r>
+      <w:r>
+        <w:rPr>
+          <w:rStyle w:val="VerbatimChar"/>
+        </w:rPr>
+        <w:t xml:space="preserve">## </w:t>
+      </w:r>
+      <w:r>
+        <w:br w:type="textWrapping"/>
+      </w:r>
+      <w:r>
+        <w:rPr>
+          <w:rStyle w:val="VerbatimChar"/>
+        </w:rPr>
+        <w:t xml:space="preserve">## Step:  AIC=608.28</w:t>
+      </w:r>
+      <w:r>
+        <w:br w:type="textWrapping"/>
+      </w:r>
+      <w:r>
+        <w:rPr>
+          <w:rStyle w:val="VerbatimChar"/>
+        </w:rPr>
+        <w:t xml:space="preserve">## MEDV ~ CRIME + ZL + CHR_V + NOX + ROOM + AGE + DIS + HWY + TAX + </w:t>
+      </w:r>
+      <w:r>
+        <w:br w:type="textWrapping"/>
+      </w:r>
+      <w:r>
+        <w:rPr>
+          <w:rStyle w:val="VerbatimChar"/>
+        </w:rPr>
+        <w:t xml:space="preserve">##     PT_RATIO + B + L_PER</w:t>
+      </w:r>
+      <w:r>
+        <w:br w:type="textWrapping"/>
+      </w:r>
+      <w:r>
+        <w:rPr>
+          <w:rStyle w:val="VerbatimChar"/>
+        </w:rPr>
+        <w:t xml:space="preserve">## </w:t>
+      </w:r>
+      <w:r>
+        <w:br w:type="textWrapping"/>
+      </w:r>
+      <w:r>
+        <w:rPr>
+          <w:rStyle w:val="VerbatimChar"/>
+        </w:rPr>
+        <w:t xml:space="preserve">##            Df Sum of Sq    RSS    AIC</w:t>
+      </w:r>
+      <w:r>
+        <w:br w:type="textWrapping"/>
+      </w:r>
+      <w:r>
+        <w:rPr>
+          <w:rStyle w:val="VerbatimChar"/>
+        </w:rPr>
+        <w:t xml:space="preserve">## - CHR_V     1       3.1 2530.3 606.59</w:t>
+      </w:r>
+      <w:r>
+        <w:br w:type="textWrapping"/>
+      </w:r>
+      <w:r>
+        <w:rPr>
+          <w:rStyle w:val="VerbatimChar"/>
+        </w:rPr>
+        <w:t xml:space="preserve">## - HWY       1      19.3 2546.5 608.20</w:t>
+      </w:r>
+      <w:r>
+        <w:br w:type="textWrapping"/>
+      </w:r>
+      <w:r>
+        <w:rPr>
+          <w:rStyle w:val="VerbatimChar"/>
+        </w:rPr>
+        <w:t xml:space="preserve">## &lt;none&gt;                  2527.3 608.28</w:t>
+      </w:r>
+      <w:r>
+        <w:br w:type="textWrapping"/>
+      </w:r>
+      <w:r>
+        <w:rPr>
+          <w:rStyle w:val="VerbatimChar"/>
+        </w:rPr>
+        <w:t xml:space="preserve">## - ZL        1      32.8 2560.1 609.54</w:t>
+      </w:r>
+      <w:r>
+        <w:br w:type="textWrapping"/>
+      </w:r>
+      <w:r>
+        <w:rPr>
+          <w:rStyle w:val="VerbatimChar"/>
+        </w:rPr>
+        <w:t xml:space="preserve">## - NOX       1      39.2 2566.5 610.18</w:t>
+      </w:r>
+      <w:r>
+        <w:br w:type="textWrapping"/>
+      </w:r>
+      <w:r>
+        <w:rPr>
+          <w:rStyle w:val="VerbatimChar"/>
+        </w:rPr>
+        <w:t xml:space="preserve">## + NR_PROP   1       0.4 2526.8 610.24</w:t>
+      </w:r>
+      <w:r>
+        <w:br w:type="textWrapping"/>
+      </w:r>
+      <w:r>
+        <w:rPr>
+          <w:rStyle w:val="VerbatimChar"/>
+        </w:rPr>
+        <w:t xml:space="preserve">## - L_PER     1      43.0 2570.3 610.55</w:t>
+      </w:r>
+      <w:r>
+        <w:br w:type="textWrapping"/>
+      </w:r>
+      <w:r>
+        <w:rPr>
+          <w:rStyle w:val="VerbatimChar"/>
+        </w:rPr>
+        <w:t xml:space="preserve">## - CRIME     1      58.3 2585.5 612.05</w:t>
+      </w:r>
+      <w:r>
+        <w:br w:type="textWrapping"/>
+      </w:r>
+      <w:r>
+        <w:rPr>
+          <w:rStyle w:val="VerbatimChar"/>
+        </w:rPr>
+        <w:t xml:space="preserve">## - B         1     124.5 2651.7 618.44</w:t>
+      </w:r>
+      <w:r>
+        <w:br w:type="textWrapping"/>
+      </w:r>
+      <w:r>
+        <w:rPr>
+          <w:rStyle w:val="VerbatimChar"/>
+        </w:rPr>
+        <w:t xml:space="preserve">## - TAX       1     182.5 2709.7 623.92</w:t>
+      </w:r>
+      <w:r>
+        <w:br w:type="textWrapping"/>
+      </w:r>
+      <w:r>
+        <w:rPr>
+          <w:rStyle w:val="VerbatimChar"/>
+        </w:rPr>
+        <w:t xml:space="preserve">## - AGE       1     188.6 2715.9 624.49</w:t>
+      </w:r>
+      <w:r>
+        <w:br w:type="textWrapping"/>
+      </w:r>
+      <w:r>
+        <w:rPr>
+          <w:rStyle w:val="VerbatimChar"/>
+        </w:rPr>
+        <w:t xml:space="preserve">## - PT_RATIO  1     305.2 2832.4 635.12</w:t>
+      </w:r>
+      <w:r>
+        <w:br w:type="textWrapping"/>
+      </w:r>
+      <w:r>
+        <w:rPr>
+          <w:rStyle w:val="VerbatimChar"/>
+        </w:rPr>
+        <w:t xml:space="preserve">## - DIS       1     328.5 2855.8 637.20</w:t>
+      </w:r>
+      <w:r>
+        <w:br w:type="textWrapping"/>
+      </w:r>
+      <w:r>
+        <w:rPr>
+          <w:rStyle w:val="VerbatimChar"/>
+        </w:rPr>
+        <w:t xml:space="preserve">## - ROOM      1    3498.2 6025.5 826.10</w:t>
+      </w:r>
+      <w:r>
+        <w:br w:type="textWrapping"/>
+      </w:r>
+      <w:r>
+        <w:rPr>
+          <w:rStyle w:val="VerbatimChar"/>
+        </w:rPr>
+        <w:t xml:space="preserve">## </w:t>
+      </w:r>
+      <w:r>
+        <w:br w:type="textWrapping"/>
+      </w:r>
+      <w:r>
+        <w:rPr>
+          <w:rStyle w:val="VerbatimChar"/>
+        </w:rPr>
+        <w:t xml:space="preserve">## Step:  AIC=606.59</w:t>
+      </w:r>
+      <w:r>
+        <w:br w:type="textWrapping"/>
+      </w:r>
+      <w:r>
+        <w:rPr>
+          <w:rStyle w:val="VerbatimChar"/>
+        </w:rPr>
+        <w:t xml:space="preserve">## MEDV ~ CRIME + ZL + NOX + ROOM + AGE + DIS + HWY + TAX + PT_RATIO + </w:t>
+      </w:r>
+      <w:r>
+        <w:br w:type="textWrapping"/>
+      </w:r>
+      <w:r>
+        <w:rPr>
+          <w:rStyle w:val="VerbatimChar"/>
+        </w:rPr>
+        <w:t xml:space="preserve">##     B + L_PER</w:t>
+      </w:r>
+      <w:r>
+        <w:br w:type="textWrapping"/>
+      </w:r>
+      <w:r>
+        <w:rPr>
+          <w:rStyle w:val="VerbatimChar"/>
+        </w:rPr>
+        <w:t xml:space="preserve">## </w:t>
+      </w:r>
+      <w:r>
+        <w:br w:type="textWrapping"/>
+      </w:r>
+      <w:r>
+        <w:rPr>
+          <w:rStyle w:val="VerbatimChar"/>
+        </w:rPr>
+        <w:t xml:space="preserve">##            Df Sum of Sq    RSS    AIC</w:t>
+      </w:r>
+      <w:r>
+        <w:br w:type="textWrapping"/>
+      </w:r>
+      <w:r>
+        <w:rPr>
+          <w:rStyle w:val="VerbatimChar"/>
+        </w:rPr>
+        <w:t xml:space="preserve">## &lt;none&gt;                  2530.3 606.59</w:t>
+      </w:r>
+      <w:r>
+        <w:br w:type="textWrapping"/>
+      </w:r>
+      <w:r>
+        <w:rPr>
+          <w:rStyle w:val="VerbatimChar"/>
+        </w:rPr>
+        <w:t xml:space="preserve">## - HWY       1      22.9 2553.2 606.86</w:t>
+      </w:r>
+      <w:r>
+        <w:br w:type="textWrapping"/>
+      </w:r>
+      <w:r>
+        <w:rPr>
+          <w:rStyle w:val="VerbatimChar"/>
+        </w:rPr>
+        <w:t xml:space="preserve">## - ZL        1      32.4 2562.8 607.81</w:t>
+      </w:r>
+      <w:r>
+        <w:br w:type="textWrapping"/>
+      </w:r>
+      <w:r>
+        <w:rPr>
+          <w:rStyle w:val="VerbatimChar"/>
+        </w:rPr>
+        <w:t xml:space="preserve">## + CHR_V     1       3.1 2527.3 608.28</w:t>
+      </w:r>
+      <w:r>
+        <w:br w:type="textWrapping"/>
+      </w:r>
+      <w:r>
+        <w:rPr>
+          <w:rStyle w:val="VerbatimChar"/>
+        </w:rPr>
+        <w:t xml:space="preserve">## - NOX       1      39.4 2569.7 608.49</w:t>
+      </w:r>
+      <w:r>
+        <w:br w:type="textWrapping"/>
+      </w:r>
+      <w:r>
+        <w:rPr>
+          <w:rStyle w:val="VerbatimChar"/>
+        </w:rPr>
+        <w:t xml:space="preserve">## + NR_PROP   1       0.6 2529.8 608.53</w:t>
+      </w:r>
+      <w:r>
+        <w:br w:type="textWrapping"/>
+      </w:r>
+      <w:r>
+        <w:rPr>
+          <w:rStyle w:val="VerbatimChar"/>
+        </w:rPr>
+        <w:t xml:space="preserve">## - L_PER     1      42.1 2572.4 608.76</w:t>
+      </w:r>
+      <w:r>
+        <w:br w:type="textWrapping"/>
+      </w:r>
+      <w:r>
+        <w:rPr>
+          <w:rStyle w:val="VerbatimChar"/>
+        </w:rPr>
+        <w:t xml:space="preserve">## - CRIME     1      58.7 2589.0 610.39</w:t>
+      </w:r>
+      <w:r>
+        <w:br w:type="textWrapping"/>
+      </w:r>
+      <w:r>
+        <w:rPr>
+          <w:rStyle w:val="VerbatimChar"/>
+        </w:rPr>
+        <w:t xml:space="preserve">## - B         1     125.9 2656.2 616.87</w:t>
+      </w:r>
+      <w:r>
+        <w:br w:type="textWrapping"/>
+      </w:r>
+      <w:r>
+        <w:rPr>
+          <w:rStyle w:val="VerbatimChar"/>
+        </w:rPr>
+        <w:t xml:space="preserve">## - AGE       1     186.7 2717.1 622.60</w:t>
+      </w:r>
+      <w:r>
+        <w:br w:type="textWrapping"/>
+      </w:r>
+      <w:r>
+        <w:rPr>
+          <w:rStyle w:val="VerbatimChar"/>
+        </w:rPr>
+        <w:t xml:space="preserve">## - TAX       1     189.8 2720.1 622.88</w:t>
+      </w:r>
+      <w:r>
+        <w:br w:type="textWrapping"/>
+      </w:r>
+      <w:r>
+        <w:rPr>
+          <w:rStyle w:val="VerbatimChar"/>
+        </w:rPr>
+        <w:t xml:space="preserve">## - PT_RATIO  1     326.6 2856.9 635.30</w:t>
+      </w:r>
+      <w:r>
+        <w:br w:type="textWrapping"/>
+      </w:r>
+      <w:r>
+        <w:rPr>
+          <w:rStyle w:val="VerbatimChar"/>
+        </w:rPr>
+        <w:t xml:space="preserve">## - DIS       1     336.8 2867.2 636.20</w:t>
+      </w:r>
+      <w:r>
+        <w:br w:type="textWrapping"/>
+      </w:r>
+      <w:r>
+        <w:rPr>
+          <w:rStyle w:val="VerbatimChar"/>
+        </w:rPr>
+        <w:t xml:space="preserve">## - ROOM      1    3496.3 6026.6 824.15</w:t>
+      </w:r>
+    </w:p>
+    <w:p>
+      <w:pPr>
+        <w:pStyle w:val="SourceCode"/>
+      </w:pPr>
+      <w:r>
+        <w:rPr>
+          <w:rStyle w:val="VerbatimChar"/>
+        </w:rPr>
+        <w:t xml:space="preserve">## Stepwise Model Path </w:t>
+      </w:r>
+      <w:r>
+        <w:br w:type="textWrapping"/>
+      </w:r>
+      <w:r>
+        <w:rPr>
+          <w:rStyle w:val="VerbatimChar"/>
+        </w:rPr>
+        <w:t xml:space="preserve">## Analysis of Deviance Table</w:t>
+      </w:r>
+      <w:r>
+        <w:br w:type="textWrapping"/>
+      </w:r>
+      <w:r>
+        <w:rPr>
+          <w:rStyle w:val="VerbatimChar"/>
+        </w:rPr>
+        <w:t xml:space="preserve">## </w:t>
+      </w:r>
+      <w:r>
+        <w:br w:type="textWrapping"/>
+      </w:r>
+      <w:r>
+        <w:rPr>
+          <w:rStyle w:val="VerbatimChar"/>
+        </w:rPr>
+        <w:t xml:space="preserve">## Initial Model:</w:t>
+      </w:r>
+      <w:r>
+        <w:br w:type="textWrapping"/>
+      </w:r>
+      <w:r>
+        <w:rPr>
+          <w:rStyle w:val="VerbatimChar"/>
+        </w:rPr>
+        <w:t xml:space="preserve">## MEDV ~ CRIME + ZL + NR_PROP + CHR_V + NOX + ROOM + AGE + DIS + </w:t>
+      </w:r>
+      <w:r>
+        <w:br w:type="textWrapping"/>
+      </w:r>
+      <w:r>
+        <w:rPr>
+          <w:rStyle w:val="VerbatimChar"/>
+        </w:rPr>
+        <w:t xml:space="preserve">##     HWY + TAX + PT_RATIO + B + L_PER</w:t>
+      </w:r>
+      <w:r>
+        <w:br w:type="textWrapping"/>
+      </w:r>
+      <w:r>
+        <w:rPr>
+          <w:rStyle w:val="VerbatimChar"/>
+        </w:rPr>
+        <w:t xml:space="preserve">## </w:t>
+      </w:r>
+      <w:r>
+        <w:br w:type="textWrapping"/>
+      </w:r>
+      <w:r>
+        <w:rPr>
+          <w:rStyle w:val="VerbatimChar"/>
+        </w:rPr>
+        <w:t xml:space="preserve">## Final Model:</w:t>
+      </w:r>
+      <w:r>
+        <w:br w:type="textWrapping"/>
+      </w:r>
+      <w:r>
+        <w:rPr>
+          <w:rStyle w:val="VerbatimChar"/>
+        </w:rPr>
+        <w:t xml:space="preserve">## MEDV ~ CRIME + ZL + NOX + ROOM + AGE + DIS + HWY + TAX + PT_RATIO + </w:t>
+      </w:r>
+      <w:r>
+        <w:br w:type="textWrapping"/>
+      </w:r>
+      <w:r>
+        <w:rPr>
+          <w:rStyle w:val="VerbatimChar"/>
+        </w:rPr>
+        <w:t xml:space="preserve">##     B + L_PER</w:t>
+      </w:r>
+      <w:r>
+        <w:br w:type="textWrapping"/>
+      </w:r>
+      <w:r>
+        <w:rPr>
+          <w:rStyle w:val="VerbatimChar"/>
+        </w:rPr>
+        <w:t xml:space="preserve">## </w:t>
+      </w:r>
+      <w:r>
+        <w:br w:type="textWrapping"/>
+      </w:r>
+      <w:r>
+        <w:rPr>
+          <w:rStyle w:val="VerbatimChar"/>
+        </w:rPr>
+        <w:t xml:space="preserve">## </w:t>
+      </w:r>
+      <w:r>
+        <w:br w:type="textWrapping"/>
+      </w:r>
+      <w:r>
+        <w:rPr>
+          <w:rStyle w:val="VerbatimChar"/>
+        </w:rPr>
+        <w:t xml:space="preserve">##        Step Df  Deviance Resid. Df Resid. Dev      AIC</w:t>
+      </w:r>
+      <w:r>
+        <w:br w:type="textWrapping"/>
+      </w:r>
+      <w:r>
+        <w:rPr>
+          <w:rStyle w:val="VerbatimChar"/>
+        </w:rPr>
+        <w:t xml:space="preserve">## 1                              239   2526.842 610.2380</w:t>
+      </w:r>
+      <w:r>
+        <w:br w:type="textWrapping"/>
+      </w:r>
+      <w:r>
+        <w:rPr>
+          <w:rStyle w:val="VerbatimChar"/>
+        </w:rPr>
+        <w:t xml:space="preserve">## 2 - NR_PROP  1 0.4081406       240   2527.250 608.2789</w:t>
+      </w:r>
+      <w:r>
+        <w:br w:type="textWrapping"/>
+      </w:r>
+      <w:r>
+        <w:rPr>
+          <w:rStyle w:val="VerbatimChar"/>
+        </w:rPr>
+        <w:t xml:space="preserve">## 3   - CHR_V  1 3.0762071       241   2530.326 606.5866</w:t>
       </w:r>
     </w:p>
     <w:sectPr/>
@@ -967,7 +1600,7 @@
     </w:lvl>
   </w:abstractNum>
   <w:abstractNum w:abstractNumId="990">
-    <w:nsid w:val="e5c7a49e"/>
+    <w:nsid w:val="58846824"/>
     <w:multiLevelType w:val="multilevel"/>
     <w:lvl w:ilvl="0">
       <w:numFmt w:val="bullet"/>

</xml_diff>

<commit_message>
Added the graphs for my selected model
</commit_message>
<xml_diff>
--- a/group13c67.docx
+++ b/group13c67.docx
@@ -243,7 +243,7 @@
         <w:pStyle w:val="FirstParagraph"/>
       </w:pPr>
       <w:r>
-        <w:t xml:space="preserve">Boston is the captial and largest city in Massachusetts. Founded in 1630 Boston is one of the oldest cities in America and the city played an important role in American History. As Boston is a world reknowned city, the housing market in Boston is expensive, with finding and owning property is an important financial goal for many that live within or near Boston. As Housing is an expensive financial venture it is optimal to buy houses at a low price point to maximize</w:t>
+        <w:t xml:space="preserve">Boston is the captial and largest city in Massachusetts. Founded in 1630 Boston is one of the oldest cities in America and the city played an important role in American History. As Boston is a world reknowned city, the housing market in Boston is expensive, with finding and owning property is an important financial goal for many that live within or near Boston.</w:t>
       </w:r>
     </w:p>
     <w:p>
@@ -251,7 +251,25 @@
         <w:pStyle w:val="BodyText"/>
       </w:pPr>
       <w:r>
-        <w:t xml:space="preserve">The model introduced in this report is used to predict the housing value in the Boston with the given predictor values</w:t>
+        <w:t xml:space="preserve">As Boston currently faces a</w:t>
+      </w:r>
+      <w:r>
+        <w:t xml:space="preserve"> </w:t>
+      </w:r>
+      <w:r>
+        <w:t xml:space="preserve">“</w:t>
+      </w:r>
+      <w:r>
+        <w:t xml:space="preserve">growing housing challenge … likely because younger residents are marrying later … many of them are overloaded with college debt</w:t>
+      </w:r>
+      <w:r>
+        <w:t xml:space="preserve">”</w:t>
+      </w:r>
+      <w:r>
+        <w:t xml:space="preserve"> </w:t>
+      </w:r>
+      <w:r>
+        <w:t xml:space="preserve">(Bluestone). It is clear that buying a House is an expensive financial burden that less and less people are able to afford. Especially when a house must be able to fit the needs of the buyer as a living space.</w:t>
       </w:r>
     </w:p>
     <w:p>
@@ -259,7 +277,7 @@
         <w:pStyle w:val="BodyText"/>
       </w:pPr>
       <w:r>
-        <w:t xml:space="preserve">The goal of this study is to obtain an appropriate model</w:t>
+        <w:t xml:space="preserve">We propose this model with the given predictor variables to accurately predict housing values within Boston. By being able to purchase a house at an optimal time, it minimizes the financial burden of the purchase and also allows you to maximize any capital gains that may result from the changing value of the purchased house. Through this process, it is possible to maximize the value of your purchase and minimize the cost of buying a house which leads to more people being able to afford housing in the city of Boston.</w:t>
       </w:r>
     </w:p>
     <w:p>
@@ -576,16 +594,16 @@
         <w:rPr>
           <w:rStyle w:val="VerbatimChar"/>
         </w:rPr>
-        <w:t xml:space="preserve">## lm(formula = MEDV ~ CRIME + ZL + NOX + ROOM + AGE + DIS + HWY + </w:t>
-      </w:r>
-      <w:r>
-        <w:br w:type="textWrapping"/>
-      </w:r>
-      <w:r>
-        <w:rPr>
-          <w:rStyle w:val="VerbatimChar"/>
-        </w:rPr>
-        <w:t xml:space="preserve">##     TAX + PT_RATIO + B + L_PER, data = mod_housing)</w:t>
+        <w:t xml:space="preserve">## lm(formula = log(MEDV) ~ CRIME + ZL + NOX + ROOM + AGE + DIS + </w:t>
+      </w:r>
+      <w:r>
+        <w:br w:type="textWrapping"/>
+      </w:r>
+      <w:r>
+        <w:rPr>
+          <w:rStyle w:val="VerbatimChar"/>
+        </w:rPr>
+        <w:t xml:space="preserve">##     HWY + TAX + PT_RATIO + B + L_PER, data = mod_housing)</w:t>
       </w:r>
       <w:r>
         <w:br w:type="textWrapping"/>
@@ -612,16 +630,16 @@
         <w:rPr>
           <w:rStyle w:val="VerbatimChar"/>
         </w:rPr>
-        <w:t xml:space="preserve">##     Min      1Q  Median      3Q     Max </w:t>
-      </w:r>
-      <w:r>
-        <w:br w:type="textWrapping"/>
-      </w:r>
-      <w:r>
-        <w:rPr>
-          <w:rStyle w:val="VerbatimChar"/>
-        </w:rPr>
-        <w:t xml:space="preserve">## -7.9461 -1.9121 -0.4088  1.8514 11.9553 </w:t>
+        <w:t xml:space="preserve">##      Min       1Q   Median       3Q      Max </w:t>
+      </w:r>
+      <w:r>
+        <w:br w:type="textWrapping"/>
+      </w:r>
+      <w:r>
+        <w:rPr>
+          <w:rStyle w:val="VerbatimChar"/>
+        </w:rPr>
+        <w:t xml:space="preserve">## -0.30840 -0.07726 -0.01490  0.06953  0.34229 </w:t>
       </w:r>
       <w:r>
         <w:br w:type="textWrapping"/>
@@ -648,115 +666,115 @@
         <w:rPr>
           <w:rStyle w:val="VerbatimChar"/>
         </w:rPr>
-        <w:t xml:space="preserve">##              Estimate Std. Error t value Pr(&gt;|t|)    </w:t>
-      </w:r>
-      <w:r>
-        <w:br w:type="textWrapping"/>
-      </w:r>
-      <w:r>
-        <w:rPr>
-          <w:rStyle w:val="VerbatimChar"/>
-        </w:rPr>
-        <w:t xml:space="preserve">## (Intercept) -9.843738   5.723849  -1.720 0.086757 .  </w:t>
-      </w:r>
-      <w:r>
-        <w:br w:type="textWrapping"/>
-      </w:r>
-      <w:r>
-        <w:rPr>
-          <w:rStyle w:val="VerbatimChar"/>
-        </w:rPr>
-        <w:t xml:space="preserve">## CRIME        1.208900   0.511289   2.364 0.018852 *  </w:t>
-      </w:r>
-      <w:r>
-        <w:br w:type="textWrapping"/>
-      </w:r>
-      <w:r>
-        <w:rPr>
-          <w:rStyle w:val="VerbatimChar"/>
-        </w:rPr>
-        <w:t xml:space="preserve">## ZL           0.024223   0.013783   1.757 0.080108 .  </w:t>
-      </w:r>
-      <w:r>
-        <w:br w:type="textWrapping"/>
-      </w:r>
-      <w:r>
-        <w:rPr>
-          <w:rStyle w:val="VerbatimChar"/>
-        </w:rPr>
-        <w:t xml:space="preserve">## NOX         -8.204918   4.236476  -1.937 0.053947 .  </w:t>
-      </w:r>
-      <w:r>
-        <w:br w:type="textWrapping"/>
-      </w:r>
-      <w:r>
-        <w:rPr>
-          <w:rStyle w:val="VerbatimChar"/>
-        </w:rPr>
-        <w:t xml:space="preserve">## ROOM         8.869586   0.486051  18.248  &lt; 2e-16 ***</w:t>
-      </w:r>
-      <w:r>
-        <w:br w:type="textWrapping"/>
-      </w:r>
-      <w:r>
-        <w:rPr>
-          <w:rStyle w:val="VerbatimChar"/>
-        </w:rPr>
-        <w:t xml:space="preserve">## AGE         -0.048267   0.011445  -4.217 3.50e-05 ***</w:t>
-      </w:r>
-      <w:r>
-        <w:br w:type="textWrapping"/>
-      </w:r>
-      <w:r>
-        <w:rPr>
-          <w:rStyle w:val="VerbatimChar"/>
-        </w:rPr>
-        <w:t xml:space="preserve">## DIS         -1.137218   0.200779  -5.664 4.20e-08 ***</w:t>
-      </w:r>
-      <w:r>
-        <w:br w:type="textWrapping"/>
-      </w:r>
-      <w:r>
-        <w:rPr>
-          <w:rStyle w:val="VerbatimChar"/>
-        </w:rPr>
-        <w:t xml:space="preserve">## HWY          0.213378   0.144523   1.476 0.141133    </w:t>
-      </w:r>
-      <w:r>
-        <w:br w:type="textWrapping"/>
-      </w:r>
-      <w:r>
-        <w:rPr>
-          <w:rStyle w:val="VerbatimChar"/>
-        </w:rPr>
-        <w:t xml:space="preserve">## TAX         -0.016022   0.003769  -4.251 3.04e-05 ***</w:t>
-      </w:r>
-      <w:r>
-        <w:br w:type="textWrapping"/>
-      </w:r>
-      <w:r>
-        <w:rPr>
-          <w:rStyle w:val="VerbatimChar"/>
-        </w:rPr>
-        <w:t xml:space="preserve">## PT_RATIO    -0.668782   0.119912  -5.577 6.54e-08 ***</w:t>
-      </w:r>
-      <w:r>
-        <w:br w:type="textWrapping"/>
-      </w:r>
-      <w:r>
-        <w:rPr>
-          <w:rStyle w:val="VerbatimChar"/>
-        </w:rPr>
-        <w:t xml:space="preserve">## B            0.017890   0.005166   3.463 0.000632 ***</w:t>
-      </w:r>
-      <w:r>
-        <w:br w:type="textWrapping"/>
-      </w:r>
-      <w:r>
-        <w:rPr>
-          <w:rStyle w:val="VerbatimChar"/>
-        </w:rPr>
-        <w:t xml:space="preserve">## L_PER       -0.112540   0.056222  -2.002 0.046436 *  </w:t>
+        <w:t xml:space="preserve">##               Estimate Std. Error t value Pr(&gt;|t|)    </w:t>
+      </w:r>
+      <w:r>
+        <w:br w:type="textWrapping"/>
+      </w:r>
+      <w:r>
+        <w:rPr>
+          <w:rStyle w:val="VerbatimChar"/>
+        </w:rPr>
+        <w:t xml:space="preserve">## (Intercept)  2.4834088  0.2026419  12.255  &lt; 2e-16 ***</w:t>
+      </w:r>
+      <w:r>
+        <w:br w:type="textWrapping"/>
+      </w:r>
+      <w:r>
+        <w:rPr>
+          <w:rStyle w:val="VerbatimChar"/>
+        </w:rPr>
+        <w:t xml:space="preserve">## CRIME        0.0122468  0.0181012   0.677 0.499327    </w:t>
+      </w:r>
+      <w:r>
+        <w:br w:type="textWrapping"/>
+      </w:r>
+      <w:r>
+        <w:rPr>
+          <w:rStyle w:val="VerbatimChar"/>
+        </w:rPr>
+        <w:t xml:space="preserve">## ZL           0.0003706  0.0004880   0.759 0.448313    </w:t>
+      </w:r>
+      <w:r>
+        <w:br w:type="textWrapping"/>
+      </w:r>
+      <w:r>
+        <w:rPr>
+          <w:rStyle w:val="VerbatimChar"/>
+        </w:rPr>
+        <w:t xml:space="preserve">## NOX         -0.3756726  0.1499843  -2.505 0.012915 *  </w:t>
+      </w:r>
+      <w:r>
+        <w:br w:type="textWrapping"/>
+      </w:r>
+      <w:r>
+        <w:rPr>
+          <w:rStyle w:val="VerbatimChar"/>
+        </w:rPr>
+        <w:t xml:space="preserve">## ROOM         0.2650966  0.0172077  15.406  &lt; 2e-16 ***</w:t>
+      </w:r>
+      <w:r>
+        <w:br w:type="textWrapping"/>
+      </w:r>
+      <w:r>
+        <w:rPr>
+          <w:rStyle w:val="VerbatimChar"/>
+        </w:rPr>
+        <w:t xml:space="preserve">## AGE         -0.0018680  0.0004052  -4.610 6.53e-06 ***</w:t>
+      </w:r>
+      <w:r>
+        <w:br w:type="textWrapping"/>
+      </w:r>
+      <w:r>
+        <w:rPr>
+          <w:rStyle w:val="VerbatimChar"/>
+        </w:rPr>
+        <w:t xml:space="preserve">## DIS         -0.0417335  0.0071082  -5.871 1.43e-08 ***</w:t>
+      </w:r>
+      <w:r>
+        <w:br w:type="textWrapping"/>
+      </w:r>
+      <w:r>
+        <w:rPr>
+          <w:rStyle w:val="VerbatimChar"/>
+        </w:rPr>
+        <w:t xml:space="preserve">## HWY          0.0092101  0.0051165   1.800 0.073100 .  </w:t>
+      </w:r>
+      <w:r>
+        <w:br w:type="textWrapping"/>
+      </w:r>
+      <w:r>
+        <w:rPr>
+          <w:rStyle w:val="VerbatimChar"/>
+        </w:rPr>
+        <w:t xml:space="preserve">## TAX         -0.0005599  0.0001334  -4.196 3.82e-05 ***</w:t>
+      </w:r>
+      <w:r>
+        <w:br w:type="textWrapping"/>
+      </w:r>
+      <w:r>
+        <w:rPr>
+          <w:rStyle w:val="VerbatimChar"/>
+        </w:rPr>
+        <w:t xml:space="preserve">## PT_RATIO    -0.0311025  0.0042453  -7.326 3.54e-12 ***</w:t>
+      </w:r>
+      <w:r>
+        <w:br w:type="textWrapping"/>
+      </w:r>
+      <w:r>
+        <w:rPr>
+          <w:rStyle w:val="VerbatimChar"/>
+        </w:rPr>
+        <w:t xml:space="preserve">## B            0.0007179  0.0001829   3.925 0.000113 ***</w:t>
+      </w:r>
+      <w:r>
+        <w:br w:type="textWrapping"/>
+      </w:r>
+      <w:r>
+        <w:rPr>
+          <w:rStyle w:val="VerbatimChar"/>
+        </w:rPr>
+        <w:t xml:space="preserve">## L_PER       -0.0101692  0.0019904  -5.109 6.59e-07 ***</w:t>
       </w:r>
       <w:r>
         <w:br w:type="textWrapping"/>
@@ -792,25 +810,25 @@
         <w:rPr>
           <w:rStyle w:val="VerbatimChar"/>
         </w:rPr>
-        <w:t xml:space="preserve">## Residual standard error: 3.24 on 241 degrees of freedom</w:t>
-      </w:r>
-      <w:r>
-        <w:br w:type="textWrapping"/>
-      </w:r>
-      <w:r>
-        <w:rPr>
-          <w:rStyle w:val="VerbatimChar"/>
-        </w:rPr>
-        <w:t xml:space="preserve">## Multiple R-squared:  0.8556, Adjusted R-squared:  0.849 </w:t>
-      </w:r>
-      <w:r>
-        <w:br w:type="textWrapping"/>
-      </w:r>
-      <w:r>
-        <w:rPr>
-          <w:rStyle w:val="VerbatimChar"/>
-        </w:rPr>
-        <w:t xml:space="preserve">## F-statistic: 129.8 on 11 and 241 DF,  p-value: &lt; 2.2e-16</w:t>
+        <w:t xml:space="preserve">## Residual standard error: 0.1147 on 241 degrees of freedom</w:t>
+      </w:r>
+      <w:r>
+        <w:br w:type="textWrapping"/>
+      </w:r>
+      <w:r>
+        <w:rPr>
+          <w:rStyle w:val="VerbatimChar"/>
+        </w:rPr>
+        <w:t xml:space="preserve">## Multiple R-squared:  0.8693, Adjusted R-squared:  0.8633 </w:t>
+      </w:r>
+      <w:r>
+        <w:br w:type="textWrapping"/>
+      </w:r>
+      <w:r>
+        <w:rPr>
+          <w:rStyle w:val="VerbatimChar"/>
+        </w:rPr>
+        <w:t xml:space="preserve">## F-statistic: 145.7 on 11 and 241 DF,  p-value: &lt; 2.2e-16</w:t>
       </w:r>
     </w:p>
     <w:p>
@@ -1490,6 +1508,124 @@
           <w:rStyle w:val="VerbatimChar"/>
         </w:rPr>
         <w:t xml:space="preserve">## 3   - CHR_V  1 3.0762071       241   2530.326 606.5866</w:t>
+      </w:r>
+    </w:p>
+    <w:p>
+      <w:pPr>
+        <w:pStyle w:val="FirstParagraph"/>
+      </w:pPr>
+      <w:r>
+        <w:drawing>
+          <wp:inline>
+            <wp:extent cx="4620126" cy="3696101"/>
+            <wp:effectExtent b="0" l="0" r="0" t="0"/>
+            <wp:docPr descr="" title="" id="1" name="Picture"/>
+            <a:graphic>
+              <a:graphicData uri="http://schemas.openxmlformats.org/drawingml/2006/picture">
+                <pic:pic>
+                  <pic:nvPicPr>
+                    <pic:cNvPr descr="group13c67_files/figure-docx/unnamed-chunk-3-1.png" id="0" name="Picture"/>
+                    <pic:cNvPicPr>
+                      <a:picLocks noChangeArrowheads="1" noChangeAspect="1"/>
+                    </pic:cNvPicPr>
+                  </pic:nvPicPr>
+                  <pic:blipFill>
+                    <a:blip r:embed="rId38"/>
+                    <a:stretch>
+                      <a:fillRect/>
+                    </a:stretch>
+                  </pic:blipFill>
+                  <pic:spPr bwMode="auto">
+                    <a:xfrm>
+                      <a:off x="0" y="0"/>
+                      <a:ext cx="4620126" cy="3696101"/>
+                    </a:xfrm>
+                    <a:prstGeom prst="rect">
+                      <a:avLst/>
+                    </a:prstGeom>
+                    <a:noFill/>
+                    <a:ln w="9525">
+                      <a:noFill/>
+                      <a:headEnd/>
+                      <a:tailEnd/>
+                    </a:ln>
+                  </pic:spPr>
+                </pic:pic>
+              </a:graphicData>
+            </a:graphic>
+          </wp:inline>
+        </w:drawing>
+      </w:r>
+      <w:r>
+        <w:drawing>
+          <wp:inline>
+            <wp:extent cx="4620126" cy="3696101"/>
+            <wp:effectExtent b="0" l="0" r="0" t="0"/>
+            <wp:docPr descr="" title="" id="1" name="Picture"/>
+            <a:graphic>
+              <a:graphicData uri="http://schemas.openxmlformats.org/drawingml/2006/picture">
+                <pic:pic>
+                  <pic:nvPicPr>
+                    <pic:cNvPr descr="group13c67_files/figure-docx/unnamed-chunk-3-2.png" id="0" name="Picture"/>
+                    <pic:cNvPicPr>
+                      <a:picLocks noChangeArrowheads="1" noChangeAspect="1"/>
+                    </pic:cNvPicPr>
+                  </pic:nvPicPr>
+                  <pic:blipFill>
+                    <a:blip r:embed="rId39"/>
+                    <a:stretch>
+                      <a:fillRect/>
+                    </a:stretch>
+                  </pic:blipFill>
+                  <pic:spPr bwMode="auto">
+                    <a:xfrm>
+                      <a:off x="0" y="0"/>
+                      <a:ext cx="4620126" cy="3696101"/>
+                    </a:xfrm>
+                    <a:prstGeom prst="rect">
+                      <a:avLst/>
+                    </a:prstGeom>
+                    <a:noFill/>
+                    <a:ln w="9525">
+                      <a:noFill/>
+                      <a:headEnd/>
+                      <a:tailEnd/>
+                    </a:ln>
+                  </pic:spPr>
+                </pic:pic>
+              </a:graphicData>
+            </a:graphic>
+          </wp:inline>
+        </w:drawing>
+      </w:r>
+    </w:p>
+    <w:p>
+      <w:pPr>
+        <w:pStyle w:val="SourceCode"/>
+      </w:pPr>
+      <w:r>
+        <w:rPr>
+          <w:rStyle w:val="VerbatimChar"/>
+        </w:rPr>
+        <w:t xml:space="preserve">## [1] 182 215</w:t>
+      </w:r>
+    </w:p>
+    <w:p>
+      <w:pPr>
+        <w:pStyle w:val="Heading1"/>
+      </w:pPr>
+      <w:bookmarkStart w:id="40" w:name="citations"/>
+      <w:bookmarkEnd w:id="40"/>
+      <w:r>
+        <w:t xml:space="preserve">Citations</w:t>
+      </w:r>
+    </w:p>
+    <w:p>
+      <w:pPr>
+        <w:pStyle w:val="FirstParagraph"/>
+      </w:pPr>
+      <w:r>
+        <w:t xml:space="preserve">Bluestone, B. &amp; Huessy, J. (2017). The Greater Boston Housing Report Card 2017 Ideas from the Urban Core - Responsive Development - as a Model for Regional Growth, 68</w:t>
       </w:r>
     </w:p>
     <w:sectPr/>
@@ -1600,7 +1736,7 @@
     </w:lvl>
   </w:abstractNum>
   <w:abstractNum w:abstractNumId="990">
-    <w:nsid w:val="58846824"/>
+    <w:nsid w:val="a42758be"/>
     <w:multiLevelType w:val="multilevel"/>
     <w:lvl w:ilvl="0">
       <w:numFmt w:val="bullet"/>

</xml_diff>

<commit_message>
Changed Explanatory Data Analysis to Exploratory Data Analysis
</commit_message>
<xml_diff>
--- a/group13c67.docx
+++ b/group13c67.docx
@@ -284,10 +284,10 @@
       <w:pPr>
         <w:pStyle w:val="Heading1"/>
       </w:pPr>
-      <w:bookmarkStart w:id="23" w:name="explanatory-data-analysis"/>
+      <w:bookmarkStart w:id="23" w:name="exploratory-data-analysis"/>
       <w:bookmarkEnd w:id="23"/>
       <w:r>
-        <w:t xml:space="preserve">Explanatory Data Analysis</w:t>
+        <w:t xml:space="preserve">Exploratory Data Analysis</w:t>
       </w:r>
     </w:p>
     <w:p>
@@ -594,16 +594,16 @@
         <w:rPr>
           <w:rStyle w:val="VerbatimChar"/>
         </w:rPr>
-        <w:t xml:space="preserve">## lm(formula = log(MEDV) ~ CRIME + ZL + NOX + ROOM + AGE + DIS + </w:t>
-      </w:r>
-      <w:r>
-        <w:br w:type="textWrapping"/>
-      </w:r>
-      <w:r>
-        <w:rPr>
-          <w:rStyle w:val="VerbatimChar"/>
-        </w:rPr>
-        <w:t xml:space="preserve">##     HWY + TAX + PT_RATIO + B + L_PER, data = mod_housing)</w:t>
+        <w:t xml:space="preserve">## lm(formula = MEDV ~ CRIME + ZL + NOX + ROOM + AGE + DIS + HWY + </w:t>
+      </w:r>
+      <w:r>
+        <w:br w:type="textWrapping"/>
+      </w:r>
+      <w:r>
+        <w:rPr>
+          <w:rStyle w:val="VerbatimChar"/>
+        </w:rPr>
+        <w:t xml:space="preserve">##     TAX + PT_RATIO + B + L_PER, data = mod_housing)</w:t>
       </w:r>
       <w:r>
         <w:br w:type="textWrapping"/>
@@ -630,16 +630,16 @@
         <w:rPr>
           <w:rStyle w:val="VerbatimChar"/>
         </w:rPr>
-        <w:t xml:space="preserve">##      Min       1Q   Median       3Q      Max </w:t>
-      </w:r>
-      <w:r>
-        <w:br w:type="textWrapping"/>
-      </w:r>
-      <w:r>
-        <w:rPr>
-          <w:rStyle w:val="VerbatimChar"/>
-        </w:rPr>
-        <w:t xml:space="preserve">## -0.30840 -0.07726 -0.01490  0.06953  0.34229 </w:t>
+        <w:t xml:space="preserve">##     Min      1Q  Median      3Q     Max </w:t>
+      </w:r>
+      <w:r>
+        <w:br w:type="textWrapping"/>
+      </w:r>
+      <w:r>
+        <w:rPr>
+          <w:rStyle w:val="VerbatimChar"/>
+        </w:rPr>
+        <w:t xml:space="preserve">## -7.9461 -1.9121 -0.4088  1.8514 11.9553 </w:t>
       </w:r>
       <w:r>
         <w:br w:type="textWrapping"/>
@@ -666,115 +666,115 @@
         <w:rPr>
           <w:rStyle w:val="VerbatimChar"/>
         </w:rPr>
-        <w:t xml:space="preserve">##               Estimate Std. Error t value Pr(&gt;|t|)    </w:t>
-      </w:r>
-      <w:r>
-        <w:br w:type="textWrapping"/>
-      </w:r>
-      <w:r>
-        <w:rPr>
-          <w:rStyle w:val="VerbatimChar"/>
-        </w:rPr>
-        <w:t xml:space="preserve">## (Intercept)  2.4834088  0.2026419  12.255  &lt; 2e-16 ***</w:t>
-      </w:r>
-      <w:r>
-        <w:br w:type="textWrapping"/>
-      </w:r>
-      <w:r>
-        <w:rPr>
-          <w:rStyle w:val="VerbatimChar"/>
-        </w:rPr>
-        <w:t xml:space="preserve">## CRIME        0.0122468  0.0181012   0.677 0.499327    </w:t>
-      </w:r>
-      <w:r>
-        <w:br w:type="textWrapping"/>
-      </w:r>
-      <w:r>
-        <w:rPr>
-          <w:rStyle w:val="VerbatimChar"/>
-        </w:rPr>
-        <w:t xml:space="preserve">## ZL           0.0003706  0.0004880   0.759 0.448313    </w:t>
-      </w:r>
-      <w:r>
-        <w:br w:type="textWrapping"/>
-      </w:r>
-      <w:r>
-        <w:rPr>
-          <w:rStyle w:val="VerbatimChar"/>
-        </w:rPr>
-        <w:t xml:space="preserve">## NOX         -0.3756726  0.1499843  -2.505 0.012915 *  </w:t>
-      </w:r>
-      <w:r>
-        <w:br w:type="textWrapping"/>
-      </w:r>
-      <w:r>
-        <w:rPr>
-          <w:rStyle w:val="VerbatimChar"/>
-        </w:rPr>
-        <w:t xml:space="preserve">## ROOM         0.2650966  0.0172077  15.406  &lt; 2e-16 ***</w:t>
-      </w:r>
-      <w:r>
-        <w:br w:type="textWrapping"/>
-      </w:r>
-      <w:r>
-        <w:rPr>
-          <w:rStyle w:val="VerbatimChar"/>
-        </w:rPr>
-        <w:t xml:space="preserve">## AGE         -0.0018680  0.0004052  -4.610 6.53e-06 ***</w:t>
-      </w:r>
-      <w:r>
-        <w:br w:type="textWrapping"/>
-      </w:r>
-      <w:r>
-        <w:rPr>
-          <w:rStyle w:val="VerbatimChar"/>
-        </w:rPr>
-        <w:t xml:space="preserve">## DIS         -0.0417335  0.0071082  -5.871 1.43e-08 ***</w:t>
-      </w:r>
-      <w:r>
-        <w:br w:type="textWrapping"/>
-      </w:r>
-      <w:r>
-        <w:rPr>
-          <w:rStyle w:val="VerbatimChar"/>
-        </w:rPr>
-        <w:t xml:space="preserve">## HWY          0.0092101  0.0051165   1.800 0.073100 .  </w:t>
-      </w:r>
-      <w:r>
-        <w:br w:type="textWrapping"/>
-      </w:r>
-      <w:r>
-        <w:rPr>
-          <w:rStyle w:val="VerbatimChar"/>
-        </w:rPr>
-        <w:t xml:space="preserve">## TAX         -0.0005599  0.0001334  -4.196 3.82e-05 ***</w:t>
-      </w:r>
-      <w:r>
-        <w:br w:type="textWrapping"/>
-      </w:r>
-      <w:r>
-        <w:rPr>
-          <w:rStyle w:val="VerbatimChar"/>
-        </w:rPr>
-        <w:t xml:space="preserve">## PT_RATIO    -0.0311025  0.0042453  -7.326 3.54e-12 ***</w:t>
-      </w:r>
-      <w:r>
-        <w:br w:type="textWrapping"/>
-      </w:r>
-      <w:r>
-        <w:rPr>
-          <w:rStyle w:val="VerbatimChar"/>
-        </w:rPr>
-        <w:t xml:space="preserve">## B            0.0007179  0.0001829   3.925 0.000113 ***</w:t>
-      </w:r>
-      <w:r>
-        <w:br w:type="textWrapping"/>
-      </w:r>
-      <w:r>
-        <w:rPr>
-          <w:rStyle w:val="VerbatimChar"/>
-        </w:rPr>
-        <w:t xml:space="preserve">## L_PER       -0.0101692  0.0019904  -5.109 6.59e-07 ***</w:t>
+        <w:t xml:space="preserve">##              Estimate Std. Error t value Pr(&gt;|t|)    </w:t>
+      </w:r>
+      <w:r>
+        <w:br w:type="textWrapping"/>
+      </w:r>
+      <w:r>
+        <w:rPr>
+          <w:rStyle w:val="VerbatimChar"/>
+        </w:rPr>
+        <w:t xml:space="preserve">## (Intercept) -9.843738   5.723849  -1.720 0.086757 .  </w:t>
+      </w:r>
+      <w:r>
+        <w:br w:type="textWrapping"/>
+      </w:r>
+      <w:r>
+        <w:rPr>
+          <w:rStyle w:val="VerbatimChar"/>
+        </w:rPr>
+        <w:t xml:space="preserve">## CRIME        1.208900   0.511289   2.364 0.018852 *  </w:t>
+      </w:r>
+      <w:r>
+        <w:br w:type="textWrapping"/>
+      </w:r>
+      <w:r>
+        <w:rPr>
+          <w:rStyle w:val="VerbatimChar"/>
+        </w:rPr>
+        <w:t xml:space="preserve">## ZL           0.024223   0.013783   1.757 0.080108 .  </w:t>
+      </w:r>
+      <w:r>
+        <w:br w:type="textWrapping"/>
+      </w:r>
+      <w:r>
+        <w:rPr>
+          <w:rStyle w:val="VerbatimChar"/>
+        </w:rPr>
+        <w:t xml:space="preserve">## NOX         -8.204918   4.236476  -1.937 0.053947 .  </w:t>
+      </w:r>
+      <w:r>
+        <w:br w:type="textWrapping"/>
+      </w:r>
+      <w:r>
+        <w:rPr>
+          <w:rStyle w:val="VerbatimChar"/>
+        </w:rPr>
+        <w:t xml:space="preserve">## ROOM         8.869586   0.486051  18.248  &lt; 2e-16 ***</w:t>
+      </w:r>
+      <w:r>
+        <w:br w:type="textWrapping"/>
+      </w:r>
+      <w:r>
+        <w:rPr>
+          <w:rStyle w:val="VerbatimChar"/>
+        </w:rPr>
+        <w:t xml:space="preserve">## AGE         -0.048267   0.011445  -4.217 3.50e-05 ***</w:t>
+      </w:r>
+      <w:r>
+        <w:br w:type="textWrapping"/>
+      </w:r>
+      <w:r>
+        <w:rPr>
+          <w:rStyle w:val="VerbatimChar"/>
+        </w:rPr>
+        <w:t xml:space="preserve">## DIS         -1.137218   0.200779  -5.664 4.20e-08 ***</w:t>
+      </w:r>
+      <w:r>
+        <w:br w:type="textWrapping"/>
+      </w:r>
+      <w:r>
+        <w:rPr>
+          <w:rStyle w:val="VerbatimChar"/>
+        </w:rPr>
+        <w:t xml:space="preserve">## HWY          0.213378   0.144523   1.476 0.141133    </w:t>
+      </w:r>
+      <w:r>
+        <w:br w:type="textWrapping"/>
+      </w:r>
+      <w:r>
+        <w:rPr>
+          <w:rStyle w:val="VerbatimChar"/>
+        </w:rPr>
+        <w:t xml:space="preserve">## TAX         -0.016022   0.003769  -4.251 3.04e-05 ***</w:t>
+      </w:r>
+      <w:r>
+        <w:br w:type="textWrapping"/>
+      </w:r>
+      <w:r>
+        <w:rPr>
+          <w:rStyle w:val="VerbatimChar"/>
+        </w:rPr>
+        <w:t xml:space="preserve">## PT_RATIO    -0.668782   0.119912  -5.577 6.54e-08 ***</w:t>
+      </w:r>
+      <w:r>
+        <w:br w:type="textWrapping"/>
+      </w:r>
+      <w:r>
+        <w:rPr>
+          <w:rStyle w:val="VerbatimChar"/>
+        </w:rPr>
+        <w:t xml:space="preserve">## B            0.017890   0.005166   3.463 0.000632 ***</w:t>
+      </w:r>
+      <w:r>
+        <w:br w:type="textWrapping"/>
+      </w:r>
+      <w:r>
+        <w:rPr>
+          <w:rStyle w:val="VerbatimChar"/>
+        </w:rPr>
+        <w:t xml:space="preserve">## L_PER       -0.112540   0.056222  -2.002 0.046436 *  </w:t>
       </w:r>
       <w:r>
         <w:br w:type="textWrapping"/>
@@ -810,25 +810,25 @@
         <w:rPr>
           <w:rStyle w:val="VerbatimChar"/>
         </w:rPr>
-        <w:t xml:space="preserve">## Residual standard error: 0.1147 on 241 degrees of freedom</w:t>
-      </w:r>
-      <w:r>
-        <w:br w:type="textWrapping"/>
-      </w:r>
-      <w:r>
-        <w:rPr>
-          <w:rStyle w:val="VerbatimChar"/>
-        </w:rPr>
-        <w:t xml:space="preserve">## Multiple R-squared:  0.8693, Adjusted R-squared:  0.8633 </w:t>
-      </w:r>
-      <w:r>
-        <w:br w:type="textWrapping"/>
-      </w:r>
-      <w:r>
-        <w:rPr>
-          <w:rStyle w:val="VerbatimChar"/>
-        </w:rPr>
-        <w:t xml:space="preserve">## F-statistic: 145.7 on 11 and 241 DF,  p-value: &lt; 2.2e-16</w:t>
+        <w:t xml:space="preserve">## Residual standard error: 3.24 on 241 degrees of freedom</w:t>
+      </w:r>
+      <w:r>
+        <w:br w:type="textWrapping"/>
+      </w:r>
+      <w:r>
+        <w:rPr>
+          <w:rStyle w:val="VerbatimChar"/>
+        </w:rPr>
+        <w:t xml:space="preserve">## Multiple R-squared:  0.8556, Adjusted R-squared:  0.849 </w:t>
+      </w:r>
+      <w:r>
+        <w:br w:type="textWrapping"/>
+      </w:r>
+      <w:r>
+        <w:rPr>
+          <w:rStyle w:val="VerbatimChar"/>
+        </w:rPr>
+        <w:t xml:space="preserve">## F-statistic: 129.8 on 11 and 241 DF,  p-value: &lt; 2.2e-16</w:t>
       </w:r>
     </w:p>
     <w:p>
@@ -1607,7 +1607,7 @@
         <w:rPr>
           <w:rStyle w:val="VerbatimChar"/>
         </w:rPr>
-        <w:t xml:space="preserve">## [1] 182 215</w:t>
+        <w:t xml:space="preserve">## [1] 162 182</w:t>
       </w:r>
     </w:p>
     <w:p>
@@ -1736,7 +1736,7 @@
     </w:lvl>
   </w:abstractNum>
   <w:abstractNum w:abstractNumId="990">
-    <w:nsid w:val="a42758be"/>
+    <w:nsid w:val="ba0c0715"/>
     <w:multiLevelType w:val="multilevel"/>
     <w:lvl w:ilvl="0">
       <w:numFmt w:val="bullet"/>

</xml_diff>

<commit_message>
tried working on the step aic
</commit_message>
<xml_diff>
--- a/group13c67.docx
+++ b/group13c67.docx
@@ -147,7 +147,7 @@
         <w:t xml:space="preserve"> </w:t>
       </w:r>
       <w:r>
-        <w:t xml:space="preserve">()</w:t>
+        <w:t xml:space="preserve">(1001371534)</w:t>
       </w:r>
     </w:p>
     <w:p>
@@ -1982,60 +1982,13 @@
     </w:p>
     <w:p>
       <w:pPr>
-        <w:pStyle w:val="FirstParagraph"/>
-      </w:pPr>
-      <w:r>
-        <w:drawing>
-          <wp:inline>
-            <wp:extent cx="4620126" cy="3696101"/>
-            <wp:effectExtent b="0" l="0" r="0" t="0"/>
-            <wp:docPr descr="" title="" id="1" name="Picture"/>
-            <a:graphic>
-              <a:graphicData uri="http://schemas.openxmlformats.org/drawingml/2006/picture">
-                <pic:pic>
-                  <pic:nvPicPr>
-                    <pic:cNvPr descr="group13c67_files/figure-docx/unnamed-chunk-4-1.png" id="0" name="Picture"/>
-                    <pic:cNvPicPr>
-                      <a:picLocks noChangeArrowheads="1" noChangeAspect="1"/>
-                    </pic:cNvPicPr>
-                  </pic:nvPicPr>
-                  <pic:blipFill>
-                    <a:blip r:embed="rId39"/>
-                    <a:stretch>
-                      <a:fillRect/>
-                    </a:stretch>
-                  </pic:blipFill>
-                  <pic:spPr bwMode="auto">
-                    <a:xfrm>
-                      <a:off x="0" y="0"/>
-                      <a:ext cx="4620126" cy="3696101"/>
-                    </a:xfrm>
-                    <a:prstGeom prst="rect">
-                      <a:avLst/>
-                    </a:prstGeom>
-                    <a:noFill/>
-                    <a:ln w="9525">
-                      <a:noFill/>
-                      <a:headEnd/>
-                      <a:tailEnd/>
-                    </a:ln>
-                  </pic:spPr>
-                </pic:pic>
-              </a:graphicData>
-            </a:graphic>
-          </wp:inline>
-        </w:drawing>
-      </w:r>
-    </w:p>
-    <w:p>
-      <w:pPr>
         <w:pStyle w:val="SourceCode"/>
       </w:pPr>
       <w:r>
         <w:rPr>
           <w:rStyle w:val="VerbatimChar"/>
         </w:rPr>
-        <w:t xml:space="preserve">## [1] 162 182</w:t>
+        <w:t xml:space="preserve">## [1] 803.619</w:t>
       </w:r>
     </w:p>
     <w:p>
@@ -2046,24 +1999,15 @@
         <w:rPr>
           <w:rStyle w:val="VerbatimChar"/>
         </w:rPr>
-        <w:t xml:space="preserve">##     rstudent unadjusted p-value Bonferonni p</w:t>
-      </w:r>
-      <w:r>
-        <w:br w:type="textWrapping"/>
-      </w:r>
-      <w:r>
-        <w:rPr>
-          <w:rStyle w:val="VerbatimChar"/>
-        </w:rPr>
-        <w:t xml:space="preserve">## 162 4.116193          4.842e-05     0.017141</w:t>
+        <w:t xml:space="preserve">## [1] 832.5803</w:t>
       </w:r>
     </w:p>
     <w:p>
       <w:pPr>
         <w:pStyle w:val="Heading1"/>
       </w:pPr>
-      <w:bookmarkStart w:id="40" w:name="citations"/>
-      <w:bookmarkEnd w:id="40"/>
+      <w:bookmarkStart w:id="39" w:name="citations"/>
+      <w:bookmarkEnd w:id="39"/>
       <w:r>
         <w:t xml:space="preserve">Citations</w:t>
       </w:r>
@@ -2184,7 +2128,7 @@
     </w:lvl>
   </w:abstractNum>
   <w:abstractNum w:abstractNumId="990">
-    <w:nsid w:val="1e9a3dfc"/>
+    <w:nsid w:val="a0ac7b28"/>
     <w:multiLevelType w:val="multilevel"/>
     <w:lvl w:ilvl="0">
       <w:numFmt w:val="bullet"/>

</xml_diff>

<commit_message>
Added in outlier test, working on model validation
</commit_message>
<xml_diff>
--- a/group13c67.docx
+++ b/group13c67.docx
@@ -339,7 +339,7 @@
         <w:pStyle w:val="FirstParagraph"/>
       </w:pPr>
       <w:r>
-        <w:t xml:space="preserve">A crime rate describes the number of crimes per 100,000 of the population. The mean and mode of the crime rate is 3.613 and 0.01501 respectively</w:t>
+        <w:t xml:space="preserve">The crime rate, measured by number of crimes per 100,000 of the population of the suburb observed. The mean and mode of this crime rate is 3.613 and 0.01501 respectively</w:t>
       </w:r>
     </w:p>
     <w:p>
@@ -357,7 +357,7 @@
         <w:pStyle w:val="FirstParagraph"/>
       </w:pPr>
       <w:r>
-        <w:t xml:space="preserve">The land set aside for residential buildings that is over 25,000 sq ft.The mean and mode of the residential land zoned for lots over 25,000 sq. ft. is 11.363 and 0 and respectively</w:t>
+        <w:t xml:space="preserve">This is the measurement of land set aside for residential buildings that is over 25,000 sq ft. The mean and mode of this is 11.363 and 0 and respectively.</w:t>
       </w:r>
     </w:p>
     <w:p>
@@ -375,7 +375,7 @@
         <w:pStyle w:val="FirstParagraph"/>
       </w:pPr>
       <w:r>
-        <w:t xml:space="preserve">The mean and mode of the non-retail buisness acres per town is 11.136 and 18.1 respectively</w:t>
+        <w:t xml:space="preserve">This is the measurement of the amount of non-retail land in the town. The mean and mode is 11.136 and 18.1 respectively.</w:t>
       </w:r>
     </w:p>
     <w:p>
@@ -393,7 +393,7 @@
         <w:pStyle w:val="FirstParagraph"/>
       </w:pPr>
       <w:r>
-        <w:t xml:space="preserve">The Charles River is a 129 km long river in eastern Massachueetts.The mean and mode of the Charles River dummy variable is 0.069 and 0 respectively</w:t>
+        <w:t xml:space="preserve">The Charles River is a 129 km long river in eastern Massachueetts. This is a binary variable and 6.9% of houses live near this river.</w:t>
       </w:r>
     </w:p>
     <w:p>
@@ -411,7 +411,7 @@
         <w:pStyle w:val="FirstParagraph"/>
       </w:pPr>
       <w:r>
-        <w:t xml:space="preserve">The mean and mode of nitric oxide concentration is 0.554 and 0.538 respectively</w:t>
+        <w:t xml:space="preserve">Refers to the concentration in parts per 10 million of nitric oxide. Short-term exposure to nitric oxide can inflict irritation to the respiratory system, and long term exposure can cause asthma and other respiratory infections (National Library of Medicine, 2017), suggesting that a large concentration of nitric oxide can adversely affect housing value. The mean and mode of nitric oxide concentration are 0.554 and 0.538 respectively.</w:t>
       </w:r>
     </w:p>
     <w:p>
@@ -429,7 +429,7 @@
         <w:pStyle w:val="FirstParagraph"/>
       </w:pPr>
       <w:r>
-        <w:t xml:space="preserve">The mean and mode of number of rooms per dwelling is 6.284 and 5.713 respectively</w:t>
+        <w:t xml:space="preserve">This predictor measures the average room per dwelling in the observed suburb. The mean and mode of the number of rooms is 6.284 and 5.713 respectively.</w:t>
       </w:r>
     </w:p>
     <w:p>
@@ -447,7 +447,7 @@
         <w:pStyle w:val="FirstParagraph"/>
       </w:pPr>
       <w:r>
-        <w:t xml:space="preserve">The mean and mode of the proporition of owner occuiped units built prior to 1940 is 68.574 and 100 respectively</w:t>
+        <w:t xml:space="preserve">The mean and mode of the proportion of owner occupied units built prior to 1940 is 68.574 and 100 respectively.</w:t>
       </w:r>
     </w:p>
     <w:p>
@@ -465,7 +465,7 @@
         <w:pStyle w:val="FirstParagraph"/>
       </w:pPr>
       <w:r>
-        <w:t xml:space="preserve">The mean and mode weighted distances to five Boston employment centres is 3.795 and 3.4952 respectively</w:t>
+        <w:t xml:space="preserve">The mean and mode weighted distances to five Boston employment centres is 3.795 and 3.4952 respectively.</w:t>
       </w:r>
     </w:p>
     <w:p>
@@ -483,7 +483,7 @@
         <w:pStyle w:val="FirstParagraph"/>
       </w:pPr>
       <w:r>
-        <w:t xml:space="preserve">The mean and mode of index of accessibility to radial highways is 9.549 and 24 respectively</w:t>
+        <w:t xml:space="preserve">Radial highways are high-capacity urban roads leading to or from an urban center. The mean and mode of its index of accessibility is 9.549 and 24.</w:t>
       </w:r>
     </w:p>
     <w:p>
@@ -501,7 +501,7 @@
         <w:pStyle w:val="FirstParagraph"/>
       </w:pPr>
       <w:r>
-        <w:t xml:space="preserve">The mean and mode of full-value propert-tax per rate 10,000 is 408.237 and 666 respectively</w:t>
+        <w:t xml:space="preserve">The full-value property-tax rate, measured per 10,000, meaning the amount of tax paid on a cap of $10000. The mean and mode of this tax rate is 408.237 and 666 respectively.</w:t>
       </w:r>
     </w:p>
     <w:p>
@@ -519,17 +519,32 @@
         <w:pStyle w:val="FirstParagraph"/>
       </w:pPr>
       <w:r>
-        <w:t xml:space="preserve">The mean and mode of pupil-teacher ratio by town is 18.455 and 20.2 respectively</w:t>
+        <w:t xml:space="preserve">This ratio is the total number of pupils enrolled at a level of education divided by the number of teachers at that same level.</w:t>
+      </w:r>
+      <w:r>
+        <w:t xml:space="preserve"> </w:t>
+      </w:r>
+      <w:r>
+        <w:t xml:space="preserve">“</w:t>
+      </w:r>
+      <w:r>
+        <w:t xml:space="preserve">It is generally assumed that a low pupil-teacher ratio signifies smaller classes, … teacher to pay more attention to individual student</w:t>
+      </w:r>
+      <w:r>
+        <w:t xml:space="preserve">”</w:t>
+      </w:r>
+      <w:r>
+        <w:t xml:space="preserve">(UNESCO, 2018) and vice versa for a high pupil-teacher ratio. The mean and mode is 18.455 and 20.2 respectively.</w:t>
       </w:r>
     </w:p>
     <w:p>
       <w:pPr>
         <w:pStyle w:val="Heading3"/>
       </w:pPr>
-      <w:bookmarkStart w:id="35" w:name="b---1000b-a-0.632-where-b-is-the-proportion-of-african-americans-by-town"/>
+      <w:bookmarkStart w:id="35" w:name="b---1000b---0.632-where-b-is-the-proportion-of-african-americans-by-town"/>
       <w:bookmarkEnd w:id="35"/>
       <w:r>
-        <w:t xml:space="preserve">B - 1000(B â 0.63)^2 where B is the proportion of African Americans by town</w:t>
+        <w:t xml:space="preserve">B - 1000(B - 0.63)^2 where B is the proportion of African Americans by town</w:t>
       </w:r>
     </w:p>
     <w:p>
@@ -537,7 +552,7 @@
         <w:pStyle w:val="FirstParagraph"/>
       </w:pPr>
       <w:r>
-        <w:t xml:space="preserve">The mean and mode of the proportion of African Americans by town is 356.674 and 396.9 respectively</w:t>
+        <w:t xml:space="preserve">1000(B - 0.63)^2 is the scaling of the proportion of African Americans by town to match the scale of the other measurements. B represents the proportion of African American living in the town. The mean and mode of the proportion of African Americans by town is 356.674 and 396.9 respectively.</w:t>
       </w:r>
     </w:p>
     <w:p>
@@ -555,7 +570,7 @@
         <w:pStyle w:val="FirstParagraph"/>
       </w:pPr>
       <w:r>
-        <w:t xml:space="preserve">The mean and mode the proportion of the numberic vector of percentage values of lower status population is 12.653 and 8.05 respectively</w:t>
+        <w:t xml:space="preserve">This predictor is the percentage of lower status population in each observation. The mean and mode is 12.653 and 8.05.</w:t>
       </w:r>
     </w:p>
     <w:p>
@@ -2000,6 +2015,621 @@
           <w:rStyle w:val="VerbatimChar"/>
         </w:rPr>
         <w:t xml:space="preserve">## [1] 832.5803</w:t>
+      </w:r>
+    </w:p>
+    <w:p>
+      <w:pPr>
+        <w:pStyle w:val="SourceCode"/>
+      </w:pPr>
+      <w:r>
+        <w:rPr>
+          <w:rStyle w:val="VerbatimChar"/>
+        </w:rPr>
+        <w:t xml:space="preserve">## [1] "So from our outlier Test with t-crit value of 3.925756, we see that only outlying data point is 162."</w:t>
+      </w:r>
+    </w:p>
+    <w:p>
+      <w:pPr>
+        <w:pStyle w:val="SourceCode"/>
+      </w:pPr>
+      <w:r>
+        <w:rPr>
+          <w:rStyle w:val="VerbatimChar"/>
+        </w:rPr>
+        <w:t xml:space="preserve">##     rstudent unadjusted p-value Bonferonni p</w:t>
+      </w:r>
+      <w:r>
+        <w:br w:type="textWrapping"/>
+      </w:r>
+      <w:r>
+        <w:rPr>
+          <w:rStyle w:val="VerbatimChar"/>
+        </w:rPr>
+        <w:t xml:space="preserve">## 162 4.116193          4.842e-05     0.017141</w:t>
+      </w:r>
+    </w:p>
+    <w:p>
+      <w:pPr>
+        <w:pStyle w:val="SourceCode"/>
+      </w:pPr>
+      <w:r>
+        <w:rPr>
+          <w:rStyle w:val="VerbatimChar"/>
+        </w:rPr>
+        <w:t xml:space="preserve">##     1     2     3     4     5     6     7     8     9    10    11    12 </w:t>
+      </w:r>
+      <w:r>
+        <w:br w:type="textWrapping"/>
+      </w:r>
+      <w:r>
+        <w:rPr>
+          <w:rStyle w:val="VerbatimChar"/>
+        </w:rPr>
+        <w:t xml:space="preserve">## -1.26 -0.95  0.64  0.92  1.57  1.37  0.56  2.23  0.83  0.02 -2.35 -0.30 </w:t>
+      </w:r>
+      <w:r>
+        <w:br w:type="textWrapping"/>
+      </w:r>
+      <w:r>
+        <w:rPr>
+          <w:rStyle w:val="VerbatimChar"/>
+        </w:rPr>
+        <w:t xml:space="preserve">##    13    14    15    16    17    18    19    20    21    22    23    24 </w:t>
+      </w:r>
+      <w:r>
+        <w:br w:type="textWrapping"/>
+      </w:r>
+      <w:r>
+        <w:rPr>
+          <w:rStyle w:val="VerbatimChar"/>
+        </w:rPr>
+        <w:t xml:space="preserve">##  0.22  0.57 -0.20  0.62  0.78 -0.17  1.98  0.44 -0.01  0.55 -1.46 -0.36 </w:t>
+      </w:r>
+      <w:r>
+        <w:br w:type="textWrapping"/>
+      </w:r>
+      <w:r>
+        <w:rPr>
+          <w:rStyle w:val="VerbatimChar"/>
+        </w:rPr>
+        <w:t xml:space="preserve">##    25    26    27    28    29    30    31    32    33    34    35    36 </w:t>
+      </w:r>
+      <w:r>
+        <w:br w:type="textWrapping"/>
+      </w:r>
+      <w:r>
+        <w:rPr>
+          <w:rStyle w:val="VerbatimChar"/>
+        </w:rPr>
+        <w:t xml:space="preserve">## -0.34  0.43  0.43 -0.64 -1.23 -1.17 -0.49 -1.42 -0.61 -0.58 -1.23 -0.55 </w:t>
+      </w:r>
+      <w:r>
+        <w:br w:type="textWrapping"/>
+      </w:r>
+      <w:r>
+        <w:rPr>
+          <w:rStyle w:val="VerbatimChar"/>
+        </w:rPr>
+        <w:t xml:space="preserve">##    37    38    39    40    41    42    43    44    45    46    47    48 </w:t>
+      </w:r>
+      <w:r>
+        <w:br w:type="textWrapping"/>
+      </w:r>
+      <w:r>
+        <w:rPr>
+          <w:rStyle w:val="VerbatimChar"/>
+        </w:rPr>
+        <w:t xml:space="preserve">##  0.14  0.13  0.83  0.37  0.25 -1.53 -0.02 -0.36 -0.47 -0.24 -0.22 -0.99 </w:t>
+      </w:r>
+      <w:r>
+        <w:br w:type="textWrapping"/>
+      </w:r>
+      <w:r>
+        <w:rPr>
+          <w:rStyle w:val="VerbatimChar"/>
+        </w:rPr>
+        <w:t xml:space="preserve">##    49    50    51    52    53    54    55    56    57    58    59    60 </w:t>
+      </w:r>
+      <w:r>
+        <w:br w:type="textWrapping"/>
+      </w:r>
+      <w:r>
+        <w:rPr>
+          <w:rStyle w:val="VerbatimChar"/>
+        </w:rPr>
+        <w:t xml:space="preserve">##  0.79  0.92 -0.47 -0.51 -1.00  0.14  1.50  0.48  0.46  0.24  0.67  0.17 </w:t>
+      </w:r>
+      <w:r>
+        <w:br w:type="textWrapping"/>
+      </w:r>
+      <w:r>
+        <w:rPr>
+          <w:rStyle w:val="VerbatimChar"/>
+        </w:rPr>
+        <w:t xml:space="preserve">##    61    62    63    64    65    66    67    68    69    70    71    72 </w:t>
+      </w:r>
+      <w:r>
+        <w:br w:type="textWrapping"/>
+      </w:r>
+      <w:r>
+        <w:rPr>
+          <w:rStyle w:val="VerbatimChar"/>
+        </w:rPr>
+        <w:t xml:space="preserve">##  0.94 -0.25 -0.27 -0.33  1.57 -1.02 -0.47  0.82  0.51  0.59 -0.81  0.03 </w:t>
+      </w:r>
+      <w:r>
+        <w:br w:type="textWrapping"/>
+      </w:r>
+      <w:r>
+        <w:rPr>
+          <w:rStyle w:val="VerbatimChar"/>
+        </w:rPr>
+        <w:t xml:space="preserve">##    73    74    75    76    77    78    79    80    81    82    83    84 </w:t>
+      </w:r>
+      <w:r>
+        <w:br w:type="textWrapping"/>
+      </w:r>
+      <w:r>
+        <w:rPr>
+          <w:rStyle w:val="VerbatimChar"/>
+        </w:rPr>
+        <w:t xml:space="preserve">## -0.25 -0.54 -0.43 -0.57 -0.57 -0.41 -0.08  0.14 -0.31 -0.72 -0.04  0.01 </w:t>
+      </w:r>
+      <w:r>
+        <w:br w:type="textWrapping"/>
+      </w:r>
+      <w:r>
+        <w:rPr>
+          <w:rStyle w:val="VerbatimChar"/>
+        </w:rPr>
+        <w:t xml:space="preserve">##    85    86    87    88    89    90    91    92    93    94    95    96 </w:t>
+      </w:r>
+      <w:r>
+        <w:br w:type="textWrapping"/>
+      </w:r>
+      <w:r>
+        <w:rPr>
+          <w:rStyle w:val="VerbatimChar"/>
+        </w:rPr>
+        <w:t xml:space="preserve">## -0.50 -0.40  0.13 -0.46 -2.34 -1.19 -1.11 -1.18 -1.51 -0.54 -1.28  0.19 </w:t>
+      </w:r>
+      <w:r>
+        <w:br w:type="textWrapping"/>
+      </w:r>
+      <w:r>
+        <w:rPr>
+          <w:rStyle w:val="VerbatimChar"/>
+        </w:rPr>
+        <w:t xml:space="preserve">##    97    98    99   100   101   102   103   104   105   106   107   108 </w:t>
+      </w:r>
+      <w:r>
+        <w:br w:type="textWrapping"/>
+      </w:r>
+      <w:r>
+        <w:rPr>
+          <w:rStyle w:val="VerbatimChar"/>
+        </w:rPr>
+        <w:t xml:space="preserve">## -0.56 -0.84  1.06 -0.77  0.72  0.08  0.60  0.01  0.14  1.04  1.09  0.28 </w:t>
+      </w:r>
+      <w:r>
+        <w:br w:type="textWrapping"/>
+      </w:r>
+      <w:r>
+        <w:rPr>
+          <w:rStyle w:val="VerbatimChar"/>
+        </w:rPr>
+        <w:t xml:space="preserve">##   109   110   111   112   113   114   115   116   117   118   119   120 </w:t>
+      </w:r>
+      <w:r>
+        <w:br w:type="textWrapping"/>
+      </w:r>
+      <w:r>
+        <w:rPr>
+          <w:rStyle w:val="VerbatimChar"/>
+        </w:rPr>
+        <w:t xml:space="preserve">## -0.80 -0.17  0.19 -1.16  0.23 -0.28 -1.23  0.21 -0.10 -0.20  0.89  0.59 </w:t>
+      </w:r>
+      <w:r>
+        <w:br w:type="textWrapping"/>
+      </w:r>
+      <w:r>
+        <w:rPr>
+          <w:rStyle w:val="VerbatimChar"/>
+        </w:rPr>
+        <w:t xml:space="preserve">##   121   122   123   124   125   126   127   128   129   130   131   132 </w:t>
+      </w:r>
+      <w:r>
+        <w:br w:type="textWrapping"/>
+      </w:r>
+      <w:r>
+        <w:rPr>
+          <w:rStyle w:val="VerbatimChar"/>
+        </w:rPr>
+        <w:t xml:space="preserve">##  0.20 -0.54 -0.13 -0.61 -0.45 -0.17 -0.45  0.81 -0.93  0.13 -0.60 -0.42 </w:t>
+      </w:r>
+      <w:r>
+        <w:br w:type="textWrapping"/>
+      </w:r>
+      <w:r>
+        <w:rPr>
+          <w:rStyle w:val="VerbatimChar"/>
+        </w:rPr>
+        <w:t xml:space="preserve">##   133   134   135   136   137   138   139   140   141   142   143   144 </w:t>
+      </w:r>
+      <w:r>
+        <w:br w:type="textWrapping"/>
+      </w:r>
+      <w:r>
+        <w:rPr>
+          <w:rStyle w:val="VerbatimChar"/>
+        </w:rPr>
+        <w:t xml:space="preserve">##  0.88  1.27  1.00 -0.55  0.50 -1.32 -0.53 -0.18 -1.28  2.25 -1.50 -1.01 </w:t>
+      </w:r>
+      <w:r>
+        <w:br w:type="textWrapping"/>
+      </w:r>
+      <w:r>
+        <w:rPr>
+          <w:rStyle w:val="VerbatimChar"/>
+        </w:rPr>
+        <w:t xml:space="preserve">##   145   146   147   148   149   150   151   152   153   154   155   156 </w:t>
+      </w:r>
+      <w:r>
+        <w:br w:type="textWrapping"/>
+      </w:r>
+      <w:r>
+        <w:rPr>
+          <w:rStyle w:val="VerbatimChar"/>
+        </w:rPr>
+        <w:t xml:space="preserve">##  0.14 -1.70  0.33  1.25  1.67 -0.79 -0.18  1.67  1.15  0.84 -1.59 -2.17 </w:t>
+      </w:r>
+      <w:r>
+        <w:br w:type="textWrapping"/>
+      </w:r>
+      <w:r>
+        <w:rPr>
+          <w:rStyle w:val="VerbatimChar"/>
+        </w:rPr>
+        <w:t xml:space="preserve">##   157   158   159   160   161   162   163   164   165   166   167   168 </w:t>
+      </w:r>
+      <w:r>
+        <w:br w:type="textWrapping"/>
+      </w:r>
+      <w:r>
+        <w:rPr>
+          <w:rStyle w:val="VerbatimChar"/>
+        </w:rPr>
+        <w:t xml:space="preserve">##  0.91  3.14  0.19 -0.78  0.25  4.12  2.77  1.09 -0.05  0.41  2.67  1.16 </w:t>
+      </w:r>
+      <w:r>
+        <w:br w:type="textWrapping"/>
+      </w:r>
+      <w:r>
+        <w:rPr>
+          <w:rStyle w:val="VerbatimChar"/>
+        </w:rPr>
+        <w:t xml:space="preserve">##   169   170   171   172   173   174   175   176   177   178   179   180 </w:t>
+      </w:r>
+      <w:r>
+        <w:br w:type="textWrapping"/>
+      </w:r>
+      <w:r>
+        <w:rPr>
+          <w:rStyle w:val="VerbatimChar"/>
+        </w:rPr>
+        <w:t xml:space="preserve">## -0.69 -1.66 -0.76 -1.05  1.75 -0.88  0.31 -0.06 -0.02 -0.27 -0.25  1.24 </w:t>
+      </w:r>
+      <w:r>
+        <w:br w:type="textWrapping"/>
+      </w:r>
+      <w:r>
+        <w:rPr>
+          <w:rStyle w:val="VerbatimChar"/>
+        </w:rPr>
+        <w:t xml:space="preserve">##   181   182   183   184   185   186   187   188   189   190   191   192 </w:t>
+      </w:r>
+      <w:r>
+        <w:br w:type="textWrapping"/>
+      </w:r>
+      <w:r>
+        <w:rPr>
+          <w:rStyle w:val="VerbatimChar"/>
+        </w:rPr>
+        <w:t xml:space="preserve">##  0.13  3.66  1.40  1.54  2.74  1.86  2.97  0.19  0.18  0.06  1.89  0.45 </w:t>
+      </w:r>
+      <w:r>
+        <w:br w:type="textWrapping"/>
+      </w:r>
+      <w:r>
+        <w:rPr>
+          <w:rStyle w:val="VerbatimChar"/>
+        </w:rPr>
+        <w:t xml:space="preserve">##   193   194   195   196   197   198   199   200   201   202   203   204 </w:t>
+      </w:r>
+      <w:r>
+        <w:br w:type="textWrapping"/>
+      </w:r>
+      <w:r>
+        <w:rPr>
+          <w:rStyle w:val="VerbatimChar"/>
+        </w:rPr>
+        <w:t xml:space="preserve">##  0.92 -0.47 -0.33  2.16 -1.04 -1.08 -0.39  1.47  0.35 -0.21  0.91  1.41 </w:t>
+      </w:r>
+      <w:r>
+        <w:br w:type="textWrapping"/>
+      </w:r>
+      <w:r>
+        <w:rPr>
+          <w:rStyle w:val="VerbatimChar"/>
+        </w:rPr>
+        <w:t xml:space="preserve">##   205   206   207   208   209   210   211   212   213   214   215   216 </w:t>
+      </w:r>
+      <w:r>
+        <w:br w:type="textWrapping"/>
+      </w:r>
+      <w:r>
+        <w:rPr>
+          <w:rStyle w:val="VerbatimChar"/>
+        </w:rPr>
+        <w:t xml:space="preserve">##  1.32  0.12 -0.07  1.50  0.77  2.12  0.58  1.51  0.59  0.61  2.59  0.26 </w:t>
+      </w:r>
+      <w:r>
+        <w:br w:type="textWrapping"/>
+      </w:r>
+      <w:r>
+        <w:rPr>
+          <w:rStyle w:val="VerbatimChar"/>
+        </w:rPr>
+        <w:t xml:space="preserve">##   217   218   219   220   221   222   223   224   225   226   227   228 </w:t>
+      </w:r>
+      <w:r>
+        <w:br w:type="textWrapping"/>
+      </w:r>
+      <w:r>
+        <w:rPr>
+          <w:rStyle w:val="VerbatimChar"/>
+        </w:rPr>
+        <w:t xml:space="preserve">##  0.12  0.25 -0.09 -0.99 -1.68 -0.48 -1.33  0.56  0.30  0.64 -1.26 -0.48 </w:t>
+      </w:r>
+      <w:r>
+        <w:br w:type="textWrapping"/>
+      </w:r>
+      <w:r>
+        <w:rPr>
+          <w:rStyle w:val="VerbatimChar"/>
+        </w:rPr>
+        <w:t xml:space="preserve">##   229   230   231   232   233   234   235   236   237   238   239   240 </w:t>
+      </w:r>
+      <w:r>
+        <w:br w:type="textWrapping"/>
+      </w:r>
+      <w:r>
+        <w:rPr>
+          <w:rStyle w:val="VerbatimChar"/>
+        </w:rPr>
+        <w:t xml:space="preserve">##  2.01  0.40  0.77 -1.19 -0.90  1.67 -0.22  0.32 -1.07 -1.13 -1.38 -1.53 </w:t>
+      </w:r>
+      <w:r>
+        <w:br w:type="textWrapping"/>
+      </w:r>
+      <w:r>
+        <w:rPr>
+          <w:rStyle w:val="VerbatimChar"/>
+        </w:rPr>
+        <w:t xml:space="preserve">##   241   242   243   244   245   246   247   248   249   250   251   252 </w:t>
+      </w:r>
+      <w:r>
+        <w:br w:type="textWrapping"/>
+      </w:r>
+      <w:r>
+        <w:rPr>
+          <w:rStyle w:val="VerbatimChar"/>
+        </w:rPr>
+        <w:t xml:space="preserve">## -2.57 -0.55 -0.55 -1.05  1.57  1.84  1.35  0.56  0.73 -0.26 -0.36 -0.14 </w:t>
+      </w:r>
+      <w:r>
+        <w:br w:type="textWrapping"/>
+      </w:r>
+      <w:r>
+        <w:rPr>
+          <w:rStyle w:val="VerbatimChar"/>
+        </w:rPr>
+        <w:t xml:space="preserve">##   253   254   255   256   257   258   259   260   261   262   263   264 </w:t>
+      </w:r>
+      <w:r>
+        <w:br w:type="textWrapping"/>
+      </w:r>
+      <w:r>
+        <w:rPr>
+          <w:rStyle w:val="VerbatimChar"/>
+        </w:rPr>
+        <w:t xml:space="preserve">##  0.30  0.54  0.16  0.43  1.88 -0.28 -0.39 -0.88 -0.87  1.33  0.57 -2.09 </w:t>
+      </w:r>
+      <w:r>
+        <w:br w:type="textWrapping"/>
+      </w:r>
+      <w:r>
+        <w:rPr>
+          <w:rStyle w:val="VerbatimChar"/>
+        </w:rPr>
+        <w:t xml:space="preserve">##   265   266   267   268   269   270   271   272   273   274   275   276 </w:t>
+      </w:r>
+      <w:r>
+        <w:br w:type="textWrapping"/>
+      </w:r>
+      <w:r>
+        <w:rPr>
+          <w:rStyle w:val="VerbatimChar"/>
+        </w:rPr>
+        <w:t xml:space="preserve">##  0.08  0.14 -1.17  0.77  0.91 -0.50 -0.13 -0.52 -1.15 -1.43 -0.14 -0.13 </w:t>
+      </w:r>
+      <w:r>
+        <w:br w:type="textWrapping"/>
+      </w:r>
+      <w:r>
+        <w:rPr>
+          <w:rStyle w:val="VerbatimChar"/>
+        </w:rPr>
+        <w:t xml:space="preserve">##   277   278   279   280   281   282   283   284   285   286   287   288 </w:t>
+      </w:r>
+      <w:r>
+        <w:br w:type="textWrapping"/>
+      </w:r>
+      <w:r>
+        <w:rPr>
+          <w:rStyle w:val="VerbatimChar"/>
+        </w:rPr>
+        <w:t xml:space="preserve">## -0.89  0.08 -0.02  0.15  1.23  0.28  1.68  1.31 -0.53 -1.56 -0.36 -0.45 </w:t>
+      </w:r>
+      <w:r>
+        <w:br w:type="textWrapping"/>
+      </w:r>
+      <w:r>
+        <w:rPr>
+          <w:rStyle w:val="VerbatimChar"/>
+        </w:rPr>
+        <w:t xml:space="preserve">##   289   290   291   292   293   294   295   296   297   298   299   300 </w:t>
+      </w:r>
+      <w:r>
+        <w:br w:type="textWrapping"/>
+      </w:r>
+      <w:r>
+        <w:rPr>
+          <w:rStyle w:val="VerbatimChar"/>
+        </w:rPr>
+        <w:t xml:space="preserve">## -0.85 -0.93 -1.25  0.79 -0.76 -0.50 -0.45 -0.40 -0.11  0.38 -1.12 -1.27 </w:t>
+      </w:r>
+      <w:r>
+        <w:br w:type="textWrapping"/>
+      </w:r>
+      <w:r>
+        <w:rPr>
+          <w:rStyle w:val="VerbatimChar"/>
+        </w:rPr>
+        <w:t xml:space="preserve">##   301   302   303   304   305   306   307   308   309   310   311   312 </w:t>
+      </w:r>
+      <w:r>
+        <w:br w:type="textWrapping"/>
+      </w:r>
+      <w:r>
+        <w:rPr>
+          <w:rStyle w:val="VerbatimChar"/>
+        </w:rPr>
+        <w:t xml:space="preserve">## -1.64 -2.17 -0.73 -0.17  0.15 -0.38 -1.17 -1.10 -1.47 -0.18  0.07 -0.86 </w:t>
+      </w:r>
+      <w:r>
+        <w:br w:type="textWrapping"/>
+      </w:r>
+      <w:r>
+        <w:rPr>
+          <w:rStyle w:val="VerbatimChar"/>
+        </w:rPr>
+        <w:t xml:space="preserve">##   313   314   315   316   317   318   319   320   321   322   323   324 </w:t>
+      </w:r>
+      <w:r>
+        <w:br w:type="textWrapping"/>
+      </w:r>
+      <w:r>
+        <w:rPr>
+          <w:rStyle w:val="VerbatimChar"/>
+        </w:rPr>
+        <w:t xml:space="preserve">## -0.42 -0.53 -0.56 -0.37 -0.16  0.66 -0.53 -0.35 -0.35 -0.42 -0.35  0.59 </w:t>
+      </w:r>
+      <w:r>
+        <w:br w:type="textWrapping"/>
+      </w:r>
+      <w:r>
+        <w:rPr>
+          <w:rStyle w:val="VerbatimChar"/>
+        </w:rPr>
+        <w:t xml:space="preserve">##   325   326   327   328   329   330   331   332   333   334   335   336 </w:t>
+      </w:r>
+      <w:r>
+        <w:br w:type="textWrapping"/>
+      </w:r>
+      <w:r>
+        <w:rPr>
+          <w:rStyle w:val="VerbatimChar"/>
+        </w:rPr>
+        <w:t xml:space="preserve">## -0.16 -0.47 -0.45  0.44  0.01 -0.50 -0.32 -0.48 -0.76 -0.23 -0.66  0.10 </w:t>
+      </w:r>
+      <w:r>
+        <w:br w:type="textWrapping"/>
+      </w:r>
+      <w:r>
+        <w:rPr>
+          <w:rStyle w:val="VerbatimChar"/>
+        </w:rPr>
+        <w:t xml:space="preserve">##   337   338   339   340   341   342   343   344   345   346   347   348 </w:t>
+      </w:r>
+      <w:r>
+        <w:br w:type="textWrapping"/>
+      </w:r>
+      <w:r>
+        <w:rPr>
+          <w:rStyle w:val="VerbatimChar"/>
+        </w:rPr>
+        <w:t xml:space="preserve">##  0.10  0.04 -0.42 -0.57 -0.44 -0.11 -2.20 -0.93  0.70  0.16  0.64 -0.53 </w:t>
+      </w:r>
+      <w:r>
+        <w:br w:type="textWrapping"/>
+      </w:r>
+      <w:r>
+        <w:rPr>
+          <w:rStyle w:val="VerbatimChar"/>
+        </w:rPr>
+        <w:t xml:space="preserve">##   349   350   351   352   353   354 </w:t>
+      </w:r>
+      <w:r>
+        <w:br w:type="textWrapping"/>
+      </w:r>
+      <w:r>
+        <w:rPr>
+          <w:rStyle w:val="VerbatimChar"/>
+        </w:rPr>
+        <w:t xml:space="preserve">## -0.92  0.21  0.46  0.95  0.95  1.30</w:t>
+      </w:r>
+    </w:p>
+    <w:p>
+      <w:pPr>
+        <w:pStyle w:val="SourceCode"/>
+      </w:pPr>
+      <w:r>
+        <w:rPr>
+          <w:rStyle w:val="VerbatimChar"/>
+        </w:rPr>
+        <w:t xml:space="preserve">## [1] "Below is the T crit value: "</w:t>
+      </w:r>
+    </w:p>
+    <w:p>
+      <w:pPr>
+        <w:pStyle w:val="SourceCode"/>
+      </w:pPr>
+      <w:r>
+        <w:rPr>
+          <w:rStyle w:val="VerbatimChar"/>
+        </w:rPr>
+        <w:t xml:space="preserve">## [1] 3.925756</w:t>
+      </w:r>
+    </w:p>
+    <w:p>
+      <w:pPr>
+        <w:pStyle w:val="SourceCode"/>
+      </w:pPr>
+      <w:r>
+        <w:rPr>
+          <w:rStyle w:val="VerbatimChar"/>
+        </w:rPr>
+        <w:t xml:space="preserve">## 162 </w:t>
+      </w:r>
+      <w:r>
+        <w:br w:type="textWrapping"/>
+      </w:r>
+      <w:r>
+        <w:rPr>
+          <w:rStyle w:val="VerbatimChar"/>
+        </w:rPr>
+        <w:t xml:space="preserve">## 162</w:t>
       </w:r>
     </w:p>
     <w:p>
@@ -2128,7 +2758,7 @@
     </w:lvl>
   </w:abstractNum>
   <w:abstractNum w:abstractNumId="990">
-    <w:nsid w:val="a0ac7b28"/>
+    <w:nsid w:val="d2740d75"/>
     <w:multiLevelType w:val="multilevel"/>
     <w:lvl w:ilvl="0">
       <w:numFmt w:val="bullet"/>

</xml_diff>

<commit_message>
Fixed the error under the Model validation section
</commit_message>
<xml_diff>
--- a/group13c67.docx
+++ b/group13c67.docx
@@ -2630,6 +2630,39 @@
           <w:rStyle w:val="VerbatimChar"/>
         </w:rPr>
         <w:t xml:space="preserve">## 162</w:t>
+      </w:r>
+    </w:p>
+    <w:p>
+      <w:pPr>
+        <w:pStyle w:val="SourceCode"/>
+      </w:pPr>
+      <w:r>
+        <w:rPr>
+          <w:rStyle w:val="VerbatimChar"/>
+        </w:rPr>
+        <w:t xml:space="preserve">## [1] "Model Validation"</w:t>
+      </w:r>
+    </w:p>
+    <w:p>
+      <w:pPr>
+        <w:pStyle w:val="SourceCode"/>
+      </w:pPr>
+      <w:r>
+        <w:rPr>
+          <w:rStyle w:val="VerbatimChar"/>
+        </w:rPr>
+        <w:t xml:space="preserve">## [1] 9.388916</w:t>
+      </w:r>
+    </w:p>
+    <w:p>
+      <w:pPr>
+        <w:pStyle w:val="SourceCode"/>
+      </w:pPr>
+      <w:r>
+        <w:rPr>
+          <w:rStyle w:val="VerbatimChar"/>
+        </w:rPr>
+        <w:t xml:space="preserve">## [1] 162.9805</w:t>
       </w:r>
     </w:p>
     <w:p>
@@ -2758,7 +2791,7 @@
     </w:lvl>
   </w:abstractNum>
   <w:abstractNum w:abstractNumId="990">
-    <w:nsid w:val="d2740d75"/>
+    <w:nsid w:val="37c98c76"/>
     <w:multiLevelType w:val="multilevel"/>
     <w:lvl w:ilvl="0">
       <w:numFmt w:val="bullet"/>

</xml_diff>

<commit_message>
using the 7 var model now for validation
</commit_message>
<xml_diff>
--- a/group13c67.docx
+++ b/group13c67.docx
@@ -899,16 +899,16 @@
         <w:rPr>
           <w:rStyle w:val="VerbatimChar"/>
         </w:rPr>
-        <w:t xml:space="preserve">## lm(formula = MEDV ~ CRIME + CHR_V + NOX + ROOM + AGE + DIS + </w:t>
-      </w:r>
-      <w:r>
-        <w:br w:type="textWrapping"/>
-      </w:r>
-      <w:r>
-        <w:rPr>
-          <w:rStyle w:val="VerbatimChar"/>
-        </w:rPr>
-        <w:t xml:space="preserve">##     TAX + PT_RATIO + B + L_PER, data = mod_housing)</w:t>
+        <w:t xml:space="preserve">## lm(formula = MEDV ~ CRIME + CHR_V + ROOM + AGE + DIS + PT_RATIO + </w:t>
+      </w:r>
+      <w:r>
+        <w:br w:type="textWrapping"/>
+      </w:r>
+      <w:r>
+        <w:rPr>
+          <w:rStyle w:val="VerbatimChar"/>
+        </w:rPr>
+        <w:t xml:space="preserve">##     B, data = mod_housing)</w:t>
       </w:r>
       <w:r>
         <w:br w:type="textWrapping"/>
@@ -935,16 +935,16 @@
         <w:rPr>
           <w:rStyle w:val="VerbatimChar"/>
         </w:rPr>
-        <w:t xml:space="preserve">##     Min      1Q  Median      3Q     Max </w:t>
-      </w:r>
-      <w:r>
-        <w:br w:type="textWrapping"/>
-      </w:r>
-      <w:r>
-        <w:rPr>
-          <w:rStyle w:val="VerbatimChar"/>
-        </w:rPr>
-        <w:t xml:space="preserve">## -7.7713 -1.7942 -0.3075  1.6178 12.0434 </w:t>
+        <w:t xml:space="preserve">##    Min     1Q Median     3Q    Max </w:t>
+      </w:r>
+      <w:r>
+        <w:br w:type="textWrapping"/>
+      </w:r>
+      <w:r>
+        <w:rPr>
+          <w:rStyle w:val="VerbatimChar"/>
+        </w:rPr>
+        <w:t xml:space="preserve">## -9.810 -1.895 -0.407  1.657 12.441 </w:t>
       </w:r>
       <w:r>
         <w:br w:type="textWrapping"/>
@@ -980,97 +980,70 @@
         <w:rPr>
           <w:rStyle w:val="VerbatimChar"/>
         </w:rPr>
-        <w:t xml:space="preserve">## (Intercept) -13.977535   4.703496  -2.972  0.00317 ** </w:t>
-      </w:r>
-      <w:r>
-        <w:br w:type="textWrapping"/>
-      </w:r>
-      <w:r>
-        <w:rPr>
-          <w:rStyle w:val="VerbatimChar"/>
-        </w:rPr>
-        <w:t xml:space="preserve">## CRIME         1.339359   0.439198   3.050  0.00247 ** </w:t>
-      </w:r>
-      <w:r>
-        <w:br w:type="textWrapping"/>
-      </w:r>
-      <w:r>
-        <w:rPr>
-          <w:rStyle w:val="VerbatimChar"/>
-        </w:rPr>
-        <w:t xml:space="preserve">## CHR_V         0.910221   0.630738   1.443  0.14990    </w:t>
-      </w:r>
-      <w:r>
-        <w:br w:type="textWrapping"/>
-      </w:r>
-      <w:r>
-        <w:rPr>
-          <w:rStyle w:val="VerbatimChar"/>
-        </w:rPr>
-        <w:t xml:space="preserve">## NOX          -8.527803   3.489057  -2.444  0.01502 *  </w:t>
-      </w:r>
-      <w:r>
-        <w:br w:type="textWrapping"/>
-      </w:r>
-      <w:r>
-        <w:rPr>
-          <w:rStyle w:val="VerbatimChar"/>
-        </w:rPr>
-        <w:t xml:space="preserve">## ROOM          9.376350   0.368828  25.422  &lt; 2e-16 ***</w:t>
-      </w:r>
-      <w:r>
-        <w:br w:type="textWrapping"/>
-      </w:r>
-      <w:r>
-        <w:rPr>
-          <w:rStyle w:val="VerbatimChar"/>
-        </w:rPr>
-        <w:t xml:space="preserve">## AGE          -0.046949   0.009518  -4.933 1.27e-06 ***</w:t>
-      </w:r>
-      <w:r>
-        <w:br w:type="textWrapping"/>
-      </w:r>
-      <w:r>
-        <w:rPr>
-          <w:rStyle w:val="VerbatimChar"/>
-        </w:rPr>
-        <w:t xml:space="preserve">## DIS          -0.852483   0.126584  -6.735 6.95e-11 ***</w:t>
-      </w:r>
-      <w:r>
-        <w:br w:type="textWrapping"/>
-      </w:r>
-      <w:r>
-        <w:rPr>
-          <w:rStyle w:val="VerbatimChar"/>
-        </w:rPr>
-        <w:t xml:space="preserve">## TAX          -0.012875   0.002683  -4.798 2.40e-06 ***</w:t>
-      </w:r>
-      <w:r>
-        <w:br w:type="textWrapping"/>
-      </w:r>
-      <w:r>
-        <w:rPr>
-          <w:rStyle w:val="VerbatimChar"/>
-        </w:rPr>
-        <w:t xml:space="preserve">## PT_RATIO     -0.661513   0.088148  -7.505 5.35e-13 ***</w:t>
-      </w:r>
-      <w:r>
-        <w:br w:type="textWrapping"/>
-      </w:r>
-      <w:r>
-        <w:rPr>
-          <w:rStyle w:val="VerbatimChar"/>
-        </w:rPr>
-        <w:t xml:space="preserve">## B             0.015816   0.004780   3.309  0.00104 ** </w:t>
-      </w:r>
-      <w:r>
-        <w:br w:type="textWrapping"/>
-      </w:r>
-      <w:r>
-        <w:rPr>
-          <w:rStyle w:val="VerbatimChar"/>
-        </w:rPr>
-        <w:t xml:space="preserve">## L_PER        -0.087802   0.047735  -1.839  0.06673 .  </w:t>
+        <w:t xml:space="preserve">## (Intercept) -28.739866   3.573034  -8.044 1.40e-14 ***</w:t>
+      </w:r>
+      <w:r>
+        <w:br w:type="textWrapping"/>
+      </w:r>
+      <w:r>
+        <w:rPr>
+          <w:rStyle w:val="VerbatimChar"/>
+        </w:rPr>
+        <w:t xml:space="preserve">## CRIME         0.250559   0.380749   0.658 0.510931    </w:t>
+      </w:r>
+      <w:r>
+        <w:br w:type="textWrapping"/>
+      </w:r>
+      <w:r>
+        <w:rPr>
+          <w:rStyle w:val="VerbatimChar"/>
+        </w:rPr>
+        <w:t xml:space="preserve">## CHR_V         1.172626   0.656461   1.786 0.074929 .  </w:t>
+      </w:r>
+      <w:r>
+        <w:br w:type="textWrapping"/>
+      </w:r>
+      <w:r>
+        <w:rPr>
+          <w:rStyle w:val="VerbatimChar"/>
+        </w:rPr>
+        <w:t xml:space="preserve">## ROOM         10.112359   0.285453  35.426  &lt; 2e-16 ***</w:t>
+      </w:r>
+      <w:r>
+        <w:br w:type="textWrapping"/>
+      </w:r>
+      <w:r>
+        <w:rPr>
+          <w:rStyle w:val="VerbatimChar"/>
+        </w:rPr>
+        <w:t xml:space="preserve">## AGE          -0.063802   0.008536  -7.475 6.41e-13 ***</w:t>
+      </w:r>
+      <w:r>
+        <w:br w:type="textWrapping"/>
+      </w:r>
+      <w:r>
+        <w:rPr>
+          <w:rStyle w:val="VerbatimChar"/>
+        </w:rPr>
+        <w:t xml:space="preserve">## DIS          -0.724717   0.116426  -6.225 1.40e-09 ***</w:t>
+      </w:r>
+      <w:r>
+        <w:br w:type="textWrapping"/>
+      </w:r>
+      <w:r>
+        <w:rPr>
+          <w:rStyle w:val="VerbatimChar"/>
+        </w:rPr>
+        <w:t xml:space="preserve">## PT_RATIO     -0.623436   0.089051  -7.001 1.33e-11 ***</w:t>
+      </w:r>
+      <w:r>
+        <w:br w:type="textWrapping"/>
+      </w:r>
+      <w:r>
+        <w:rPr>
+          <w:rStyle w:val="VerbatimChar"/>
+        </w:rPr>
+        <w:t xml:space="preserve">## B             0.018392   0.004974   3.697 0.000253 ***</w:t>
       </w:r>
       <w:r>
         <w:br w:type="textWrapping"/>
@@ -1106,25 +1079,25 @@
         <w:rPr>
           <w:rStyle w:val="VerbatimChar"/>
         </w:rPr>
-        <w:t xml:space="preserve">## Residual standard error: 3.064 on 343 degrees of freedom</w:t>
-      </w:r>
-      <w:r>
-        <w:br w:type="textWrapping"/>
-      </w:r>
-      <w:r>
-        <w:rPr>
-          <w:rStyle w:val="VerbatimChar"/>
-        </w:rPr>
-        <w:t xml:space="preserve">## Multiple R-squared:  0.8718, Adjusted R-squared:  0.8681 </w:t>
-      </w:r>
-      <w:r>
-        <w:br w:type="textWrapping"/>
-      </w:r>
-      <w:r>
-        <w:rPr>
-          <w:rStyle w:val="VerbatimChar"/>
-        </w:rPr>
-        <w:t xml:space="preserve">## F-statistic: 233.4 on 10 and 343 DF,  p-value: &lt; 2.2e-16</w:t>
+        <w:t xml:space="preserve">## Residual standard error: 3.205 on 346 degrees of freedom</w:t>
+      </w:r>
+      <w:r>
+        <w:br w:type="textWrapping"/>
+      </w:r>
+      <w:r>
+        <w:rPr>
+          <w:rStyle w:val="VerbatimChar"/>
+        </w:rPr>
+        <w:t xml:space="preserve">## Multiple R-squared:  0.8585, Adjusted R-squared:  0.8557 </w:t>
+      </w:r>
+      <w:r>
+        <w:br w:type="textWrapping"/>
+      </w:r>
+      <w:r>
+        <w:rPr>
+          <w:rStyle w:val="VerbatimChar"/>
+        </w:rPr>
+        <w:t xml:space="preserve">## F-statistic:   300 on 7 and 346 DF,  p-value: &lt; 2.2e-16</w:t>
       </w:r>
     </w:p>
     <w:p>
@@ -2651,7 +2624,7 @@
         <w:rPr>
           <w:rStyle w:val="VerbatimChar"/>
         </w:rPr>
-        <w:t xml:space="preserve">## [1] 9.388916</w:t>
+        <w:t xml:space="preserve">## [1] 10.27365</w:t>
       </w:r>
     </w:p>
     <w:p>
@@ -2662,7 +2635,7 @@
         <w:rPr>
           <w:rStyle w:val="VerbatimChar"/>
         </w:rPr>
-        <w:t xml:space="preserve">## [1] 162.9805</w:t>
+        <w:t xml:space="preserve">## [1] 44.31514</w:t>
       </w:r>
     </w:p>
     <w:p>
@@ -2791,7 +2764,7 @@
     </w:lvl>
   </w:abstractNum>
   <w:abstractNum w:abstractNumId="990">
-    <w:nsid w:val="37c98c76"/>
+    <w:nsid w:val="9bb9d25a"/>
     <w:multiLevelType w:val="multilevel"/>
     <w:lvl w:ilvl="0">
       <w:numFmt w:val="bullet"/>

</xml_diff>

<commit_message>
Cleaned up the rmd file, and hid the long STEP AIC Report
</commit_message>
<xml_diff>
--- a/group13c67.docx
+++ b/group13c67.docx
@@ -1108,709 +1108,7 @@
         <w:rPr>
           <w:rStyle w:val="VerbatimChar"/>
         </w:rPr>
-        <w:t xml:space="preserve">## Start:  AIC=805.64</w:t>
-      </w:r>
-      <w:r>
-        <w:br w:type="textWrapping"/>
-      </w:r>
-      <w:r>
-        <w:rPr>
-          <w:rStyle w:val="VerbatimChar"/>
-        </w:rPr>
-        <w:t xml:space="preserve">## MEDV ~ CRIME + ZL + NR_PROP + CHR_V + NOX + ROOM + AGE + DIS + </w:t>
-      </w:r>
-      <w:r>
-        <w:br w:type="textWrapping"/>
-      </w:r>
-      <w:r>
-        <w:rPr>
-          <w:rStyle w:val="VerbatimChar"/>
-        </w:rPr>
-        <w:t xml:space="preserve">##     HWY + TAX + PT_RATIO + B + L_PER</w:t>
-      </w:r>
-      <w:r>
-        <w:br w:type="textWrapping"/>
-      </w:r>
-      <w:r>
-        <w:rPr>
-          <w:rStyle w:val="VerbatimChar"/>
-        </w:rPr>
-        <w:t xml:space="preserve">## </w:t>
-      </w:r>
-      <w:r>
-        <w:br w:type="textWrapping"/>
-      </w:r>
-      <w:r>
-        <w:rPr>
-          <w:rStyle w:val="VerbatimChar"/>
-        </w:rPr>
-        <w:t xml:space="preserve">##            Df Sum of Sq    RSS     AIC</w:t>
-      </w:r>
-      <w:r>
-        <w:br w:type="textWrapping"/>
-      </w:r>
-      <w:r>
-        <w:rPr>
-          <w:rStyle w:val="VerbatimChar"/>
-        </w:rPr>
-        <w:t xml:space="preserve">## - NR_PROP   1       8.6 3193.0  804.59</w:t>
-      </w:r>
-      <w:r>
-        <w:br w:type="textWrapping"/>
-      </w:r>
-      <w:r>
-        <w:rPr>
-          <w:rStyle w:val="VerbatimChar"/>
-        </w:rPr>
-        <w:t xml:space="preserve">## - CHR_V     1      14.5 3198.8  805.24</w:t>
-      </w:r>
-      <w:r>
-        <w:br w:type="textWrapping"/>
-      </w:r>
-      <w:r>
-        <w:rPr>
-          <w:rStyle w:val="VerbatimChar"/>
-        </w:rPr>
-        <w:t xml:space="preserve">## - HWY       1      15.2 3199.6  805.32</w:t>
-      </w:r>
-      <w:r>
-        <w:br w:type="textWrapping"/>
-      </w:r>
-      <w:r>
-        <w:rPr>
-          <w:rStyle w:val="VerbatimChar"/>
-        </w:rPr>
-        <w:t xml:space="preserve">## &lt;none&gt;                  3184.4  805.64</w:t>
-      </w:r>
-      <w:r>
-        <w:br w:type="textWrapping"/>
-      </w:r>
-      <w:r>
-        <w:rPr>
-          <w:rStyle w:val="VerbatimChar"/>
-        </w:rPr>
-        <w:t xml:space="preserve">## - ZL        1      22.8 3207.1  806.16</w:t>
-      </w:r>
-      <w:r>
-        <w:br w:type="textWrapping"/>
-      </w:r>
-      <w:r>
-        <w:rPr>
-          <w:rStyle w:val="VerbatimChar"/>
-        </w:rPr>
-        <w:t xml:space="preserve">## - L_PER     1      36.6 3221.0  807.69</w:t>
-      </w:r>
-      <w:r>
-        <w:br w:type="textWrapping"/>
-      </w:r>
-      <w:r>
-        <w:rPr>
-          <w:rStyle w:val="VerbatimChar"/>
-        </w:rPr>
-        <w:t xml:space="preserve">## - NOX       1      61.2 3245.6  810.38</w:t>
-      </w:r>
-      <w:r>
-        <w:br w:type="textWrapping"/>
-      </w:r>
-      <w:r>
-        <w:rPr>
-          <w:rStyle w:val="VerbatimChar"/>
-        </w:rPr>
-        <w:t xml:space="preserve">## - CRIME     1      81.0 3265.4  812.53</w:t>
-      </w:r>
-      <w:r>
-        <w:br w:type="textWrapping"/>
-      </w:r>
-      <w:r>
-        <w:rPr>
-          <w:rStyle w:val="VerbatimChar"/>
-        </w:rPr>
-        <w:t xml:space="preserve">## - B         1     102.2 3286.5  814.81</w:t>
-      </w:r>
-      <w:r>
-        <w:br w:type="textWrapping"/>
-      </w:r>
-      <w:r>
-        <w:rPr>
-          <w:rStyle w:val="VerbatimChar"/>
-        </w:rPr>
-        <w:t xml:space="preserve">## - AGE       1     206.2 3390.5  825.84</w:t>
-      </w:r>
-      <w:r>
-        <w:br w:type="textWrapping"/>
-      </w:r>
-      <w:r>
-        <w:rPr>
-          <w:rStyle w:val="VerbatimChar"/>
-        </w:rPr>
-        <w:t xml:space="preserve">## - TAX       1     245.7 3430.1  829.95</w:t>
-      </w:r>
-      <w:r>
-        <w:br w:type="textWrapping"/>
-      </w:r>
-      <w:r>
-        <w:rPr>
-          <w:rStyle w:val="VerbatimChar"/>
-        </w:rPr>
-        <w:t xml:space="preserve">## - DIS       1     387.3 3571.6  844.26</w:t>
-      </w:r>
-      <w:r>
-        <w:br w:type="textWrapping"/>
-      </w:r>
-      <w:r>
-        <w:rPr>
-          <w:rStyle w:val="VerbatimChar"/>
-        </w:rPr>
-        <w:t xml:space="preserve">## - PT_RATIO  1     418.8 3603.2  847.38</w:t>
-      </w:r>
-      <w:r>
-        <w:br w:type="textWrapping"/>
-      </w:r>
-      <w:r>
-        <w:rPr>
-          <w:rStyle w:val="VerbatimChar"/>
-        </w:rPr>
-        <w:t xml:space="preserve">## - ROOM      1    5507.9 8692.2 1159.11</w:t>
-      </w:r>
-      <w:r>
-        <w:br w:type="textWrapping"/>
-      </w:r>
-      <w:r>
-        <w:rPr>
-          <w:rStyle w:val="VerbatimChar"/>
-        </w:rPr>
-        <w:t xml:space="preserve">## </w:t>
-      </w:r>
-      <w:r>
-        <w:br w:type="textWrapping"/>
-      </w:r>
-      <w:r>
-        <w:rPr>
-          <w:rStyle w:val="VerbatimChar"/>
-        </w:rPr>
-        <w:t xml:space="preserve">## Step:  AIC=804.59</w:t>
-      </w:r>
-      <w:r>
-        <w:br w:type="textWrapping"/>
-      </w:r>
-      <w:r>
-        <w:rPr>
-          <w:rStyle w:val="VerbatimChar"/>
-        </w:rPr>
-        <w:t xml:space="preserve">## MEDV ~ CRIME + ZL + CHR_V + NOX + ROOM + AGE + DIS + HWY + TAX + </w:t>
-      </w:r>
-      <w:r>
-        <w:br w:type="textWrapping"/>
-      </w:r>
-      <w:r>
-        <w:rPr>
-          <w:rStyle w:val="VerbatimChar"/>
-        </w:rPr>
-        <w:t xml:space="preserve">##     PT_RATIO + B + L_PER</w:t>
-      </w:r>
-      <w:r>
-        <w:br w:type="textWrapping"/>
-      </w:r>
-      <w:r>
-        <w:rPr>
-          <w:rStyle w:val="VerbatimChar"/>
-        </w:rPr>
-        <w:t xml:space="preserve">## </w:t>
-      </w:r>
-      <w:r>
-        <w:br w:type="textWrapping"/>
-      </w:r>
-      <w:r>
-        <w:rPr>
-          <w:rStyle w:val="VerbatimChar"/>
-        </w:rPr>
-        <w:t xml:space="preserve">##            Df Sum of Sq    RSS     AIC</w:t>
-      </w:r>
-      <w:r>
-        <w:br w:type="textWrapping"/>
-      </w:r>
-      <w:r>
-        <w:rPr>
-          <w:rStyle w:val="VerbatimChar"/>
-        </w:rPr>
-        <w:t xml:space="preserve">## - HWY       1      12.2 3205.1  803.94</w:t>
-      </w:r>
-      <w:r>
-        <w:br w:type="textWrapping"/>
-      </w:r>
-      <w:r>
-        <w:rPr>
-          <w:rStyle w:val="VerbatimChar"/>
-        </w:rPr>
-        <w:t xml:space="preserve">## - CHR_V     1      17.2 3210.1  804.49</w:t>
-      </w:r>
-      <w:r>
-        <w:br w:type="textWrapping"/>
-      </w:r>
-      <w:r>
-        <w:rPr>
-          <w:rStyle w:val="VerbatimChar"/>
-        </w:rPr>
-        <w:t xml:space="preserve">## &lt;none&gt;                  3193.0  804.59</w:t>
-      </w:r>
-      <w:r>
-        <w:br w:type="textWrapping"/>
-      </w:r>
-      <w:r>
-        <w:rPr>
-          <w:rStyle w:val="VerbatimChar"/>
-        </w:rPr>
-        <w:t xml:space="preserve">## - ZL        1      21.1 3214.0  804.92</w:t>
-      </w:r>
-      <w:r>
-        <w:br w:type="textWrapping"/>
-      </w:r>
-      <w:r>
-        <w:rPr>
-          <w:rStyle w:val="VerbatimChar"/>
-        </w:rPr>
-        <w:t xml:space="preserve">## + NR_PROP   1       8.6 3184.4  805.64</w:t>
-      </w:r>
-      <w:r>
-        <w:br w:type="textWrapping"/>
-      </w:r>
-      <w:r>
-        <w:rPr>
-          <w:rStyle w:val="VerbatimChar"/>
-        </w:rPr>
-        <w:t xml:space="preserve">## - L_PER     1      33.7 3226.7  806.31</w:t>
-      </w:r>
-      <w:r>
-        <w:br w:type="textWrapping"/>
-      </w:r>
-      <w:r>
-        <w:rPr>
-          <w:rStyle w:val="VerbatimChar"/>
-        </w:rPr>
-        <w:t xml:space="preserve">## - NOX       1      54.4 3247.3  808.57</w:t>
-      </w:r>
-      <w:r>
-        <w:br w:type="textWrapping"/>
-      </w:r>
-      <w:r>
-        <w:rPr>
-          <w:rStyle w:val="VerbatimChar"/>
-        </w:rPr>
-        <w:t xml:space="preserve">## - CRIME     1      86.8 3279.8  812.09</w:t>
-      </w:r>
-      <w:r>
-        <w:br w:type="textWrapping"/>
-      </w:r>
-      <w:r>
-        <w:rPr>
-          <w:rStyle w:val="VerbatimChar"/>
-        </w:rPr>
-        <w:t xml:space="preserve">## - B         1     102.2 3295.2  813.75</w:t>
-      </w:r>
-      <w:r>
-        <w:br w:type="textWrapping"/>
-      </w:r>
-      <w:r>
-        <w:rPr>
-          <w:rStyle w:val="VerbatimChar"/>
-        </w:rPr>
-        <w:t xml:space="preserve">## - AGE       1     209.7 3402.6  825.10</w:t>
-      </w:r>
-      <w:r>
-        <w:br w:type="textWrapping"/>
-      </w:r>
-      <w:r>
-        <w:rPr>
-          <w:rStyle w:val="VerbatimChar"/>
-        </w:rPr>
-        <w:t xml:space="preserve">## - TAX       1     239.2 3432.1  828.16</w:t>
-      </w:r>
-      <w:r>
-        <w:br w:type="textWrapping"/>
-      </w:r>
-      <w:r>
-        <w:rPr>
-          <w:rStyle w:val="VerbatimChar"/>
-        </w:rPr>
-        <w:t xml:space="preserve">## - PT_RATIO  1     410.3 3603.3  845.39</w:t>
-      </w:r>
-      <w:r>
-        <w:br w:type="textWrapping"/>
-      </w:r>
-      <w:r>
-        <w:rPr>
-          <w:rStyle w:val="VerbatimChar"/>
-        </w:rPr>
-        <w:t xml:space="preserve">## - DIS       1     430.6 3623.5  847.37</w:t>
-      </w:r>
-      <w:r>
-        <w:br w:type="textWrapping"/>
-      </w:r>
-      <w:r>
-        <w:rPr>
-          <w:rStyle w:val="VerbatimChar"/>
-        </w:rPr>
-        <w:t xml:space="preserve">## - ROOM      1    5510.3 8703.2 1157.56</w:t>
-      </w:r>
-      <w:r>
-        <w:br w:type="textWrapping"/>
-      </w:r>
-      <w:r>
-        <w:rPr>
-          <w:rStyle w:val="VerbatimChar"/>
-        </w:rPr>
-        <w:t xml:space="preserve">## </w:t>
-      </w:r>
-      <w:r>
-        <w:br w:type="textWrapping"/>
-      </w:r>
-      <w:r>
-        <w:rPr>
-          <w:rStyle w:val="VerbatimChar"/>
-        </w:rPr>
-        <w:t xml:space="preserve">## Step:  AIC=803.94</w:t>
-      </w:r>
-      <w:r>
-        <w:br w:type="textWrapping"/>
-      </w:r>
-      <w:r>
-        <w:rPr>
-          <w:rStyle w:val="VerbatimChar"/>
-        </w:rPr>
-        <w:t xml:space="preserve">## MEDV ~ CRIME + ZL + CHR_V + NOX + ROOM + AGE + DIS + TAX + PT_RATIO + </w:t>
-      </w:r>
-      <w:r>
-        <w:br w:type="textWrapping"/>
-      </w:r>
-      <w:r>
-        <w:rPr>
-          <w:rStyle w:val="VerbatimChar"/>
-        </w:rPr>
-        <w:t xml:space="preserve">##     B + L_PER</w:t>
-      </w:r>
-      <w:r>
-        <w:br w:type="textWrapping"/>
-      </w:r>
-      <w:r>
-        <w:rPr>
-          <w:rStyle w:val="VerbatimChar"/>
-        </w:rPr>
-        <w:t xml:space="preserve">## </w:t>
-      </w:r>
-      <w:r>
-        <w:br w:type="textWrapping"/>
-      </w:r>
-      <w:r>
-        <w:rPr>
-          <w:rStyle w:val="VerbatimChar"/>
-        </w:rPr>
-        <w:t xml:space="preserve">##            Df Sum of Sq    RSS     AIC</w:t>
-      </w:r>
-      <w:r>
-        <w:br w:type="textWrapping"/>
-      </w:r>
-      <w:r>
-        <w:rPr>
-          <w:rStyle w:val="VerbatimChar"/>
-        </w:rPr>
-        <w:t xml:space="preserve">## - ZL        1      15.3 3220.4  803.62</w:t>
-      </w:r>
-      <w:r>
-        <w:br w:type="textWrapping"/>
-      </w:r>
-      <w:r>
-        <w:rPr>
-          <w:rStyle w:val="VerbatimChar"/>
-        </w:rPr>
-        <w:t xml:space="preserve">## &lt;none&gt;                  3205.1  803.94</w:t>
-      </w:r>
-      <w:r>
-        <w:br w:type="textWrapping"/>
-      </w:r>
-      <w:r>
-        <w:rPr>
-          <w:rStyle w:val="VerbatimChar"/>
-        </w:rPr>
-        <w:t xml:space="preserve">## - CHR_V     1      19.9 3225.0  804.13</w:t>
-      </w:r>
-      <w:r>
-        <w:br w:type="textWrapping"/>
-      </w:r>
-      <w:r>
-        <w:rPr>
-          <w:rStyle w:val="VerbatimChar"/>
-        </w:rPr>
-        <w:t xml:space="preserve">## + HWY       1      12.2 3193.0  804.59</w:t>
-      </w:r>
-      <w:r>
-        <w:br w:type="textWrapping"/>
-      </w:r>
-      <w:r>
-        <w:rPr>
-          <w:rStyle w:val="VerbatimChar"/>
-        </w:rPr>
-        <w:t xml:space="preserve">## + NR_PROP   1       5.6 3199.6  805.32</w:t>
-      </w:r>
-      <w:r>
-        <w:br w:type="textWrapping"/>
-      </w:r>
-      <w:r>
-        <w:rPr>
-          <w:rStyle w:val="VerbatimChar"/>
-        </w:rPr>
-        <w:t xml:space="preserve">## - L_PER     1      35.5 3240.6  805.83</w:t>
-      </w:r>
-      <w:r>
-        <w:br w:type="textWrapping"/>
-      </w:r>
-      <w:r>
-        <w:rPr>
-          <w:rStyle w:val="VerbatimChar"/>
-        </w:rPr>
-        <w:t xml:space="preserve">## - NOX       1      53.0 3258.2  807.75</w:t>
-      </w:r>
-      <w:r>
-        <w:br w:type="textWrapping"/>
-      </w:r>
-      <w:r>
-        <w:rPr>
-          <w:rStyle w:val="VerbatimChar"/>
-        </w:rPr>
-        <w:t xml:space="preserve">## - CRIME     1      89.2 3294.3  811.65</w:t>
-      </w:r>
-      <w:r>
-        <w:br w:type="textWrapping"/>
-      </w:r>
-      <w:r>
-        <w:rPr>
-          <w:rStyle w:val="VerbatimChar"/>
-        </w:rPr>
-        <w:t xml:space="preserve">## - B         1     103.7 3308.9  813.21</w:t>
-      </w:r>
-      <w:r>
-        <w:br w:type="textWrapping"/>
-      </w:r>
-      <w:r>
-        <w:rPr>
-          <w:rStyle w:val="VerbatimChar"/>
-        </w:rPr>
-        <w:t xml:space="preserve">## - AGE       1     207.2 3412.3  824.11</w:t>
-      </w:r>
-      <w:r>
-        <w:br w:type="textWrapping"/>
-      </w:r>
-      <w:r>
-        <w:rPr>
-          <w:rStyle w:val="VerbatimChar"/>
-        </w:rPr>
-        <w:t xml:space="preserve">## - TAX       1     227.0 3432.1  826.16</w:t>
-      </w:r>
-      <w:r>
-        <w:br w:type="textWrapping"/>
-      </w:r>
-      <w:r>
-        <w:rPr>
-          <w:rStyle w:val="VerbatimChar"/>
-        </w:rPr>
-        <w:t xml:space="preserve">## - PT_RATIO  1     412.3 3617.5  844.78</w:t>
-      </w:r>
-      <w:r>
-        <w:br w:type="textWrapping"/>
-      </w:r>
-      <w:r>
-        <w:rPr>
-          <w:rStyle w:val="VerbatimChar"/>
-        </w:rPr>
-        <w:t xml:space="preserve">## - DIS       1     419.3 3624.4  845.46</w:t>
-      </w:r>
-      <w:r>
-        <w:br w:type="textWrapping"/>
-      </w:r>
-      <w:r>
-        <w:rPr>
-          <w:rStyle w:val="VerbatimChar"/>
-        </w:rPr>
-        <w:t xml:space="preserve">## - ROOM      1    5695.6 8900.8 1163.51</w:t>
-      </w:r>
-      <w:r>
-        <w:br w:type="textWrapping"/>
-      </w:r>
-      <w:r>
-        <w:rPr>
-          <w:rStyle w:val="VerbatimChar"/>
-        </w:rPr>
-        <w:t xml:space="preserve">## </w:t>
-      </w:r>
-      <w:r>
-        <w:br w:type="textWrapping"/>
-      </w:r>
-      <w:r>
-        <w:rPr>
-          <w:rStyle w:val="VerbatimChar"/>
-        </w:rPr>
-        <w:t xml:space="preserve">## Step:  AIC=803.62</w:t>
-      </w:r>
-      <w:r>
-        <w:br w:type="textWrapping"/>
-      </w:r>
-      <w:r>
-        <w:rPr>
-          <w:rStyle w:val="VerbatimChar"/>
-        </w:rPr>
-        <w:t xml:space="preserve">## MEDV ~ CRIME + CHR_V + NOX + ROOM + AGE + DIS + TAX + PT_RATIO + </w:t>
-      </w:r>
-      <w:r>
-        <w:br w:type="textWrapping"/>
-      </w:r>
-      <w:r>
-        <w:rPr>
-          <w:rStyle w:val="VerbatimChar"/>
-        </w:rPr>
-        <w:t xml:space="preserve">##     B + L_PER</w:t>
-      </w:r>
-      <w:r>
-        <w:br w:type="textWrapping"/>
-      </w:r>
-      <w:r>
-        <w:rPr>
-          <w:rStyle w:val="VerbatimChar"/>
-        </w:rPr>
-        <w:t xml:space="preserve">## </w:t>
-      </w:r>
-      <w:r>
-        <w:br w:type="textWrapping"/>
-      </w:r>
-      <w:r>
-        <w:rPr>
-          <w:rStyle w:val="VerbatimChar"/>
-        </w:rPr>
-        <w:t xml:space="preserve">##            Df Sum of Sq    RSS     AIC</w:t>
-      </w:r>
-      <w:r>
-        <w:br w:type="textWrapping"/>
-      </w:r>
-      <w:r>
-        <w:rPr>
-          <w:rStyle w:val="VerbatimChar"/>
-        </w:rPr>
-        <w:t xml:space="preserve">## &lt;none&gt;                  3220.4  803.62</w:t>
-      </w:r>
-      <w:r>
-        <w:br w:type="textWrapping"/>
-      </w:r>
-      <w:r>
-        <w:rPr>
-          <w:rStyle w:val="VerbatimChar"/>
-        </w:rPr>
-        <w:t xml:space="preserve">## - CHR_V     1      19.6 3240.0  803.76</w:t>
-      </w:r>
-      <w:r>
-        <w:br w:type="textWrapping"/>
-      </w:r>
-      <w:r>
-        <w:rPr>
-          <w:rStyle w:val="VerbatimChar"/>
-        </w:rPr>
-        <w:t xml:space="preserve">## + ZL        1      15.3 3205.1  803.94</w:t>
-      </w:r>
-      <w:r>
-        <w:br w:type="textWrapping"/>
-      </w:r>
-      <w:r>
-        <w:rPr>
-          <w:rStyle w:val="VerbatimChar"/>
-        </w:rPr>
-        <w:t xml:space="preserve">## + HWY       1       6.4 3214.0  804.92</w:t>
-      </w:r>
-      <w:r>
-        <w:br w:type="textWrapping"/>
-      </w:r>
-      <w:r>
-        <w:rPr>
-          <w:rStyle w:val="VerbatimChar"/>
-        </w:rPr>
-        <w:t xml:space="preserve">## + NR_PROP   1       5.0 3215.4  805.07</w:t>
-      </w:r>
-      <w:r>
-        <w:br w:type="textWrapping"/>
-      </w:r>
-      <w:r>
-        <w:rPr>
-          <w:rStyle w:val="VerbatimChar"/>
-        </w:rPr>
-        <w:t xml:space="preserve">## - L_PER     1      31.8 3252.2  805.09</w:t>
-      </w:r>
-      <w:r>
-        <w:br w:type="textWrapping"/>
-      </w:r>
-      <w:r>
-        <w:rPr>
-          <w:rStyle w:val="VerbatimChar"/>
-        </w:rPr>
-        <w:t xml:space="preserve">## - NOX       1      56.1 3276.5  807.73</w:t>
-      </w:r>
-      <w:r>
-        <w:br w:type="textWrapping"/>
-      </w:r>
-      <w:r>
-        <w:rPr>
-          <w:rStyle w:val="VerbatimChar"/>
-        </w:rPr>
-        <w:t xml:space="preserve">## - CRIME     1      87.3 3307.7  811.09</w:t>
-      </w:r>
-      <w:r>
-        <w:br w:type="textWrapping"/>
-      </w:r>
-      <w:r>
-        <w:rPr>
-          <w:rStyle w:val="VerbatimChar"/>
-        </w:rPr>
-        <w:t xml:space="preserve">## - B         1     102.8 3323.2  812.74</w:t>
-      </w:r>
-      <w:r>
-        <w:br w:type="textWrapping"/>
-      </w:r>
-      <w:r>
-        <w:rPr>
-          <w:rStyle w:val="VerbatimChar"/>
-        </w:rPr>
-        <w:t xml:space="preserve">## - TAX       1     216.1 3436.5  824.61</w:t>
-      </w:r>
-      <w:r>
-        <w:br w:type="textWrapping"/>
-      </w:r>
-      <w:r>
-        <w:rPr>
-          <w:rStyle w:val="VerbatimChar"/>
-        </w:rPr>
-        <w:t xml:space="preserve">## - AGE       1     228.5 3448.9  825.88</w:t>
-      </w:r>
-      <w:r>
-        <w:br w:type="textWrapping"/>
-      </w:r>
-      <w:r>
-        <w:rPr>
-          <w:rStyle w:val="VerbatimChar"/>
-        </w:rPr>
-        <w:t xml:space="preserve">## - DIS       1     425.8 3646.2  845.58</w:t>
-      </w:r>
-      <w:r>
-        <w:br w:type="textWrapping"/>
-      </w:r>
-      <w:r>
-        <w:rPr>
-          <w:rStyle w:val="VerbatimChar"/>
-        </w:rPr>
-        <w:t xml:space="preserve">## - PT_RATIO  1     528.8 3749.2  855.44</w:t>
-      </w:r>
-      <w:r>
-        <w:br w:type="textWrapping"/>
-      </w:r>
-      <w:r>
-        <w:rPr>
-          <w:rStyle w:val="VerbatimChar"/>
-        </w:rPr>
-        <w:t xml:space="preserve">## - ROOM      1    6067.9 9288.3 1176.59</w:t>
+        <w:t xml:space="preserve">## [1] "So from our outlier Test with t-crit value of 3.925756, we see that only outlying data point is 162."</w:t>
       </w:r>
     </w:p>
     <w:p>
@@ -1821,151 +1119,16 @@
         <w:rPr>
           <w:rStyle w:val="VerbatimChar"/>
         </w:rPr>
-        <w:t xml:space="preserve">## Stepwise Model Path </w:t>
-      </w:r>
-      <w:r>
-        <w:br w:type="textWrapping"/>
-      </w:r>
-      <w:r>
-        <w:rPr>
-          <w:rStyle w:val="VerbatimChar"/>
-        </w:rPr>
-        <w:t xml:space="preserve">## Analysis of Deviance Table</w:t>
-      </w:r>
-      <w:r>
-        <w:br w:type="textWrapping"/>
-      </w:r>
-      <w:r>
-        <w:rPr>
-          <w:rStyle w:val="VerbatimChar"/>
-        </w:rPr>
-        <w:t xml:space="preserve">## </w:t>
-      </w:r>
-      <w:r>
-        <w:br w:type="textWrapping"/>
-      </w:r>
-      <w:r>
-        <w:rPr>
-          <w:rStyle w:val="VerbatimChar"/>
-        </w:rPr>
-        <w:t xml:space="preserve">## Initial Model:</w:t>
-      </w:r>
-      <w:r>
-        <w:br w:type="textWrapping"/>
-      </w:r>
-      <w:r>
-        <w:rPr>
-          <w:rStyle w:val="VerbatimChar"/>
-        </w:rPr>
-        <w:t xml:space="preserve">## MEDV ~ CRIME + ZL + NR_PROP + CHR_V + NOX + ROOM + AGE + DIS + </w:t>
-      </w:r>
-      <w:r>
-        <w:br w:type="textWrapping"/>
-      </w:r>
-      <w:r>
-        <w:rPr>
-          <w:rStyle w:val="VerbatimChar"/>
-        </w:rPr>
-        <w:t xml:space="preserve">##     HWY + TAX + PT_RATIO + B + L_PER</w:t>
-      </w:r>
-      <w:r>
-        <w:br w:type="textWrapping"/>
-      </w:r>
-      <w:r>
-        <w:rPr>
-          <w:rStyle w:val="VerbatimChar"/>
-        </w:rPr>
-        <w:t xml:space="preserve">## </w:t>
-      </w:r>
-      <w:r>
-        <w:br w:type="textWrapping"/>
-      </w:r>
-      <w:r>
-        <w:rPr>
-          <w:rStyle w:val="VerbatimChar"/>
-        </w:rPr>
-        <w:t xml:space="preserve">## Final Model:</w:t>
-      </w:r>
-      <w:r>
-        <w:br w:type="textWrapping"/>
-      </w:r>
-      <w:r>
-        <w:rPr>
-          <w:rStyle w:val="VerbatimChar"/>
-        </w:rPr>
-        <w:t xml:space="preserve">## MEDV ~ CRIME + CHR_V + NOX + ROOM + AGE + DIS + TAX + PT_RATIO + </w:t>
-      </w:r>
-      <w:r>
-        <w:br w:type="textWrapping"/>
-      </w:r>
-      <w:r>
-        <w:rPr>
-          <w:rStyle w:val="VerbatimChar"/>
-        </w:rPr>
-        <w:t xml:space="preserve">##     B + L_PER</w:t>
-      </w:r>
-      <w:r>
-        <w:br w:type="textWrapping"/>
-      </w:r>
-      <w:r>
-        <w:rPr>
-          <w:rStyle w:val="VerbatimChar"/>
-        </w:rPr>
-        <w:t xml:space="preserve">## </w:t>
-      </w:r>
-      <w:r>
-        <w:br w:type="textWrapping"/>
-      </w:r>
-      <w:r>
-        <w:rPr>
-          <w:rStyle w:val="VerbatimChar"/>
-        </w:rPr>
-        <w:t xml:space="preserve">## </w:t>
-      </w:r>
-      <w:r>
-        <w:br w:type="textWrapping"/>
-      </w:r>
-      <w:r>
-        <w:rPr>
-          <w:rStyle w:val="VerbatimChar"/>
-        </w:rPr>
-        <w:t xml:space="preserve">##        Step Df  Deviance Resid. Df Resid. Dev      AIC</w:t>
-      </w:r>
-      <w:r>
-        <w:br w:type="textWrapping"/>
-      </w:r>
-      <w:r>
-        <w:rPr>
-          <w:rStyle w:val="VerbatimChar"/>
-        </w:rPr>
-        <w:t xml:space="preserve">## 1                              340   3184.365 805.6358</w:t>
-      </w:r>
-      <w:r>
-        <w:br w:type="textWrapping"/>
-      </w:r>
-      <w:r>
-        <w:rPr>
-          <w:rStyle w:val="VerbatimChar"/>
-        </w:rPr>
-        <w:t xml:space="preserve">## 2 - NR_PROP  1  8.590616       341   3192.956 804.5895</w:t>
-      </w:r>
-      <w:r>
-        <w:br w:type="textWrapping"/>
-      </w:r>
-      <w:r>
-        <w:rPr>
-          <w:rStyle w:val="VerbatimChar"/>
-        </w:rPr>
-        <w:t xml:space="preserve">## 3     - HWY  1 12.182496       342   3205.139 803.9376</w:t>
-      </w:r>
-      <w:r>
-        <w:br w:type="textWrapping"/>
-      </w:r>
-      <w:r>
-        <w:rPr>
-          <w:rStyle w:val="VerbatimChar"/>
-        </w:rPr>
-        <w:t xml:space="preserve">## 4      - ZL  1 15.259703       343   3220.398 803.6190</w:t>
+        <w:t xml:space="preserve">##     rstudent unadjusted p-value Bonferonni p</w:t>
+      </w:r>
+      <w:r>
+        <w:br w:type="textWrapping"/>
+      </w:r>
+      <w:r>
+        <w:rPr>
+          <w:rStyle w:val="VerbatimChar"/>
+        </w:rPr>
+        <w:t xml:space="preserve">## 162 4.116193          4.842e-05     0.017141</w:t>
       </w:r>
     </w:p>
     <w:p>
@@ -1976,7 +1139,538 @@
         <w:rPr>
           <w:rStyle w:val="VerbatimChar"/>
         </w:rPr>
-        <w:t xml:space="preserve">## [1] 803.619</w:t>
+        <w:t xml:space="preserve">##     1     2     3     4     5     6     7     8     9    10    11    12 </w:t>
+      </w:r>
+      <w:r>
+        <w:br w:type="textWrapping"/>
+      </w:r>
+      <w:r>
+        <w:rPr>
+          <w:rStyle w:val="VerbatimChar"/>
+        </w:rPr>
+        <w:t xml:space="preserve">## -1.26 -0.95  0.64  0.92  1.57  1.37  0.56  2.23  0.83  0.02 -2.35 -0.30 </w:t>
+      </w:r>
+      <w:r>
+        <w:br w:type="textWrapping"/>
+      </w:r>
+      <w:r>
+        <w:rPr>
+          <w:rStyle w:val="VerbatimChar"/>
+        </w:rPr>
+        <w:t xml:space="preserve">##    13    14    15    16    17    18    19    20    21    22    23    24 </w:t>
+      </w:r>
+      <w:r>
+        <w:br w:type="textWrapping"/>
+      </w:r>
+      <w:r>
+        <w:rPr>
+          <w:rStyle w:val="VerbatimChar"/>
+        </w:rPr>
+        <w:t xml:space="preserve">##  0.22  0.57 -0.20  0.62  0.78 -0.17  1.98  0.44 -0.01  0.55 -1.46 -0.36 </w:t>
+      </w:r>
+      <w:r>
+        <w:br w:type="textWrapping"/>
+      </w:r>
+      <w:r>
+        <w:rPr>
+          <w:rStyle w:val="VerbatimChar"/>
+        </w:rPr>
+        <w:t xml:space="preserve">##    25    26    27    28    29    30    31    32    33    34    35    36 </w:t>
+      </w:r>
+      <w:r>
+        <w:br w:type="textWrapping"/>
+      </w:r>
+      <w:r>
+        <w:rPr>
+          <w:rStyle w:val="VerbatimChar"/>
+        </w:rPr>
+        <w:t xml:space="preserve">## -0.34  0.43  0.43 -0.64 -1.23 -1.17 -0.49 -1.42 -0.61 -0.58 -1.23 -0.55 </w:t>
+      </w:r>
+      <w:r>
+        <w:br w:type="textWrapping"/>
+      </w:r>
+      <w:r>
+        <w:rPr>
+          <w:rStyle w:val="VerbatimChar"/>
+        </w:rPr>
+        <w:t xml:space="preserve">##    37    38    39    40    41    42    43    44    45    46    47    48 </w:t>
+      </w:r>
+      <w:r>
+        <w:br w:type="textWrapping"/>
+      </w:r>
+      <w:r>
+        <w:rPr>
+          <w:rStyle w:val="VerbatimChar"/>
+        </w:rPr>
+        <w:t xml:space="preserve">##  0.14  0.13  0.83  0.37  0.25 -1.53 -0.02 -0.36 -0.47 -0.24 -0.22 -0.99 </w:t>
+      </w:r>
+      <w:r>
+        <w:br w:type="textWrapping"/>
+      </w:r>
+      <w:r>
+        <w:rPr>
+          <w:rStyle w:val="VerbatimChar"/>
+        </w:rPr>
+        <w:t xml:space="preserve">##    49    50    51    52    53    54    55    56    57    58    59    60 </w:t>
+      </w:r>
+      <w:r>
+        <w:br w:type="textWrapping"/>
+      </w:r>
+      <w:r>
+        <w:rPr>
+          <w:rStyle w:val="VerbatimChar"/>
+        </w:rPr>
+        <w:t xml:space="preserve">##  0.79  0.92 -0.47 -0.51 -1.00  0.14  1.50  0.48  0.46  0.24  0.67  0.17 </w:t>
+      </w:r>
+      <w:r>
+        <w:br w:type="textWrapping"/>
+      </w:r>
+      <w:r>
+        <w:rPr>
+          <w:rStyle w:val="VerbatimChar"/>
+        </w:rPr>
+        <w:t xml:space="preserve">##    61    62    63    64    65    66    67    68    69    70    71    72 </w:t>
+      </w:r>
+      <w:r>
+        <w:br w:type="textWrapping"/>
+      </w:r>
+      <w:r>
+        <w:rPr>
+          <w:rStyle w:val="VerbatimChar"/>
+        </w:rPr>
+        <w:t xml:space="preserve">##  0.94 -0.25 -0.27 -0.33  1.57 -1.02 -0.47  0.82  0.51  0.59 -0.81  0.03 </w:t>
+      </w:r>
+      <w:r>
+        <w:br w:type="textWrapping"/>
+      </w:r>
+      <w:r>
+        <w:rPr>
+          <w:rStyle w:val="VerbatimChar"/>
+        </w:rPr>
+        <w:t xml:space="preserve">##    73    74    75    76    77    78    79    80    81    82    83    84 </w:t>
+      </w:r>
+      <w:r>
+        <w:br w:type="textWrapping"/>
+      </w:r>
+      <w:r>
+        <w:rPr>
+          <w:rStyle w:val="VerbatimChar"/>
+        </w:rPr>
+        <w:t xml:space="preserve">## -0.25 -0.54 -0.43 -0.57 -0.57 -0.41 -0.08  0.14 -0.31 -0.72 -0.04  0.01 </w:t>
+      </w:r>
+      <w:r>
+        <w:br w:type="textWrapping"/>
+      </w:r>
+      <w:r>
+        <w:rPr>
+          <w:rStyle w:val="VerbatimChar"/>
+        </w:rPr>
+        <w:t xml:space="preserve">##    85    86    87    88    89    90    91    92    93    94    95    96 </w:t>
+      </w:r>
+      <w:r>
+        <w:br w:type="textWrapping"/>
+      </w:r>
+      <w:r>
+        <w:rPr>
+          <w:rStyle w:val="VerbatimChar"/>
+        </w:rPr>
+        <w:t xml:space="preserve">## -0.50 -0.40  0.13 -0.46 -2.34 -1.19 -1.11 -1.18 -1.51 -0.54 -1.28  0.19 </w:t>
+      </w:r>
+      <w:r>
+        <w:br w:type="textWrapping"/>
+      </w:r>
+      <w:r>
+        <w:rPr>
+          <w:rStyle w:val="VerbatimChar"/>
+        </w:rPr>
+        <w:t xml:space="preserve">##    97    98    99   100   101   102   103   104   105   106   107   108 </w:t>
+      </w:r>
+      <w:r>
+        <w:br w:type="textWrapping"/>
+      </w:r>
+      <w:r>
+        <w:rPr>
+          <w:rStyle w:val="VerbatimChar"/>
+        </w:rPr>
+        <w:t xml:space="preserve">## -0.56 -0.84  1.06 -0.77  0.72  0.08  0.60  0.01  0.14  1.04  1.09  0.28 </w:t>
+      </w:r>
+      <w:r>
+        <w:br w:type="textWrapping"/>
+      </w:r>
+      <w:r>
+        <w:rPr>
+          <w:rStyle w:val="VerbatimChar"/>
+        </w:rPr>
+        <w:t xml:space="preserve">##   109   110   111   112   113   114   115   116   117   118   119   120 </w:t>
+      </w:r>
+      <w:r>
+        <w:br w:type="textWrapping"/>
+      </w:r>
+      <w:r>
+        <w:rPr>
+          <w:rStyle w:val="VerbatimChar"/>
+        </w:rPr>
+        <w:t xml:space="preserve">## -0.80 -0.17  0.19 -1.16  0.23 -0.28 -1.23  0.21 -0.10 -0.20  0.89  0.59 </w:t>
+      </w:r>
+      <w:r>
+        <w:br w:type="textWrapping"/>
+      </w:r>
+      <w:r>
+        <w:rPr>
+          <w:rStyle w:val="VerbatimChar"/>
+        </w:rPr>
+        <w:t xml:space="preserve">##   121   122   123   124   125   126   127   128   129   130   131   132 </w:t>
+      </w:r>
+      <w:r>
+        <w:br w:type="textWrapping"/>
+      </w:r>
+      <w:r>
+        <w:rPr>
+          <w:rStyle w:val="VerbatimChar"/>
+        </w:rPr>
+        <w:t xml:space="preserve">##  0.20 -0.54 -0.13 -0.61 -0.45 -0.17 -0.45  0.81 -0.93  0.13 -0.60 -0.42 </w:t>
+      </w:r>
+      <w:r>
+        <w:br w:type="textWrapping"/>
+      </w:r>
+      <w:r>
+        <w:rPr>
+          <w:rStyle w:val="VerbatimChar"/>
+        </w:rPr>
+        <w:t xml:space="preserve">##   133   134   135   136   137   138   139   140   141   142   143   144 </w:t>
+      </w:r>
+      <w:r>
+        <w:br w:type="textWrapping"/>
+      </w:r>
+      <w:r>
+        <w:rPr>
+          <w:rStyle w:val="VerbatimChar"/>
+        </w:rPr>
+        <w:t xml:space="preserve">##  0.88  1.27  1.00 -0.55  0.50 -1.32 -0.53 -0.18 -1.28  2.25 -1.50 -1.01 </w:t>
+      </w:r>
+      <w:r>
+        <w:br w:type="textWrapping"/>
+      </w:r>
+      <w:r>
+        <w:rPr>
+          <w:rStyle w:val="VerbatimChar"/>
+        </w:rPr>
+        <w:t xml:space="preserve">##   145   146   147   148   149   150   151   152   153   154   155   156 </w:t>
+      </w:r>
+      <w:r>
+        <w:br w:type="textWrapping"/>
+      </w:r>
+      <w:r>
+        <w:rPr>
+          <w:rStyle w:val="VerbatimChar"/>
+        </w:rPr>
+        <w:t xml:space="preserve">##  0.14 -1.70  0.33  1.25  1.67 -0.79 -0.18  1.67  1.15  0.84 -1.59 -2.17 </w:t>
+      </w:r>
+      <w:r>
+        <w:br w:type="textWrapping"/>
+      </w:r>
+      <w:r>
+        <w:rPr>
+          <w:rStyle w:val="VerbatimChar"/>
+        </w:rPr>
+        <w:t xml:space="preserve">##   157   158   159   160   161   162   163   164   165   166   167   168 </w:t>
+      </w:r>
+      <w:r>
+        <w:br w:type="textWrapping"/>
+      </w:r>
+      <w:r>
+        <w:rPr>
+          <w:rStyle w:val="VerbatimChar"/>
+        </w:rPr>
+        <w:t xml:space="preserve">##  0.91  3.14  0.19 -0.78  0.25  4.12  2.77  1.09 -0.05  0.41  2.67  1.16 </w:t>
+      </w:r>
+      <w:r>
+        <w:br w:type="textWrapping"/>
+      </w:r>
+      <w:r>
+        <w:rPr>
+          <w:rStyle w:val="VerbatimChar"/>
+        </w:rPr>
+        <w:t xml:space="preserve">##   169   170   171   172   173   174   175   176   177   178   179   180 </w:t>
+      </w:r>
+      <w:r>
+        <w:br w:type="textWrapping"/>
+      </w:r>
+      <w:r>
+        <w:rPr>
+          <w:rStyle w:val="VerbatimChar"/>
+        </w:rPr>
+        <w:t xml:space="preserve">## -0.69 -1.66 -0.76 -1.05  1.75 -0.88  0.31 -0.06 -0.02 -0.27 -0.25  1.24 </w:t>
+      </w:r>
+      <w:r>
+        <w:br w:type="textWrapping"/>
+      </w:r>
+      <w:r>
+        <w:rPr>
+          <w:rStyle w:val="VerbatimChar"/>
+        </w:rPr>
+        <w:t xml:space="preserve">##   181   182   183   184   185   186   187   188   189   190   191   192 </w:t>
+      </w:r>
+      <w:r>
+        <w:br w:type="textWrapping"/>
+      </w:r>
+      <w:r>
+        <w:rPr>
+          <w:rStyle w:val="VerbatimChar"/>
+        </w:rPr>
+        <w:t xml:space="preserve">##  0.13  3.66  1.40  1.54  2.74  1.86  2.97  0.19  0.18  0.06  1.89  0.45 </w:t>
+      </w:r>
+      <w:r>
+        <w:br w:type="textWrapping"/>
+      </w:r>
+      <w:r>
+        <w:rPr>
+          <w:rStyle w:val="VerbatimChar"/>
+        </w:rPr>
+        <w:t xml:space="preserve">##   193   194   195   196   197   198   199   200   201   202   203   204 </w:t>
+      </w:r>
+      <w:r>
+        <w:br w:type="textWrapping"/>
+      </w:r>
+      <w:r>
+        <w:rPr>
+          <w:rStyle w:val="VerbatimChar"/>
+        </w:rPr>
+        <w:t xml:space="preserve">##  0.92 -0.47 -0.33  2.16 -1.04 -1.08 -0.39  1.47  0.35 -0.21  0.91  1.41 </w:t>
+      </w:r>
+      <w:r>
+        <w:br w:type="textWrapping"/>
+      </w:r>
+      <w:r>
+        <w:rPr>
+          <w:rStyle w:val="VerbatimChar"/>
+        </w:rPr>
+        <w:t xml:space="preserve">##   205   206   207   208   209   210   211   212   213   214   215   216 </w:t>
+      </w:r>
+      <w:r>
+        <w:br w:type="textWrapping"/>
+      </w:r>
+      <w:r>
+        <w:rPr>
+          <w:rStyle w:val="VerbatimChar"/>
+        </w:rPr>
+        <w:t xml:space="preserve">##  1.32  0.12 -0.07  1.50  0.77  2.12  0.58  1.51  0.59  0.61  2.59  0.26 </w:t>
+      </w:r>
+      <w:r>
+        <w:br w:type="textWrapping"/>
+      </w:r>
+      <w:r>
+        <w:rPr>
+          <w:rStyle w:val="VerbatimChar"/>
+        </w:rPr>
+        <w:t xml:space="preserve">##   217   218   219   220   221   222   223   224   225   226   227   228 </w:t>
+      </w:r>
+      <w:r>
+        <w:br w:type="textWrapping"/>
+      </w:r>
+      <w:r>
+        <w:rPr>
+          <w:rStyle w:val="VerbatimChar"/>
+        </w:rPr>
+        <w:t xml:space="preserve">##  0.12  0.25 -0.09 -0.99 -1.68 -0.48 -1.33  0.56  0.30  0.64 -1.26 -0.48 </w:t>
+      </w:r>
+      <w:r>
+        <w:br w:type="textWrapping"/>
+      </w:r>
+      <w:r>
+        <w:rPr>
+          <w:rStyle w:val="VerbatimChar"/>
+        </w:rPr>
+        <w:t xml:space="preserve">##   229   230   231   232   233   234   235   236   237   238   239   240 </w:t>
+      </w:r>
+      <w:r>
+        <w:br w:type="textWrapping"/>
+      </w:r>
+      <w:r>
+        <w:rPr>
+          <w:rStyle w:val="VerbatimChar"/>
+        </w:rPr>
+        <w:t xml:space="preserve">##  2.01  0.40  0.77 -1.19 -0.90  1.67 -0.22  0.32 -1.07 -1.13 -1.38 -1.53 </w:t>
+      </w:r>
+      <w:r>
+        <w:br w:type="textWrapping"/>
+      </w:r>
+      <w:r>
+        <w:rPr>
+          <w:rStyle w:val="VerbatimChar"/>
+        </w:rPr>
+        <w:t xml:space="preserve">##   241   242   243   244   245   246   247   248   249   250   251   252 </w:t>
+      </w:r>
+      <w:r>
+        <w:br w:type="textWrapping"/>
+      </w:r>
+      <w:r>
+        <w:rPr>
+          <w:rStyle w:val="VerbatimChar"/>
+        </w:rPr>
+        <w:t xml:space="preserve">## -2.57 -0.55 -0.55 -1.05  1.57  1.84  1.35  0.56  0.73 -0.26 -0.36 -0.14 </w:t>
+      </w:r>
+      <w:r>
+        <w:br w:type="textWrapping"/>
+      </w:r>
+      <w:r>
+        <w:rPr>
+          <w:rStyle w:val="VerbatimChar"/>
+        </w:rPr>
+        <w:t xml:space="preserve">##   253   254   255   256   257   258   259   260   261   262   263   264 </w:t>
+      </w:r>
+      <w:r>
+        <w:br w:type="textWrapping"/>
+      </w:r>
+      <w:r>
+        <w:rPr>
+          <w:rStyle w:val="VerbatimChar"/>
+        </w:rPr>
+        <w:t xml:space="preserve">##  0.30  0.54  0.16  0.43  1.88 -0.28 -0.39 -0.88 -0.87  1.33  0.57 -2.09 </w:t>
+      </w:r>
+      <w:r>
+        <w:br w:type="textWrapping"/>
+      </w:r>
+      <w:r>
+        <w:rPr>
+          <w:rStyle w:val="VerbatimChar"/>
+        </w:rPr>
+        <w:t xml:space="preserve">##   265   266   267   268   269   270   271   272   273   274   275   276 </w:t>
+      </w:r>
+      <w:r>
+        <w:br w:type="textWrapping"/>
+      </w:r>
+      <w:r>
+        <w:rPr>
+          <w:rStyle w:val="VerbatimChar"/>
+        </w:rPr>
+        <w:t xml:space="preserve">##  0.08  0.14 -1.17  0.77  0.91 -0.50 -0.13 -0.52 -1.15 -1.43 -0.14 -0.13 </w:t>
+      </w:r>
+      <w:r>
+        <w:br w:type="textWrapping"/>
+      </w:r>
+      <w:r>
+        <w:rPr>
+          <w:rStyle w:val="VerbatimChar"/>
+        </w:rPr>
+        <w:t xml:space="preserve">##   277   278   279   280   281   282   283   284   285   286   287   288 </w:t>
+      </w:r>
+      <w:r>
+        <w:br w:type="textWrapping"/>
+      </w:r>
+      <w:r>
+        <w:rPr>
+          <w:rStyle w:val="VerbatimChar"/>
+        </w:rPr>
+        <w:t xml:space="preserve">## -0.89  0.08 -0.02  0.15  1.23  0.28  1.68  1.31 -0.53 -1.56 -0.36 -0.45 </w:t>
+      </w:r>
+      <w:r>
+        <w:br w:type="textWrapping"/>
+      </w:r>
+      <w:r>
+        <w:rPr>
+          <w:rStyle w:val="VerbatimChar"/>
+        </w:rPr>
+        <w:t xml:space="preserve">##   289   290   291   292   293   294   295   296   297   298   299   300 </w:t>
+      </w:r>
+      <w:r>
+        <w:br w:type="textWrapping"/>
+      </w:r>
+      <w:r>
+        <w:rPr>
+          <w:rStyle w:val="VerbatimChar"/>
+        </w:rPr>
+        <w:t xml:space="preserve">## -0.85 -0.93 -1.25  0.79 -0.76 -0.50 -0.45 -0.40 -0.11  0.38 -1.12 -1.27 </w:t>
+      </w:r>
+      <w:r>
+        <w:br w:type="textWrapping"/>
+      </w:r>
+      <w:r>
+        <w:rPr>
+          <w:rStyle w:val="VerbatimChar"/>
+        </w:rPr>
+        <w:t xml:space="preserve">##   301   302   303   304   305   306   307   308   309   310   311   312 </w:t>
+      </w:r>
+      <w:r>
+        <w:br w:type="textWrapping"/>
+      </w:r>
+      <w:r>
+        <w:rPr>
+          <w:rStyle w:val="VerbatimChar"/>
+        </w:rPr>
+        <w:t xml:space="preserve">## -1.64 -2.17 -0.73 -0.17  0.15 -0.38 -1.17 -1.10 -1.47 -0.18  0.07 -0.86 </w:t>
+      </w:r>
+      <w:r>
+        <w:br w:type="textWrapping"/>
+      </w:r>
+      <w:r>
+        <w:rPr>
+          <w:rStyle w:val="VerbatimChar"/>
+        </w:rPr>
+        <w:t xml:space="preserve">##   313   314   315   316   317   318   319   320   321   322   323   324 </w:t>
+      </w:r>
+      <w:r>
+        <w:br w:type="textWrapping"/>
+      </w:r>
+      <w:r>
+        <w:rPr>
+          <w:rStyle w:val="VerbatimChar"/>
+        </w:rPr>
+        <w:t xml:space="preserve">## -0.42 -0.53 -0.56 -0.37 -0.16  0.66 -0.53 -0.35 -0.35 -0.42 -0.35  0.59 </w:t>
+      </w:r>
+      <w:r>
+        <w:br w:type="textWrapping"/>
+      </w:r>
+      <w:r>
+        <w:rPr>
+          <w:rStyle w:val="VerbatimChar"/>
+        </w:rPr>
+        <w:t xml:space="preserve">##   325   326   327   328   329   330   331   332   333   334   335   336 </w:t>
+      </w:r>
+      <w:r>
+        <w:br w:type="textWrapping"/>
+      </w:r>
+      <w:r>
+        <w:rPr>
+          <w:rStyle w:val="VerbatimChar"/>
+        </w:rPr>
+        <w:t xml:space="preserve">## -0.16 -0.47 -0.45  0.44  0.01 -0.50 -0.32 -0.48 -0.76 -0.23 -0.66  0.10 </w:t>
+      </w:r>
+      <w:r>
+        <w:br w:type="textWrapping"/>
+      </w:r>
+      <w:r>
+        <w:rPr>
+          <w:rStyle w:val="VerbatimChar"/>
+        </w:rPr>
+        <w:t xml:space="preserve">##   337   338   339   340   341   342   343   344   345   346   347   348 </w:t>
+      </w:r>
+      <w:r>
+        <w:br w:type="textWrapping"/>
+      </w:r>
+      <w:r>
+        <w:rPr>
+          <w:rStyle w:val="VerbatimChar"/>
+        </w:rPr>
+        <w:t xml:space="preserve">##  0.10  0.04 -0.42 -0.57 -0.44 -0.11 -2.20 -0.93  0.70  0.16  0.64 -0.53 </w:t>
+      </w:r>
+      <w:r>
+        <w:br w:type="textWrapping"/>
+      </w:r>
+      <w:r>
+        <w:rPr>
+          <w:rStyle w:val="VerbatimChar"/>
+        </w:rPr>
+        <w:t xml:space="preserve">##   349   350   351   352   353   354 </w:t>
+      </w:r>
+      <w:r>
+        <w:br w:type="textWrapping"/>
+      </w:r>
+      <w:r>
+        <w:rPr>
+          <w:rStyle w:val="VerbatimChar"/>
+        </w:rPr>
+        <w:t xml:space="preserve">## -0.92  0.21  0.46  0.95  0.95  1.30</w:t>
       </w:r>
     </w:p>
     <w:p>
@@ -1987,7 +1681,7 @@
         <w:rPr>
           <w:rStyle w:val="VerbatimChar"/>
         </w:rPr>
-        <w:t xml:space="preserve">## [1] 832.5803</w:t>
+        <w:t xml:space="preserve">## [1] "Below is the T crit value: "</w:t>
       </w:r>
     </w:p>
     <w:p>
@@ -1998,7 +1692,7 @@
         <w:rPr>
           <w:rStyle w:val="VerbatimChar"/>
         </w:rPr>
-        <w:t xml:space="preserve">## [1] "So from our outlier Test with t-crit value of 3.925756, we see that only outlying data point is 162."</w:t>
+        <w:t xml:space="preserve">## [1] 3.925756</w:t>
       </w:r>
     </w:p>
     <w:p>
@@ -2009,16 +1703,16 @@
         <w:rPr>
           <w:rStyle w:val="VerbatimChar"/>
         </w:rPr>
-        <w:t xml:space="preserve">##     rstudent unadjusted p-value Bonferonni p</w:t>
-      </w:r>
-      <w:r>
-        <w:br w:type="textWrapping"/>
-      </w:r>
-      <w:r>
-        <w:rPr>
-          <w:rStyle w:val="VerbatimChar"/>
-        </w:rPr>
-        <w:t xml:space="preserve">## 162 4.116193          4.842e-05     0.017141</w:t>
+        <w:t xml:space="preserve">## 162 </w:t>
+      </w:r>
+      <w:r>
+        <w:br w:type="textWrapping"/>
+      </w:r>
+      <w:r>
+        <w:rPr>
+          <w:rStyle w:val="VerbatimChar"/>
+        </w:rPr>
+        <w:t xml:space="preserve">## 162</w:t>
       </w:r>
     </w:p>
     <w:p>
@@ -2029,538 +1723,7 @@
         <w:rPr>
           <w:rStyle w:val="VerbatimChar"/>
         </w:rPr>
-        <w:t xml:space="preserve">##     1     2     3     4     5     6     7     8     9    10    11    12 </w:t>
-      </w:r>
-      <w:r>
-        <w:br w:type="textWrapping"/>
-      </w:r>
-      <w:r>
-        <w:rPr>
-          <w:rStyle w:val="VerbatimChar"/>
-        </w:rPr>
-        <w:t xml:space="preserve">## -1.26 -0.95  0.64  0.92  1.57  1.37  0.56  2.23  0.83  0.02 -2.35 -0.30 </w:t>
-      </w:r>
-      <w:r>
-        <w:br w:type="textWrapping"/>
-      </w:r>
-      <w:r>
-        <w:rPr>
-          <w:rStyle w:val="VerbatimChar"/>
-        </w:rPr>
-        <w:t xml:space="preserve">##    13    14    15    16    17    18    19    20    21    22    23    24 </w:t>
-      </w:r>
-      <w:r>
-        <w:br w:type="textWrapping"/>
-      </w:r>
-      <w:r>
-        <w:rPr>
-          <w:rStyle w:val="VerbatimChar"/>
-        </w:rPr>
-        <w:t xml:space="preserve">##  0.22  0.57 -0.20  0.62  0.78 -0.17  1.98  0.44 -0.01  0.55 -1.46 -0.36 </w:t>
-      </w:r>
-      <w:r>
-        <w:br w:type="textWrapping"/>
-      </w:r>
-      <w:r>
-        <w:rPr>
-          <w:rStyle w:val="VerbatimChar"/>
-        </w:rPr>
-        <w:t xml:space="preserve">##    25    26    27    28    29    30    31    32    33    34    35    36 </w:t>
-      </w:r>
-      <w:r>
-        <w:br w:type="textWrapping"/>
-      </w:r>
-      <w:r>
-        <w:rPr>
-          <w:rStyle w:val="VerbatimChar"/>
-        </w:rPr>
-        <w:t xml:space="preserve">## -0.34  0.43  0.43 -0.64 -1.23 -1.17 -0.49 -1.42 -0.61 -0.58 -1.23 -0.55 </w:t>
-      </w:r>
-      <w:r>
-        <w:br w:type="textWrapping"/>
-      </w:r>
-      <w:r>
-        <w:rPr>
-          <w:rStyle w:val="VerbatimChar"/>
-        </w:rPr>
-        <w:t xml:space="preserve">##    37    38    39    40    41    42    43    44    45    46    47    48 </w:t>
-      </w:r>
-      <w:r>
-        <w:br w:type="textWrapping"/>
-      </w:r>
-      <w:r>
-        <w:rPr>
-          <w:rStyle w:val="VerbatimChar"/>
-        </w:rPr>
-        <w:t xml:space="preserve">##  0.14  0.13  0.83  0.37  0.25 -1.53 -0.02 -0.36 -0.47 -0.24 -0.22 -0.99 </w:t>
-      </w:r>
-      <w:r>
-        <w:br w:type="textWrapping"/>
-      </w:r>
-      <w:r>
-        <w:rPr>
-          <w:rStyle w:val="VerbatimChar"/>
-        </w:rPr>
-        <w:t xml:space="preserve">##    49    50    51    52    53    54    55    56    57    58    59    60 </w:t>
-      </w:r>
-      <w:r>
-        <w:br w:type="textWrapping"/>
-      </w:r>
-      <w:r>
-        <w:rPr>
-          <w:rStyle w:val="VerbatimChar"/>
-        </w:rPr>
-        <w:t xml:space="preserve">##  0.79  0.92 -0.47 -0.51 -1.00  0.14  1.50  0.48  0.46  0.24  0.67  0.17 </w:t>
-      </w:r>
-      <w:r>
-        <w:br w:type="textWrapping"/>
-      </w:r>
-      <w:r>
-        <w:rPr>
-          <w:rStyle w:val="VerbatimChar"/>
-        </w:rPr>
-        <w:t xml:space="preserve">##    61    62    63    64    65    66    67    68    69    70    71    72 </w:t>
-      </w:r>
-      <w:r>
-        <w:br w:type="textWrapping"/>
-      </w:r>
-      <w:r>
-        <w:rPr>
-          <w:rStyle w:val="VerbatimChar"/>
-        </w:rPr>
-        <w:t xml:space="preserve">##  0.94 -0.25 -0.27 -0.33  1.57 -1.02 -0.47  0.82  0.51  0.59 -0.81  0.03 </w:t>
-      </w:r>
-      <w:r>
-        <w:br w:type="textWrapping"/>
-      </w:r>
-      <w:r>
-        <w:rPr>
-          <w:rStyle w:val="VerbatimChar"/>
-        </w:rPr>
-        <w:t xml:space="preserve">##    73    74    75    76    77    78    79    80    81    82    83    84 </w:t>
-      </w:r>
-      <w:r>
-        <w:br w:type="textWrapping"/>
-      </w:r>
-      <w:r>
-        <w:rPr>
-          <w:rStyle w:val="VerbatimChar"/>
-        </w:rPr>
-        <w:t xml:space="preserve">## -0.25 -0.54 -0.43 -0.57 -0.57 -0.41 -0.08  0.14 -0.31 -0.72 -0.04  0.01 </w:t>
-      </w:r>
-      <w:r>
-        <w:br w:type="textWrapping"/>
-      </w:r>
-      <w:r>
-        <w:rPr>
-          <w:rStyle w:val="VerbatimChar"/>
-        </w:rPr>
-        <w:t xml:space="preserve">##    85    86    87    88    89    90    91    92    93    94    95    96 </w:t>
-      </w:r>
-      <w:r>
-        <w:br w:type="textWrapping"/>
-      </w:r>
-      <w:r>
-        <w:rPr>
-          <w:rStyle w:val="VerbatimChar"/>
-        </w:rPr>
-        <w:t xml:space="preserve">## -0.50 -0.40  0.13 -0.46 -2.34 -1.19 -1.11 -1.18 -1.51 -0.54 -1.28  0.19 </w:t>
-      </w:r>
-      <w:r>
-        <w:br w:type="textWrapping"/>
-      </w:r>
-      <w:r>
-        <w:rPr>
-          <w:rStyle w:val="VerbatimChar"/>
-        </w:rPr>
-        <w:t xml:space="preserve">##    97    98    99   100   101   102   103   104   105   106   107   108 </w:t>
-      </w:r>
-      <w:r>
-        <w:br w:type="textWrapping"/>
-      </w:r>
-      <w:r>
-        <w:rPr>
-          <w:rStyle w:val="VerbatimChar"/>
-        </w:rPr>
-        <w:t xml:space="preserve">## -0.56 -0.84  1.06 -0.77  0.72  0.08  0.60  0.01  0.14  1.04  1.09  0.28 </w:t>
-      </w:r>
-      <w:r>
-        <w:br w:type="textWrapping"/>
-      </w:r>
-      <w:r>
-        <w:rPr>
-          <w:rStyle w:val="VerbatimChar"/>
-        </w:rPr>
-        <w:t xml:space="preserve">##   109   110   111   112   113   114   115   116   117   118   119   120 </w:t>
-      </w:r>
-      <w:r>
-        <w:br w:type="textWrapping"/>
-      </w:r>
-      <w:r>
-        <w:rPr>
-          <w:rStyle w:val="VerbatimChar"/>
-        </w:rPr>
-        <w:t xml:space="preserve">## -0.80 -0.17  0.19 -1.16  0.23 -0.28 -1.23  0.21 -0.10 -0.20  0.89  0.59 </w:t>
-      </w:r>
-      <w:r>
-        <w:br w:type="textWrapping"/>
-      </w:r>
-      <w:r>
-        <w:rPr>
-          <w:rStyle w:val="VerbatimChar"/>
-        </w:rPr>
-        <w:t xml:space="preserve">##   121   122   123   124   125   126   127   128   129   130   131   132 </w:t>
-      </w:r>
-      <w:r>
-        <w:br w:type="textWrapping"/>
-      </w:r>
-      <w:r>
-        <w:rPr>
-          <w:rStyle w:val="VerbatimChar"/>
-        </w:rPr>
-        <w:t xml:space="preserve">##  0.20 -0.54 -0.13 -0.61 -0.45 -0.17 -0.45  0.81 -0.93  0.13 -0.60 -0.42 </w:t>
-      </w:r>
-      <w:r>
-        <w:br w:type="textWrapping"/>
-      </w:r>
-      <w:r>
-        <w:rPr>
-          <w:rStyle w:val="VerbatimChar"/>
-        </w:rPr>
-        <w:t xml:space="preserve">##   133   134   135   136   137   138   139   140   141   142   143   144 </w:t>
-      </w:r>
-      <w:r>
-        <w:br w:type="textWrapping"/>
-      </w:r>
-      <w:r>
-        <w:rPr>
-          <w:rStyle w:val="VerbatimChar"/>
-        </w:rPr>
-        <w:t xml:space="preserve">##  0.88  1.27  1.00 -0.55  0.50 -1.32 -0.53 -0.18 -1.28  2.25 -1.50 -1.01 </w:t>
-      </w:r>
-      <w:r>
-        <w:br w:type="textWrapping"/>
-      </w:r>
-      <w:r>
-        <w:rPr>
-          <w:rStyle w:val="VerbatimChar"/>
-        </w:rPr>
-        <w:t xml:space="preserve">##   145   146   147   148   149   150   151   152   153   154   155   156 </w:t>
-      </w:r>
-      <w:r>
-        <w:br w:type="textWrapping"/>
-      </w:r>
-      <w:r>
-        <w:rPr>
-          <w:rStyle w:val="VerbatimChar"/>
-        </w:rPr>
-        <w:t xml:space="preserve">##  0.14 -1.70  0.33  1.25  1.67 -0.79 -0.18  1.67  1.15  0.84 -1.59 -2.17 </w:t>
-      </w:r>
-      <w:r>
-        <w:br w:type="textWrapping"/>
-      </w:r>
-      <w:r>
-        <w:rPr>
-          <w:rStyle w:val="VerbatimChar"/>
-        </w:rPr>
-        <w:t xml:space="preserve">##   157   158   159   160   161   162   163   164   165   166   167   168 </w:t>
-      </w:r>
-      <w:r>
-        <w:br w:type="textWrapping"/>
-      </w:r>
-      <w:r>
-        <w:rPr>
-          <w:rStyle w:val="VerbatimChar"/>
-        </w:rPr>
-        <w:t xml:space="preserve">##  0.91  3.14  0.19 -0.78  0.25  4.12  2.77  1.09 -0.05  0.41  2.67  1.16 </w:t>
-      </w:r>
-      <w:r>
-        <w:br w:type="textWrapping"/>
-      </w:r>
-      <w:r>
-        <w:rPr>
-          <w:rStyle w:val="VerbatimChar"/>
-        </w:rPr>
-        <w:t xml:space="preserve">##   169   170   171   172   173   174   175   176   177   178   179   180 </w:t>
-      </w:r>
-      <w:r>
-        <w:br w:type="textWrapping"/>
-      </w:r>
-      <w:r>
-        <w:rPr>
-          <w:rStyle w:val="VerbatimChar"/>
-        </w:rPr>
-        <w:t xml:space="preserve">## -0.69 -1.66 -0.76 -1.05  1.75 -0.88  0.31 -0.06 -0.02 -0.27 -0.25  1.24 </w:t>
-      </w:r>
-      <w:r>
-        <w:br w:type="textWrapping"/>
-      </w:r>
-      <w:r>
-        <w:rPr>
-          <w:rStyle w:val="VerbatimChar"/>
-        </w:rPr>
-        <w:t xml:space="preserve">##   181   182   183   184   185   186   187   188   189   190   191   192 </w:t>
-      </w:r>
-      <w:r>
-        <w:br w:type="textWrapping"/>
-      </w:r>
-      <w:r>
-        <w:rPr>
-          <w:rStyle w:val="VerbatimChar"/>
-        </w:rPr>
-        <w:t xml:space="preserve">##  0.13  3.66  1.40  1.54  2.74  1.86  2.97  0.19  0.18  0.06  1.89  0.45 </w:t>
-      </w:r>
-      <w:r>
-        <w:br w:type="textWrapping"/>
-      </w:r>
-      <w:r>
-        <w:rPr>
-          <w:rStyle w:val="VerbatimChar"/>
-        </w:rPr>
-        <w:t xml:space="preserve">##   193   194   195   196   197   198   199   200   201   202   203   204 </w:t>
-      </w:r>
-      <w:r>
-        <w:br w:type="textWrapping"/>
-      </w:r>
-      <w:r>
-        <w:rPr>
-          <w:rStyle w:val="VerbatimChar"/>
-        </w:rPr>
-        <w:t xml:space="preserve">##  0.92 -0.47 -0.33  2.16 -1.04 -1.08 -0.39  1.47  0.35 -0.21  0.91  1.41 </w:t>
-      </w:r>
-      <w:r>
-        <w:br w:type="textWrapping"/>
-      </w:r>
-      <w:r>
-        <w:rPr>
-          <w:rStyle w:val="VerbatimChar"/>
-        </w:rPr>
-        <w:t xml:space="preserve">##   205   206   207   208   209   210   211   212   213   214   215   216 </w:t>
-      </w:r>
-      <w:r>
-        <w:br w:type="textWrapping"/>
-      </w:r>
-      <w:r>
-        <w:rPr>
-          <w:rStyle w:val="VerbatimChar"/>
-        </w:rPr>
-        <w:t xml:space="preserve">##  1.32  0.12 -0.07  1.50  0.77  2.12  0.58  1.51  0.59  0.61  2.59  0.26 </w:t>
-      </w:r>
-      <w:r>
-        <w:br w:type="textWrapping"/>
-      </w:r>
-      <w:r>
-        <w:rPr>
-          <w:rStyle w:val="VerbatimChar"/>
-        </w:rPr>
-        <w:t xml:space="preserve">##   217   218   219   220   221   222   223   224   225   226   227   228 </w:t>
-      </w:r>
-      <w:r>
-        <w:br w:type="textWrapping"/>
-      </w:r>
-      <w:r>
-        <w:rPr>
-          <w:rStyle w:val="VerbatimChar"/>
-        </w:rPr>
-        <w:t xml:space="preserve">##  0.12  0.25 -0.09 -0.99 -1.68 -0.48 -1.33  0.56  0.30  0.64 -1.26 -0.48 </w:t>
-      </w:r>
-      <w:r>
-        <w:br w:type="textWrapping"/>
-      </w:r>
-      <w:r>
-        <w:rPr>
-          <w:rStyle w:val="VerbatimChar"/>
-        </w:rPr>
-        <w:t xml:space="preserve">##   229   230   231   232   233   234   235   236   237   238   239   240 </w:t>
-      </w:r>
-      <w:r>
-        <w:br w:type="textWrapping"/>
-      </w:r>
-      <w:r>
-        <w:rPr>
-          <w:rStyle w:val="VerbatimChar"/>
-        </w:rPr>
-        <w:t xml:space="preserve">##  2.01  0.40  0.77 -1.19 -0.90  1.67 -0.22  0.32 -1.07 -1.13 -1.38 -1.53 </w:t>
-      </w:r>
-      <w:r>
-        <w:br w:type="textWrapping"/>
-      </w:r>
-      <w:r>
-        <w:rPr>
-          <w:rStyle w:val="VerbatimChar"/>
-        </w:rPr>
-        <w:t xml:space="preserve">##   241   242   243   244   245   246   247   248   249   250   251   252 </w:t>
-      </w:r>
-      <w:r>
-        <w:br w:type="textWrapping"/>
-      </w:r>
-      <w:r>
-        <w:rPr>
-          <w:rStyle w:val="VerbatimChar"/>
-        </w:rPr>
-        <w:t xml:space="preserve">## -2.57 -0.55 -0.55 -1.05  1.57  1.84  1.35  0.56  0.73 -0.26 -0.36 -0.14 </w:t>
-      </w:r>
-      <w:r>
-        <w:br w:type="textWrapping"/>
-      </w:r>
-      <w:r>
-        <w:rPr>
-          <w:rStyle w:val="VerbatimChar"/>
-        </w:rPr>
-        <w:t xml:space="preserve">##   253   254   255   256   257   258   259   260   261   262   263   264 </w:t>
-      </w:r>
-      <w:r>
-        <w:br w:type="textWrapping"/>
-      </w:r>
-      <w:r>
-        <w:rPr>
-          <w:rStyle w:val="VerbatimChar"/>
-        </w:rPr>
-        <w:t xml:space="preserve">##  0.30  0.54  0.16  0.43  1.88 -0.28 -0.39 -0.88 -0.87  1.33  0.57 -2.09 </w:t>
-      </w:r>
-      <w:r>
-        <w:br w:type="textWrapping"/>
-      </w:r>
-      <w:r>
-        <w:rPr>
-          <w:rStyle w:val="VerbatimChar"/>
-        </w:rPr>
-        <w:t xml:space="preserve">##   265   266   267   268   269   270   271   272   273   274   275   276 </w:t>
-      </w:r>
-      <w:r>
-        <w:br w:type="textWrapping"/>
-      </w:r>
-      <w:r>
-        <w:rPr>
-          <w:rStyle w:val="VerbatimChar"/>
-        </w:rPr>
-        <w:t xml:space="preserve">##  0.08  0.14 -1.17  0.77  0.91 -0.50 -0.13 -0.52 -1.15 -1.43 -0.14 -0.13 </w:t>
-      </w:r>
-      <w:r>
-        <w:br w:type="textWrapping"/>
-      </w:r>
-      <w:r>
-        <w:rPr>
-          <w:rStyle w:val="VerbatimChar"/>
-        </w:rPr>
-        <w:t xml:space="preserve">##   277   278   279   280   281   282   283   284   285   286   287   288 </w:t>
-      </w:r>
-      <w:r>
-        <w:br w:type="textWrapping"/>
-      </w:r>
-      <w:r>
-        <w:rPr>
-          <w:rStyle w:val="VerbatimChar"/>
-        </w:rPr>
-        <w:t xml:space="preserve">## -0.89  0.08 -0.02  0.15  1.23  0.28  1.68  1.31 -0.53 -1.56 -0.36 -0.45 </w:t>
-      </w:r>
-      <w:r>
-        <w:br w:type="textWrapping"/>
-      </w:r>
-      <w:r>
-        <w:rPr>
-          <w:rStyle w:val="VerbatimChar"/>
-        </w:rPr>
-        <w:t xml:space="preserve">##   289   290   291   292   293   294   295   296   297   298   299   300 </w:t>
-      </w:r>
-      <w:r>
-        <w:br w:type="textWrapping"/>
-      </w:r>
-      <w:r>
-        <w:rPr>
-          <w:rStyle w:val="VerbatimChar"/>
-        </w:rPr>
-        <w:t xml:space="preserve">## -0.85 -0.93 -1.25  0.79 -0.76 -0.50 -0.45 -0.40 -0.11  0.38 -1.12 -1.27 </w:t>
-      </w:r>
-      <w:r>
-        <w:br w:type="textWrapping"/>
-      </w:r>
-      <w:r>
-        <w:rPr>
-          <w:rStyle w:val="VerbatimChar"/>
-        </w:rPr>
-        <w:t xml:space="preserve">##   301   302   303   304   305   306   307   308   309   310   311   312 </w:t>
-      </w:r>
-      <w:r>
-        <w:br w:type="textWrapping"/>
-      </w:r>
-      <w:r>
-        <w:rPr>
-          <w:rStyle w:val="VerbatimChar"/>
-        </w:rPr>
-        <w:t xml:space="preserve">## -1.64 -2.17 -0.73 -0.17  0.15 -0.38 -1.17 -1.10 -1.47 -0.18  0.07 -0.86 </w:t>
-      </w:r>
-      <w:r>
-        <w:br w:type="textWrapping"/>
-      </w:r>
-      <w:r>
-        <w:rPr>
-          <w:rStyle w:val="VerbatimChar"/>
-        </w:rPr>
-        <w:t xml:space="preserve">##   313   314   315   316   317   318   319   320   321   322   323   324 </w:t>
-      </w:r>
-      <w:r>
-        <w:br w:type="textWrapping"/>
-      </w:r>
-      <w:r>
-        <w:rPr>
-          <w:rStyle w:val="VerbatimChar"/>
-        </w:rPr>
-        <w:t xml:space="preserve">## -0.42 -0.53 -0.56 -0.37 -0.16  0.66 -0.53 -0.35 -0.35 -0.42 -0.35  0.59 </w:t>
-      </w:r>
-      <w:r>
-        <w:br w:type="textWrapping"/>
-      </w:r>
-      <w:r>
-        <w:rPr>
-          <w:rStyle w:val="VerbatimChar"/>
-        </w:rPr>
-        <w:t xml:space="preserve">##   325   326   327   328   329   330   331   332   333   334   335   336 </w:t>
-      </w:r>
-      <w:r>
-        <w:br w:type="textWrapping"/>
-      </w:r>
-      <w:r>
-        <w:rPr>
-          <w:rStyle w:val="VerbatimChar"/>
-        </w:rPr>
-        <w:t xml:space="preserve">## -0.16 -0.47 -0.45  0.44  0.01 -0.50 -0.32 -0.48 -0.76 -0.23 -0.66  0.10 </w:t>
-      </w:r>
-      <w:r>
-        <w:br w:type="textWrapping"/>
-      </w:r>
-      <w:r>
-        <w:rPr>
-          <w:rStyle w:val="VerbatimChar"/>
-        </w:rPr>
-        <w:t xml:space="preserve">##   337   338   339   340   341   342   343   344   345   346   347   348 </w:t>
-      </w:r>
-      <w:r>
-        <w:br w:type="textWrapping"/>
-      </w:r>
-      <w:r>
-        <w:rPr>
-          <w:rStyle w:val="VerbatimChar"/>
-        </w:rPr>
-        <w:t xml:space="preserve">##  0.10  0.04 -0.42 -0.57 -0.44 -0.11 -2.20 -0.93  0.70  0.16  0.64 -0.53 </w:t>
-      </w:r>
-      <w:r>
-        <w:br w:type="textWrapping"/>
-      </w:r>
-      <w:r>
-        <w:rPr>
-          <w:rStyle w:val="VerbatimChar"/>
-        </w:rPr>
-        <w:t xml:space="preserve">##   349   350   351   352   353   354 </w:t>
-      </w:r>
-      <w:r>
-        <w:br w:type="textWrapping"/>
-      </w:r>
-      <w:r>
-        <w:rPr>
-          <w:rStyle w:val="VerbatimChar"/>
-        </w:rPr>
-        <w:t xml:space="preserve">## -0.92  0.21  0.46  0.95  0.95  1.30</w:t>
+        <w:t xml:space="preserve">## [1] "Model Validation"</w:t>
       </w:r>
     </w:p>
     <w:p>
@@ -2571,7 +1734,7 @@
         <w:rPr>
           <w:rStyle w:val="VerbatimChar"/>
         </w:rPr>
-        <w:t xml:space="preserve">## [1] "Below is the T crit value: "</w:t>
+        <w:t xml:space="preserve">## [1] 10.27365</w:t>
       </w:r>
     </w:p>
     <w:p>
@@ -2582,7 +1745,96 @@
         <w:rPr>
           <w:rStyle w:val="VerbatimChar"/>
         </w:rPr>
-        <w:t xml:space="preserve">## [1] 3.925756</w:t>
+        <w:t xml:space="preserve">## [1] 44.31514</w:t>
+      </w:r>
+    </w:p>
+    <w:p>
+      <w:pPr>
+        <w:pStyle w:val="FirstParagraph"/>
+      </w:pPr>
+      <w:r>
+        <w:drawing>
+          <wp:inline>
+            <wp:extent cx="4620126" cy="3696101"/>
+            <wp:effectExtent b="0" l="0" r="0" t="0"/>
+            <wp:docPr descr="" title="" id="1" name="Picture"/>
+            <a:graphic>
+              <a:graphicData uri="http://schemas.openxmlformats.org/drawingml/2006/picture">
+                <pic:pic>
+                  <pic:nvPicPr>
+                    <pic:cNvPr descr="group13c67_files/figure-docx/unnamed-chunk-6-1.png" id="0" name="Picture"/>
+                    <pic:cNvPicPr>
+                      <a:picLocks noChangeArrowheads="1" noChangeAspect="1"/>
+                    </pic:cNvPicPr>
+                  </pic:nvPicPr>
+                  <pic:blipFill>
+                    <a:blip r:embed="rId39"/>
+                    <a:stretch>
+                      <a:fillRect/>
+                    </a:stretch>
+                  </pic:blipFill>
+                  <pic:spPr bwMode="auto">
+                    <a:xfrm>
+                      <a:off x="0" y="0"/>
+                      <a:ext cx="4620126" cy="3696101"/>
+                    </a:xfrm>
+                    <a:prstGeom prst="rect">
+                      <a:avLst/>
+                    </a:prstGeom>
+                    <a:noFill/>
+                    <a:ln w="9525">
+                      <a:noFill/>
+                      <a:headEnd/>
+                      <a:tailEnd/>
+                    </a:ln>
+                  </pic:spPr>
+                </pic:pic>
+              </a:graphicData>
+            </a:graphic>
+          </wp:inline>
+        </w:drawing>
+      </w:r>
+      <w:r>
+        <w:drawing>
+          <wp:inline>
+            <wp:extent cx="4620126" cy="3696101"/>
+            <wp:effectExtent b="0" l="0" r="0" t="0"/>
+            <wp:docPr descr="" title="" id="1" name="Picture"/>
+            <a:graphic>
+              <a:graphicData uri="http://schemas.openxmlformats.org/drawingml/2006/picture">
+                <pic:pic>
+                  <pic:nvPicPr>
+                    <pic:cNvPr descr="group13c67_files/figure-docx/unnamed-chunk-6-2.png" id="0" name="Picture"/>
+                    <pic:cNvPicPr>
+                      <a:picLocks noChangeArrowheads="1" noChangeAspect="1"/>
+                    </pic:cNvPicPr>
+                  </pic:nvPicPr>
+                  <pic:blipFill>
+                    <a:blip r:embed="rId40"/>
+                    <a:stretch>
+                      <a:fillRect/>
+                    </a:stretch>
+                  </pic:blipFill>
+                  <pic:spPr bwMode="auto">
+                    <a:xfrm>
+                      <a:off x="0" y="0"/>
+                      <a:ext cx="4620126" cy="3696101"/>
+                    </a:xfrm>
+                    <a:prstGeom prst="rect">
+                      <a:avLst/>
+                    </a:prstGeom>
+                    <a:noFill/>
+                    <a:ln w="9525">
+                      <a:noFill/>
+                      <a:headEnd/>
+                      <a:tailEnd/>
+                    </a:ln>
+                  </pic:spPr>
+                </pic:pic>
+              </a:graphicData>
+            </a:graphic>
+          </wp:inline>
+        </w:drawing>
       </w:r>
     </w:p>
     <w:p>
@@ -2593,57 +1845,15 @@
         <w:rPr>
           <w:rStyle w:val="VerbatimChar"/>
         </w:rPr>
-        <w:t xml:space="preserve">## 162 </w:t>
-      </w:r>
-      <w:r>
-        <w:br w:type="textWrapping"/>
-      </w:r>
-      <w:r>
-        <w:rPr>
-          <w:rStyle w:val="VerbatimChar"/>
-        </w:rPr>
-        <w:t xml:space="preserve">## 162</w:t>
-      </w:r>
-    </w:p>
-    <w:p>
-      <w:pPr>
-        <w:pStyle w:val="SourceCode"/>
-      </w:pPr>
-      <w:r>
-        <w:rPr>
-          <w:rStyle w:val="VerbatimChar"/>
-        </w:rPr>
-        <w:t xml:space="preserve">## [1] "Model Validation"</w:t>
-      </w:r>
-    </w:p>
-    <w:p>
-      <w:pPr>
-        <w:pStyle w:val="SourceCode"/>
-      </w:pPr>
-      <w:r>
-        <w:rPr>
-          <w:rStyle w:val="VerbatimChar"/>
-        </w:rPr>
-        <w:t xml:space="preserve">## [1] 10.27365</w:t>
-      </w:r>
-    </w:p>
-    <w:p>
-      <w:pPr>
-        <w:pStyle w:val="SourceCode"/>
-      </w:pPr>
-      <w:r>
-        <w:rPr>
-          <w:rStyle w:val="VerbatimChar"/>
-        </w:rPr>
-        <w:t xml:space="preserve">## [1] 44.31514</w:t>
+        <w:t xml:space="preserve">## [1] 162 182</w:t>
       </w:r>
     </w:p>
     <w:p>
       <w:pPr>
         <w:pStyle w:val="Heading1"/>
       </w:pPr>
-      <w:bookmarkStart w:id="39" w:name="citations"/>
-      <w:bookmarkEnd w:id="39"/>
+      <w:bookmarkStart w:id="41" w:name="citations"/>
+      <w:bookmarkEnd w:id="41"/>
       <w:r>
         <w:t xml:space="preserve">Citations</w:t>
       </w:r>
@@ -2764,7 +1974,7 @@
     </w:lvl>
   </w:abstractNum>
   <w:abstractNum w:abstractNumId="990">
-    <w:nsid w:val="9bb9d25a"/>
+    <w:nsid w:val="781105bc"/>
     <w:multiLevelType w:val="multilevel"/>
     <w:lvl w:ilvl="0">
       <w:numFmt w:val="bullet"/>

</xml_diff>

<commit_message>
Alexander's proofreading of conclusion
</commit_message>
<xml_diff>
--- a/group13c67.docx
+++ b/group13c67.docx
@@ -127,7 +127,7 @@
         <w:t xml:space="preserve"> </w:t>
       </w:r>
       <w:r>
-        <w:t xml:space="preserve">()</w:t>
+        <w:t xml:space="preserve">(1001522257)</w:t>
       </w:r>
     </w:p>
     <w:p>
@@ -225,7 +225,7 @@
         <w:pStyle w:val="FirstParagraph"/>
       </w:pPr>
       <w:r>
-        <w:t xml:space="preserve">The housing market of the city of Boston is a volatile market, as with any world reknowned city. There are many attempts to create a formula to predict housing prices; using predictor variables such as per capita crime rate by town, or average number of rooms per dwelling. Using R statistical analysis, this study aims to examine and determine which model best represents the correlation between housing prices and these influential factors.</w:t>
+        <w:t xml:space="preserve">Being able to predict housing values is a great boon for home buyers, sellers, and investors alike. However, there are many factors that go into a house’s value. Using R statistical analysis, this study aims to examine and determine which model best represents the correlation between housing prices and these influential factors.</w:t>
       </w:r>
     </w:p>
     <w:p>
@@ -243,15 +243,7 @@
         <w:pStyle w:val="FirstParagraph"/>
       </w:pPr>
       <w:r>
-        <w:t xml:space="preserve">Boston is the captial and largest city in Massachusetts. Founded in 1630 Boston is one of the oldest cities in America and the city played an important role in American History. As Boston is a world reknowned city, the housing market in Boston is expensive, with finding and owning property is an important financial goal for many that live within or near Boston.</w:t>
-      </w:r>
-    </w:p>
-    <w:p>
-      <w:pPr>
-        <w:pStyle w:val="BodyText"/>
-      </w:pPr>
-      <w:r>
-        <w:t xml:space="preserve">As Boston currently faces a</w:t>
+        <w:t xml:space="preserve">Whether you are a student, someone dipping into the housing market or otherwise, the purchase or selling of a house is a massive financial burden. Will the house you’re selling be at its top value? Will the house you’re buying be at a low enough discount? Particularly in Boston, which currently faces a</w:t>
       </w:r>
       <w:r>
         <w:t xml:space="preserve"> </w:t>
@@ -260,7 +252,7 @@
         <w:t xml:space="preserve">“</w:t>
       </w:r>
       <w:r>
-        <w:t xml:space="preserve">growing housing challenge … likely because younger residents are marrying later … many of them are overloaded with college debt</w:t>
+        <w:t xml:space="preserve">growing housing challenge</w:t>
       </w:r>
       <w:r>
         <w:t xml:space="preserve">”</w:t>
@@ -269,15 +261,13 @@
         <w:t xml:space="preserve"> </w:t>
       </w:r>
       <w:r>
-        <w:t xml:space="preserve">(Bluestone). It is clear that buying a House is an expensive financial burden that less and less people are able to afford. Especially when a house must be able to fit the needs of the buyer as a living space.</w:t>
-      </w:r>
-    </w:p>
-    <w:p>
-      <w:pPr>
-        <w:pStyle w:val="BodyText"/>
-      </w:pPr>
-      <w:r>
-        <w:t xml:space="preserve">We propose this model with the given predictor variables to accurately predict housing values within Boston. By being able to purchase a house at an optimal time, it minimizes the financial burden of the purchase and also allows you to maximize any capital gains that may result from the changing value of the purchased house. Through this process, it is possible to maximize the value of your purchase and minimize the cost of buying a house which leads to more people being able to afford housing in the city of Boston.</w:t>
+        <w:t xml:space="preserve">(Bluestone, 2018), to be able to predict housing values is a great boon.</w:t>
+      </w:r>
+      <w:r>
+        <w:t xml:space="preserve"> </w:t>
+      </w:r>
+      <w:r>
+        <w:t xml:space="preserve">As such we propose the following regression model to predict housing values in Boston, given 506 observations over 13 predictor variables.</w:t>
       </w:r>
     </w:p>
     <w:p>
@@ -313,7 +303,7 @@
         <w:t xml:space="preserve"> </w:t>
       </w:r>
       <w:r>
-        <w:t xml:space="preserve">index of accessibility to radial highways, full-value property-tax rate per 10,000, pupil-teacher ratio by town, 1000(B â 0.63)^2 where B is the proportion of African Americans by town, a numeric vector of percentage values of lower status population.</w:t>
+        <w:t xml:space="preserve">index of accessibility to radial highways, full-value property-tax rate per 10,000, pupil-teacher ratio by town, 1000(B - 0.63)^2 where B is the proportion of African Americans by town, a numeric vector of percentage values of lower status population.</w:t>
       </w:r>
     </w:p>
     <w:p>
@@ -1863,7 +1853,7 @@
         <w:pStyle w:val="FirstParagraph"/>
       </w:pPr>
       <w:r>
-        <w:t xml:space="preserve">The goal of this case study is find an develop a model based on the dataset provided, that can predict Boston Housing prices so that prospective home buyers can look for an optimal time to purchase property. Our final model is MEDV ~ …. (WRITE OUT THE MODEL), which eliminates many variables with high collinearity, providing us with the lowest AIC alongside retaining a high r^2 value with the original model.</w:t>
+        <w:t xml:space="preserve">The goal of this case study was to find and develop a model based on the dataset provided that can predict Boston housing prices so that prospective home buyers can look for an optimal time to purchase property. Our final model is MEDV ~ …. (WRITE OUT THE MODEL), which eliminates many variables with high collinearity, providing us with the lowest AIC alongside retaining a high r^2 value with the original model.</w:t>
       </w:r>
     </w:p>
     <w:p>
@@ -1871,7 +1861,7 @@
         <w:pStyle w:val="BodyText"/>
       </w:pPr>
       <w:r>
-        <w:t xml:space="preserve">This model does have limitations, it has a small sample size as it only contains 506 records. For reference in the month of November 2017 alone, there were 2,429 single-family homes listed on the market. (Woods, E.) The model also lacks other predictor variables that affect the price of a home, such as property taxes, management fees, mortgage rates , hydro and electrical costs, access to public transit to name a few. The data also does not separate houses of different types, as the there is a price jump from Condos to Houses despite both having the same number of bedrooms. A possible area of future study may be expanding the sample size or focusing on a single property type to obtain a more accurate prediction model.</w:t>
+        <w:t xml:space="preserve">This model does have limitations, it has a small sample size as it only contains 506 records. For reference in the month of November 2017 alone, there were 2,429 single-family homes listed on the market (Woods, E.). The model also lacks other predictor variables that affect the price of a home, such as property taxes, management fees, mortgage rates, hydro and electrical costs, access to public transit to name a few. The data also does not separate houses of different types, as the there is a price jump from Condos to Houses despite both having the same number of bedrooms. A possible area of future study may be expanding the sample size or focusing on a single property type to obtain a more accurate prediction model.</w:t>
       </w:r>
     </w:p>
     <w:p>
@@ -1897,12 +1887,50 @@
         <w:pStyle w:val="BodyText"/>
       </w:pPr>
       <w:r>
+        <w:t xml:space="preserve">National Library of Medicine. (2017). Nitrogen Oxides: Your Environment, Your Health | National Library of Medicine. Retrieved from</w:t>
+      </w:r>
+      <w:r>
+        <w:t xml:space="preserve"> </w:t>
+      </w:r>
+      <w:hyperlink r:id="rId43">
+        <w:r>
+          <w:rPr>
+            <w:rStyle w:val="Hyperlink"/>
+          </w:rPr>
+          <w:t xml:space="preserve">https://toxtown.nlm.nih.gov/chemicals-and-contaminants/nitrogen-oxides</w:t>
+        </w:r>
+      </w:hyperlink>
+    </w:p>
+    <w:p>
+      <w:pPr>
+        <w:pStyle w:val="BodyText"/>
+      </w:pPr>
+      <w:r>
+        <w:t xml:space="preserve">UNESCO. (2018). Pupil-teacher ratio (PTR). Retrived from</w:t>
+      </w:r>
+      <w:r>
+        <w:t xml:space="preserve"> </w:t>
+      </w:r>
+      <w:hyperlink r:id="rId44">
+        <w:r>
+          <w:rPr>
+            <w:rStyle w:val="Hyperlink"/>
+          </w:rPr>
+          <w:t xml:space="preserve">http://uis.unesco.org/node/334770</w:t>
+        </w:r>
+      </w:hyperlink>
+    </w:p>
+    <w:p>
+      <w:pPr>
+        <w:pStyle w:val="BodyText"/>
+      </w:pPr>
+      <w:r>
         <w:t xml:space="preserve">Woods, E. (2018). Greater Boston saw record median home prices in November</w:t>
       </w:r>
       <w:r>
         <w:t xml:space="preserve"> </w:t>
       </w:r>
-      <w:hyperlink r:id="rId43">
+      <w:hyperlink r:id="rId45">
         <w:r>
           <w:rPr>
             <w:rStyle w:val="Hyperlink"/>
@@ -2019,7 +2047,7 @@
     </w:lvl>
   </w:abstractNum>
   <w:abstractNum w:abstractNumId="990">
-    <w:nsid w:val="53db574b"/>
+    <w:nsid w:val="e2d953cc"/>
     <w:multiLevelType w:val="multilevel"/>
     <w:lvl w:ilvl="0">
       <w:numFmt w:val="bullet"/>

</xml_diff>

<commit_message>
Added plots: Residual vs Y, Residual vs ROOM and VIF and DFBetas based on the 6 variable model
</commit_message>
<xml_diff>
--- a/group13c67.docx
+++ b/group13c67.docx
@@ -1826,6 +1826,90 @@
           </wp:inline>
         </w:drawing>
       </w:r>
+      <w:r>
+        <w:drawing>
+          <wp:inline>
+            <wp:extent cx="4620126" cy="3696101"/>
+            <wp:effectExtent b="0" l="0" r="0" t="0"/>
+            <wp:docPr descr="" title="" id="1" name="Picture"/>
+            <a:graphic>
+              <a:graphicData uri="http://schemas.openxmlformats.org/drawingml/2006/picture">
+                <pic:pic>
+                  <pic:nvPicPr>
+                    <pic:cNvPr descr="group13c67_files/figure-docx/unnamed-chunk-6-3.png" id="0" name="Picture"/>
+                    <pic:cNvPicPr>
+                      <a:picLocks noChangeArrowheads="1" noChangeAspect="1"/>
+                    </pic:cNvPicPr>
+                  </pic:nvPicPr>
+                  <pic:blipFill>
+                    <a:blip r:embed="rId41"/>
+                    <a:stretch>
+                      <a:fillRect/>
+                    </a:stretch>
+                  </pic:blipFill>
+                  <pic:spPr bwMode="auto">
+                    <a:xfrm>
+                      <a:off x="0" y="0"/>
+                      <a:ext cx="4620126" cy="3696101"/>
+                    </a:xfrm>
+                    <a:prstGeom prst="rect">
+                      <a:avLst/>
+                    </a:prstGeom>
+                    <a:noFill/>
+                    <a:ln w="9525">
+                      <a:noFill/>
+                      <a:headEnd/>
+                      <a:tailEnd/>
+                    </a:ln>
+                  </pic:spPr>
+                </pic:pic>
+              </a:graphicData>
+            </a:graphic>
+          </wp:inline>
+        </w:drawing>
+      </w:r>
+      <w:r>
+        <w:drawing>
+          <wp:inline>
+            <wp:extent cx="4620126" cy="3696101"/>
+            <wp:effectExtent b="0" l="0" r="0" t="0"/>
+            <wp:docPr descr="" title="" id="1" name="Picture"/>
+            <a:graphic>
+              <a:graphicData uri="http://schemas.openxmlformats.org/drawingml/2006/picture">
+                <pic:pic>
+                  <pic:nvPicPr>
+                    <pic:cNvPr descr="group13c67_files/figure-docx/unnamed-chunk-6-4.png" id="0" name="Picture"/>
+                    <pic:cNvPicPr>
+                      <a:picLocks noChangeArrowheads="1" noChangeAspect="1"/>
+                    </pic:cNvPicPr>
+                  </pic:nvPicPr>
+                  <pic:blipFill>
+                    <a:blip r:embed="rId42"/>
+                    <a:stretch>
+                      <a:fillRect/>
+                    </a:stretch>
+                  </pic:blipFill>
+                  <pic:spPr bwMode="auto">
+                    <a:xfrm>
+                      <a:off x="0" y="0"/>
+                      <a:ext cx="4620126" cy="3696101"/>
+                    </a:xfrm>
+                    <a:prstGeom prst="rect">
+                      <a:avLst/>
+                    </a:prstGeom>
+                    <a:noFill/>
+                    <a:ln w="9525">
+                      <a:noFill/>
+                      <a:headEnd/>
+                      <a:tailEnd/>
+                    </a:ln>
+                  </pic:spPr>
+                </pic:pic>
+              </a:graphicData>
+            </a:graphic>
+          </wp:inline>
+        </w:drawing>
+      </w:r>
     </w:p>
     <w:p>
       <w:pPr>
@@ -1842,8 +1926,187 @@
       <w:pPr>
         <w:pStyle w:val="Heading1"/>
       </w:pPr>
-      <w:bookmarkStart w:id="41" w:name="conclusions"/>
-      <w:bookmarkEnd w:id="41"/>
+      <w:bookmarkStart w:id="43" w:name="vif"/>
+      <w:bookmarkEnd w:id="43"/>
+      <w:r>
+        <w:t xml:space="preserve">VIF</w:t>
+      </w:r>
+    </w:p>
+    <w:p>
+      <w:pPr>
+        <w:pStyle w:val="SourceCode"/>
+      </w:pPr>
+      <w:r>
+        <w:rPr>
+          <w:rStyle w:val="VerbatimChar"/>
+        </w:rPr>
+        <w:t xml:space="preserve">##    CRIME    CHR_V     ROOM      AGE PT_RATIO        B </w:t>
+      </w:r>
+      <w:r>
+        <w:br w:type="textWrapping"/>
+      </w:r>
+      <w:r>
+        <w:rPr>
+          <w:rStyle w:val="VerbatimChar"/>
+        </w:rPr>
+        <w:t xml:space="preserve">## 1.941971 1.040962 1.264855 1.375435 1.305148 1.380141</w:t>
+      </w:r>
+    </w:p>
+    <w:p>
+      <w:pPr>
+        <w:pStyle w:val="Heading1"/>
+      </w:pPr>
+      <w:bookmarkStart w:id="44" w:name="dfbetas"/>
+      <w:bookmarkEnd w:id="44"/>
+      <w:r>
+        <w:t xml:space="preserve">DFBetas</w:t>
+      </w:r>
+    </w:p>
+    <w:p>
+      <w:pPr>
+        <w:pStyle w:val="SourceCode"/>
+      </w:pPr>
+      <w:r>
+        <w:rPr>
+          <w:rStyle w:val="VerbatimChar"/>
+        </w:rPr>
+        <w:t xml:space="preserve">##    (Intercept)        CRIME        CHR_V        ROOM           AGE</w:t>
+      </w:r>
+      <w:r>
+        <w:br w:type="textWrapping"/>
+      </w:r>
+      <w:r>
+        <w:rPr>
+          <w:rStyle w:val="VerbatimChar"/>
+        </w:rPr>
+        <w:t xml:space="preserve">## 1 -0.055079677  0.066768683  0.026676992 0.026970727 -0.0519006470</w:t>
+      </w:r>
+      <w:r>
+        <w:br w:type="textWrapping"/>
+      </w:r>
+      <w:r>
+        <w:rPr>
+          <w:rStyle w:val="VerbatimChar"/>
+        </w:rPr>
+        <w:t xml:space="preserve">## 2 -0.006980007  0.041089599  0.015144671 0.007074043 -0.0512120412</w:t>
+      </w:r>
+      <w:r>
+        <w:br w:type="textWrapping"/>
+      </w:r>
+      <w:r>
+        <w:rPr>
+          <w:rStyle w:val="VerbatimChar"/>
+        </w:rPr>
+        <w:t xml:space="preserve">## 3 -0.019730165 -0.009683165 -0.008760816 0.033273324  0.0119223585</w:t>
+      </w:r>
+      <w:r>
+        <w:br w:type="textWrapping"/>
+      </w:r>
+      <w:r>
+        <w:rPr>
+          <w:rStyle w:val="VerbatimChar"/>
+        </w:rPr>
+        <w:t xml:space="preserve">## 4 -0.030981269  0.002589959 -0.006891263 0.038869152 -0.0126569291</w:t>
+      </w:r>
+      <w:r>
+        <w:br w:type="textWrapping"/>
+      </w:r>
+      <w:r>
+        <w:rPr>
+          <w:rStyle w:val="VerbatimChar"/>
+        </w:rPr>
+        <w:t xml:space="preserve">## 5 -0.065461311  0.004910747 -0.013958388 0.079066423 -0.0007322226</w:t>
+      </w:r>
+      <w:r>
+        <w:br w:type="textWrapping"/>
+      </w:r>
+      <w:r>
+        <w:rPr>
+          <w:rStyle w:val="VerbatimChar"/>
+        </w:rPr>
+        <w:t xml:space="preserve">## 6 -0.007779119 -0.026142963 -0.012852363 0.002783292  0.0133352697</w:t>
+      </w:r>
+      <w:r>
+        <w:br w:type="textWrapping"/>
+      </w:r>
+      <w:r>
+        <w:rPr>
+          <w:rStyle w:val="VerbatimChar"/>
+        </w:rPr>
+        <w:t xml:space="preserve">##      PT_RATIO             B</w:t>
+      </w:r>
+      <w:r>
+        <w:br w:type="textWrapping"/>
+      </w:r>
+      <w:r>
+        <w:rPr>
+          <w:rStyle w:val="VerbatimChar"/>
+        </w:rPr>
+        <w:t xml:space="preserve">## 1 0.094884970 -0.0057924547</w:t>
+      </w:r>
+      <w:r>
+        <w:br w:type="textWrapping"/>
+      </w:r>
+      <w:r>
+        <w:rPr>
+          <w:rStyle w:val="VerbatimChar"/>
+        </w:rPr>
+        <w:t xml:space="preserve">## 2 0.016591461 -0.0042359624</w:t>
+      </w:r>
+      <w:r>
+        <w:br w:type="textWrapping"/>
+      </w:r>
+      <w:r>
+        <w:rPr>
+          <w:rStyle w:val="VerbatimChar"/>
+        </w:rPr>
+        <w:t xml:space="preserve">## 3 0.007830918 -0.0020491843</w:t>
+      </w:r>
+      <w:r>
+        <w:br w:type="textWrapping"/>
+      </w:r>
+      <w:r>
+        <w:rPr>
+          <w:rStyle w:val="VerbatimChar"/>
+        </w:rPr>
+        <w:t xml:space="preserve">## 4 0.028582754  0.0009368592</w:t>
+      </w:r>
+      <w:r>
+        <w:br w:type="textWrapping"/>
+      </w:r>
+      <w:r>
+        <w:rPr>
+          <w:rStyle w:val="VerbatimChar"/>
+        </w:rPr>
+        <w:t xml:space="preserve">## 5 0.049607611  0.0062739329</w:t>
+      </w:r>
+      <w:r>
+        <w:br w:type="textWrapping"/>
+      </w:r>
+      <w:r>
+        <w:rPr>
+          <w:rStyle w:val="VerbatimChar"/>
+        </w:rPr>
+        <w:t xml:space="preserve">## 6 0.016772701  0.0025151237</w:t>
+      </w:r>
+    </w:p>
+    <w:p>
+      <w:pPr>
+        <w:pStyle w:val="SourceCode"/>
+      </w:pPr>
+      <w:r>
+        <w:rPr>
+          <w:rStyle w:val="VerbatimChar"/>
+        </w:rPr>
+        <w:t xml:space="preserve">## integer(0)</w:t>
+      </w:r>
+    </w:p>
+    <w:p>
+      <w:pPr>
+        <w:pStyle w:val="Heading1"/>
+      </w:pPr>
+      <w:bookmarkStart w:id="45" w:name="conclusions"/>
+      <w:bookmarkEnd w:id="45"/>
       <w:r>
         <w:t xml:space="preserve">Conclusions</w:t>
       </w:r>
@@ -1868,8 +2131,8 @@
       <w:pPr>
         <w:pStyle w:val="Heading1"/>
       </w:pPr>
-      <w:bookmarkStart w:id="42" w:name="citations"/>
-      <w:bookmarkEnd w:id="42"/>
+      <w:bookmarkStart w:id="46" w:name="citations"/>
+      <w:bookmarkEnd w:id="46"/>
       <w:r>
         <w:t xml:space="preserve">Citations</w:t>
       </w:r>
@@ -1892,7 +2155,7 @@
       <w:r>
         <w:t xml:space="preserve"> </w:t>
       </w:r>
-      <w:hyperlink r:id="rId43">
+      <w:hyperlink r:id="rId47">
         <w:r>
           <w:rPr>
             <w:rStyle w:val="Hyperlink"/>
@@ -1911,7 +2174,7 @@
       <w:r>
         <w:t xml:space="preserve"> </w:t>
       </w:r>
-      <w:hyperlink r:id="rId44">
+      <w:hyperlink r:id="rId48">
         <w:r>
           <w:rPr>
             <w:rStyle w:val="Hyperlink"/>
@@ -1930,7 +2193,7 @@
       <w:r>
         <w:t xml:space="preserve"> </w:t>
       </w:r>
-      <w:hyperlink r:id="rId45">
+      <w:hyperlink r:id="rId49">
         <w:r>
           <w:rPr>
             <w:rStyle w:val="Hyperlink"/>
@@ -2047,7 +2310,7 @@
     </w:lvl>
   </w:abstractNum>
   <w:abstractNum w:abstractNumId="990">
-    <w:nsid w:val="e2d953cc"/>
+    <w:nsid w:val="a1f63523"/>
     <w:multiLevelType w:val="multilevel"/>
     <w:lvl w:ilvl="0">
       <w:numFmt w:val="bullet"/>

</xml_diff>

<commit_message>
Fixed some small stuff
</commit_message>
<xml_diff>
--- a/group13c67.docx
+++ b/group13c67.docx
@@ -581,278 +581,6 @@
       <w:bookmarkEnd w:id="38"/>
       <w:r>
         <w:t xml:space="preserve">Co-Lineartiy</w:t>
-      </w:r>
-    </w:p>
-    <w:p>
-      <w:pPr>
-        <w:pStyle w:val="SourceCode"/>
-      </w:pPr>
-      <w:r>
-        <w:rPr>
-          <w:rStyle w:val="VerbatimChar"/>
-        </w:rPr>
-        <w:t xml:space="preserve">##           CRIME     ZL NR_PROP  CHR_V    NOX   ROOM    AGE    DIS    HWY</w:t>
-      </w:r>
-      <w:r>
-        <w:br w:type="textWrapping"/>
-      </w:r>
-      <w:r>
-        <w:rPr>
-          <w:rStyle w:val="VerbatimChar"/>
-        </w:rPr>
-        <w:t xml:space="preserve">## CRIME     1.000 -0.200   0.407 -0.056  0.421 -0.219  0.353 -0.380  0.626</w:t>
-      </w:r>
-      <w:r>
-        <w:br w:type="textWrapping"/>
-      </w:r>
-      <w:r>
-        <w:rPr>
-          <w:rStyle w:val="VerbatimChar"/>
-        </w:rPr>
-        <w:t xml:space="preserve">## ZL       -0.200  1.000  -0.534 -0.043 -0.517  0.312 -0.570  0.664 -0.312</w:t>
-      </w:r>
-      <w:r>
-        <w:br w:type="textWrapping"/>
-      </w:r>
-      <w:r>
-        <w:rPr>
-          <w:rStyle w:val="VerbatimChar"/>
-        </w:rPr>
-        <w:t xml:space="preserve">## NR_PROP   0.407 -0.534   1.000  0.063  0.764 -0.392  0.645 -0.708  0.595</w:t>
-      </w:r>
-      <w:r>
-        <w:br w:type="textWrapping"/>
-      </w:r>
-      <w:r>
-        <w:rPr>
-          <w:rStyle w:val="VerbatimChar"/>
-        </w:rPr>
-        <w:t xml:space="preserve">## CHR_V    -0.056 -0.043   0.063  1.000  0.091  0.091  0.087 -0.099 -0.007</w:t>
-      </w:r>
-      <w:r>
-        <w:br w:type="textWrapping"/>
-      </w:r>
-      <w:r>
-        <w:rPr>
-          <w:rStyle w:val="VerbatimChar"/>
-        </w:rPr>
-        <w:t xml:space="preserve">## NOX       0.421 -0.517   0.764  0.091  1.000 -0.302  0.731 -0.769  0.611</w:t>
-      </w:r>
-      <w:r>
-        <w:br w:type="textWrapping"/>
-      </w:r>
-      <w:r>
-        <w:rPr>
-          <w:rStyle w:val="VerbatimChar"/>
-        </w:rPr>
-        <w:t xml:space="preserve">## ROOM     -0.219  0.312  -0.392  0.091 -0.302  1.000 -0.240  0.205 -0.210</w:t>
-      </w:r>
-      <w:r>
-        <w:br w:type="textWrapping"/>
-      </w:r>
-      <w:r>
-        <w:rPr>
-          <w:rStyle w:val="VerbatimChar"/>
-        </w:rPr>
-        <w:t xml:space="preserve">## AGE       0.353 -0.570   0.645  0.087  0.731 -0.240  1.000 -0.748  0.456</w:t>
-      </w:r>
-      <w:r>
-        <w:br w:type="textWrapping"/>
-      </w:r>
-      <w:r>
-        <w:rPr>
-          <w:rStyle w:val="VerbatimChar"/>
-        </w:rPr>
-        <w:t xml:space="preserve">## DIS      -0.380  0.664  -0.708 -0.099 -0.769  0.205 -0.748  1.000 -0.495</w:t>
-      </w:r>
-      <w:r>
-        <w:br w:type="textWrapping"/>
-      </w:r>
-      <w:r>
-        <w:rPr>
-          <w:rStyle w:val="VerbatimChar"/>
-        </w:rPr>
-        <w:t xml:space="preserve">## HWY       0.626 -0.312   0.595 -0.007  0.611 -0.210  0.456 -0.495  1.000</w:t>
-      </w:r>
-      <w:r>
-        <w:br w:type="textWrapping"/>
-      </w:r>
-      <w:r>
-        <w:rPr>
-          <w:rStyle w:val="VerbatimChar"/>
-        </w:rPr>
-        <w:t xml:space="preserve">## TAX       0.583 -0.315   0.721 -0.036  0.668 -0.292  0.506 -0.534  0.910</w:t>
-      </w:r>
-      <w:r>
-        <w:br w:type="textWrapping"/>
-      </w:r>
-      <w:r>
-        <w:rPr>
-          <w:rStyle w:val="VerbatimChar"/>
-        </w:rPr>
-        <w:t xml:space="preserve">## PT_RATIO  0.290 -0.392   0.383 -0.122  0.189 -0.356  0.262 -0.232  0.465</w:t>
-      </w:r>
-      <w:r>
-        <w:br w:type="textWrapping"/>
-      </w:r>
-      <w:r>
-        <w:rPr>
-          <w:rStyle w:val="VerbatimChar"/>
-        </w:rPr>
-        <w:t xml:space="preserve">## B        -0.385  0.176  -0.357  0.049 -0.380  0.128 -0.274  0.292 -0.444</w:t>
-      </w:r>
-      <w:r>
-        <w:br w:type="textWrapping"/>
-      </w:r>
-      <w:r>
-        <w:rPr>
-          <w:rStyle w:val="VerbatimChar"/>
-        </w:rPr>
-        <w:t xml:space="preserve">## L_PER     0.456 -0.413   0.604 -0.054  0.591 -0.614  0.602 -0.497  0.489</w:t>
-      </w:r>
-      <w:r>
-        <w:br w:type="textWrapping"/>
-      </w:r>
-      <w:r>
-        <w:rPr>
-          <w:rStyle w:val="VerbatimChar"/>
-        </w:rPr>
-        <w:t xml:space="preserve">## MEDV     -0.388  0.360  -0.484  0.175 -0.427  0.695 -0.377  0.250 -0.382</w:t>
-      </w:r>
-      <w:r>
-        <w:br w:type="textWrapping"/>
-      </w:r>
-      <w:r>
-        <w:rPr>
-          <w:rStyle w:val="VerbatimChar"/>
-        </w:rPr>
-        <w:t xml:space="preserve">##             TAX PT_RATIO      B  L_PER   MEDV</w:t>
-      </w:r>
-      <w:r>
-        <w:br w:type="textWrapping"/>
-      </w:r>
-      <w:r>
-        <w:rPr>
-          <w:rStyle w:val="VerbatimChar"/>
-        </w:rPr>
-        <w:t xml:space="preserve">## CRIME     0.583    0.290 -0.385  0.456 -0.388</w:t>
-      </w:r>
-      <w:r>
-        <w:br w:type="textWrapping"/>
-      </w:r>
-      <w:r>
-        <w:rPr>
-          <w:rStyle w:val="VerbatimChar"/>
-        </w:rPr>
-        <w:t xml:space="preserve">## ZL       -0.315   -0.392  0.176 -0.413  0.360</w:t>
-      </w:r>
-      <w:r>
-        <w:br w:type="textWrapping"/>
-      </w:r>
-      <w:r>
-        <w:rPr>
-          <w:rStyle w:val="VerbatimChar"/>
-        </w:rPr>
-        <w:t xml:space="preserve">## NR_PROP   0.721    0.383 -0.357  0.604 -0.484</w:t>
-      </w:r>
-      <w:r>
-        <w:br w:type="textWrapping"/>
-      </w:r>
-      <w:r>
-        <w:rPr>
-          <w:rStyle w:val="VerbatimChar"/>
-        </w:rPr>
-        <w:t xml:space="preserve">## CHR_V    -0.036   -0.122  0.049 -0.054  0.175</w:t>
-      </w:r>
-      <w:r>
-        <w:br w:type="textWrapping"/>
-      </w:r>
-      <w:r>
-        <w:rPr>
-          <w:rStyle w:val="VerbatimChar"/>
-        </w:rPr>
-        <w:t xml:space="preserve">## NOX       0.668    0.189 -0.380  0.591 -0.427</w:t>
-      </w:r>
-      <w:r>
-        <w:br w:type="textWrapping"/>
-      </w:r>
-      <w:r>
-        <w:rPr>
-          <w:rStyle w:val="VerbatimChar"/>
-        </w:rPr>
-        <w:t xml:space="preserve">## ROOM     -0.292   -0.356  0.128 -0.614  0.695</w:t>
-      </w:r>
-      <w:r>
-        <w:br w:type="textWrapping"/>
-      </w:r>
-      <w:r>
-        <w:rPr>
-          <w:rStyle w:val="VerbatimChar"/>
-        </w:rPr>
-        <w:t xml:space="preserve">## AGE       0.506    0.262 -0.274  0.602 -0.377</w:t>
-      </w:r>
-      <w:r>
-        <w:br w:type="textWrapping"/>
-      </w:r>
-      <w:r>
-        <w:rPr>
-          <w:rStyle w:val="VerbatimChar"/>
-        </w:rPr>
-        <w:t xml:space="preserve">## DIS      -0.534   -0.232  0.292 -0.497  0.250</w:t>
-      </w:r>
-      <w:r>
-        <w:br w:type="textWrapping"/>
-      </w:r>
-      <w:r>
-        <w:rPr>
-          <w:rStyle w:val="VerbatimChar"/>
-        </w:rPr>
-        <w:t xml:space="preserve">## HWY       0.910    0.465 -0.444  0.489 -0.382</w:t>
-      </w:r>
-      <w:r>
-        <w:br w:type="textWrapping"/>
-      </w:r>
-      <w:r>
-        <w:rPr>
-          <w:rStyle w:val="VerbatimChar"/>
-        </w:rPr>
-        <w:t xml:space="preserve">## TAX       1.000    0.461 -0.442  0.544 -0.469</w:t>
-      </w:r>
-      <w:r>
-        <w:br w:type="textWrapping"/>
-      </w:r>
-      <w:r>
-        <w:rPr>
-          <w:rStyle w:val="VerbatimChar"/>
-        </w:rPr>
-        <w:t xml:space="preserve">## PT_RATIO  0.461    1.000 -0.177  0.374 -0.508</w:t>
-      </w:r>
-      <w:r>
-        <w:br w:type="textWrapping"/>
-      </w:r>
-      <w:r>
-        <w:rPr>
-          <w:rStyle w:val="VerbatimChar"/>
-        </w:rPr>
-        <w:t xml:space="preserve">## B        -0.442   -0.177  1.000 -0.366  0.333</w:t>
-      </w:r>
-      <w:r>
-        <w:br w:type="textWrapping"/>
-      </w:r>
-      <w:r>
-        <w:rPr>
-          <w:rStyle w:val="VerbatimChar"/>
-        </w:rPr>
-        <w:t xml:space="preserve">## L_PER     0.544    0.374 -0.366  1.000 -0.738</w:t>
-      </w:r>
-      <w:r>
-        <w:br w:type="textWrapping"/>
-      </w:r>
-      <w:r>
-        <w:rPr>
-          <w:rStyle w:val="VerbatimChar"/>
-        </w:rPr>
-        <w:t xml:space="preserve">## MEDV     -0.469   -0.508  0.333 -0.738  1.000</w:t>
       </w:r>
     </w:p>
     <w:p>
@@ -2310,7 +2038,7 @@
     </w:lvl>
   </w:abstractNum>
   <w:abstractNum w:abstractNumId="990">
-    <w:nsid w:val="a1f63523"/>
+    <w:nsid w:val="14e6a6e6"/>
     <w:multiLevelType w:val="multilevel"/>
     <w:lvl w:ilvl="0">
       <w:numFmt w:val="bullet"/>

</xml_diff>